<commit_message>
feat: table template and image in preview
</commit_message>
<xml_diff>
--- a/backend/src/templates/sk_asisten_praktikum.docx
+++ b/backend/src/templates/sk_asisten_praktikum.docx
@@ -1,6 +1,6 @@
 
 <file path=word/document.xml><?xml version="1.0" encoding="utf-8"?>
-<w:document xmlns:wpc="http://schemas.microsoft.com/office/word/2010/wordprocessingCanvas" xmlns:cx="http://schemas.microsoft.com/office/drawing/2014/chartex" xmlns:cx1="http://schemas.microsoft.com/office/drawing/2015/9/8/chartex" xmlns:cx2="http://schemas.microsoft.com/office/drawing/2015/10/21/chartex" xmlns:cx3="http://schemas.microsoft.com/office/drawing/2016/5/9/chartex" xmlns:cx4="http://schemas.microsoft.com/office/drawing/2016/5/10/chartex" xmlns:cx5="http://schemas.microsoft.com/office/drawing/2016/5/11/chartex" xmlns:cx6="http://schemas.microsoft.com/office/drawing/2016/5/12/chartex" xmlns:cx7="http://schemas.microsoft.com/office/drawing/2016/5/13/chartex" xmlns:cx8="http://schemas.microsoft.com/office/drawing/2016/5/14/chartex" xmlns:mc="http://schemas.openxmlformats.org/markup-compatibility/2006" xmlns:aink="http://schemas.microsoft.com/office/drawing/2016/ink" xmlns:am3d="http://schemas.microsoft.com/office/drawing/2017/model3d" xmlns:o="urn:schemas-microsoft-com:office:office" xmlns:oel="http://schemas.microsoft.com/office/2019/extlst" xmlns:r="http://schemas.openxmlformats.org/officeDocument/2006/relationships" xmlns:m="http://schemas.openxmlformats.org/officeDocument/2006/math" xmlns:v="urn:schemas-microsoft-com:vml" xmlns:wp14="http://schemas.microsoft.com/office/word/2010/wordprocessingDrawing" xmlns:wp="http://schemas.openxmlformats.org/drawingml/2006/wordprocessingDrawing" xmlns:w10="urn:schemas-microsoft-com:office:word" xmlns:w="http://schemas.openxmlformats.org/wordprocessingml/2006/main" xmlns:w14="http://schemas.microsoft.com/office/word/2010/wordml" xmlns:w15="http://schemas.microsoft.com/office/word/2012/wordml" xmlns:w16cex="http://schemas.microsoft.com/office/word/2018/wordml/cex" xmlns:w16cid="http://schemas.microsoft.com/office/word/2016/wordml/cid" xmlns:w16="http://schemas.microsoft.com/office/word/2018/wordml" xmlns:w16du="http://schemas.microsoft.com/office/word/2023/wordml/word16du" xmlns:w16sdtdh="http://schemas.microsoft.com/office/word/2020/wordml/sdtdatahash" xmlns:w16sdtfl="http://schemas.microsoft.com/office/word/2024/wordml/sdtformatlock" xmlns:w16se="http://schemas.microsoft.com/office/word/2015/wordml/symex" xmlns:wpg="http://schemas.microsoft.com/office/word/2010/wordprocessingGroup" xmlns:wpi="http://schemas.microsoft.com/office/word/2010/wordprocessingInk" xmlns:wne="http://schemas.microsoft.com/office/word/2006/wordml" xmlns:wps="http://schemas.microsoft.com/office/word/2010/wordprocessingShape" mc:Ignorable="w14 w15 w16se w16cid w16 w16cex w16sdtdh w16sdtfl w16du wp14">
+<w:document xmlns:wpc="http://schemas.microsoft.com/office/word/2010/wordprocessingCanvas" xmlns:cx="http://schemas.microsoft.com/office/drawing/2014/chartex" xmlns:cx1="http://schemas.microsoft.com/office/drawing/2015/9/8/chartex" xmlns:cx2="http://schemas.microsoft.com/office/drawing/2015/10/21/chartex" xmlns:cx3="http://schemas.microsoft.com/office/drawing/2016/5/9/chartex" xmlns:cx4="http://schemas.microsoft.com/office/drawing/2016/5/10/chartex" xmlns:cx5="http://schemas.microsoft.com/office/drawing/2016/5/11/chartex" xmlns:cx6="http://schemas.microsoft.com/office/drawing/2016/5/12/chartex" xmlns:cx7="http://schemas.microsoft.com/office/drawing/2016/5/13/chartex" xmlns:cx8="http://schemas.microsoft.com/office/drawing/2016/5/14/chartex" xmlns:mc="http://schemas.openxmlformats.org/markup-compatibility/2006" xmlns:aink="http://schemas.microsoft.com/office/drawing/2016/ink" xmlns:am3d="http://schemas.microsoft.com/office/drawing/2017/model3d" xmlns:o="urn:schemas-microsoft-com:office:office" xmlns:oel="http://schemas.microsoft.com/office/2019/extlst" xmlns:r="http://schemas.openxmlformats.org/officeDocument/2006/relationships" xmlns:m="http://schemas.openxmlformats.org/officeDocument/2006/math" xmlns:v="urn:schemas-microsoft-com:vml" xmlns:wp14="http://schemas.microsoft.com/office/word/2010/wordprocessingDrawing" xmlns:wp="http://schemas.openxmlformats.org/drawingml/2006/wordprocessingDrawing" xmlns:w10="urn:schemas-microsoft-com:office:word" xmlns:w="http://schemas.openxmlformats.org/wordprocessingml/2006/main" xmlns:w14="http://schemas.microsoft.com/office/word/2010/wordml" xmlns:w15="http://schemas.microsoft.com/office/word/2012/wordml" xmlns:w16cex="http://schemas.microsoft.com/office/word/2018/wordml/cex" xmlns:w16cid="http://schemas.microsoft.com/office/word/2016/wordml/cid" xmlns:w16="http://schemas.microsoft.com/office/word/2018/wordml" xmlns:w16du="http://schemas.microsoft.com/office/word/2023/wordml/word16du" xmlns:w16sdtdh="http://schemas.microsoft.com/office/word/2020/wordml/sdtdatahash" xmlns:w16se="http://schemas.microsoft.com/office/word/2015/wordml/symex" xmlns:wpg="http://schemas.microsoft.com/office/word/2010/wordprocessingGroup" xmlns:wpi="http://schemas.microsoft.com/office/word/2010/wordprocessingInk" xmlns:wne="http://schemas.microsoft.com/office/word/2006/wordml" xmlns:wps="http://schemas.microsoft.com/office/word/2010/wordprocessingShape" mc:Ignorable="w14 w15 w16se w16cid w16 w16cex w16sdtdh w16du wp14">
   <w:body>
     <w:p>
       <w:r>
@@ -9,112 +9,50 @@
     </w:p>
     <w:p/>
     <w:p>
-      <w:proofErr w:type="spellStart"/>
       <w:r>
-        <w:t>Nomor</w:t>
-      </w:r>
-      <w:proofErr w:type="spellEnd"/>
-      <w:r>
-        <w:t>: {{</w:t>
-      </w:r>
-      <w:proofErr w:type="spellStart"/>
-      <w:r>
-        <w:t>no_sk</w:t>
-      </w:r>
-      <w:proofErr w:type="spellEnd"/>
-      <w:r>
-        <w:t>}}</w:t>
-      </w:r>
-    </w:p>
-    <w:p/>
-    <w:p>
-      <w:proofErr w:type="spellStart"/>
-      <w:r>
-        <w:t>Judul</w:t>
-      </w:r>
-      <w:proofErr w:type="spellEnd"/>
-      <w:r>
-        <w:t>: {{</w:t>
-      </w:r>
-      <w:proofErr w:type="spellStart"/>
-      <w:r>
-        <w:t>judul</w:t>
-      </w:r>
-      <w:proofErr w:type="spellEnd"/>
-      <w:r>
-        <w:t>}}</w:t>
+        <w:t>Nomor: {no_sk}</w:t>
       </w:r>
     </w:p>
     <w:p/>
     <w:p>
       <w:r>
-        <w:t>Semester: {{semester}}</w:t>
-      </w:r>
-    </w:p>
-    <w:p>
-      <w:proofErr w:type="spellStart"/>
-      <w:r>
-        <w:t>Tanggal</w:t>
-      </w:r>
-      <w:proofErr w:type="spellEnd"/>
-      <w:r>
-        <w:t>: {{</w:t>
-      </w:r>
-      <w:proofErr w:type="spellStart"/>
-      <w:r>
-        <w:t>tanggal</w:t>
-      </w:r>
-      <w:proofErr w:type="spellEnd"/>
-      <w:r>
-        <w:t>}}</w:t>
+        <w:t>Judul: {judul}</w:t>
       </w:r>
     </w:p>
     <w:p/>
     <w:p>
       <w:r>
-        <w:t>Nama Dekan: {{</w:t>
-      </w:r>
-      <w:proofErr w:type="spellStart"/>
-      <w:r>
-        <w:t>nama_dekan</w:t>
-      </w:r>
-      <w:proofErr w:type="spellEnd"/>
-      <w:r>
-        <w:t>}}</w:t>
+        <w:t>Semester: {semester}</w:t>
       </w:r>
     </w:p>
     <w:p>
       <w:r>
-        <w:t>NIP Dekan: {{</w:t>
-      </w:r>
-      <w:proofErr w:type="spellStart"/>
-      <w:r>
-        <w:t>nip_dekan</w:t>
-      </w:r>
-      <w:proofErr w:type="spellEnd"/>
-      <w:r>
-        <w:t>}}</w:t>
+        <w:t>Tanggal: {tanggal}</w:t>
       </w:r>
     </w:p>
     <w:p/>
     <w:p>
       <w:r>
-        <w:t xml:space="preserve">Tanda </w:t>
-      </w:r>
-      <w:proofErr w:type="spellStart"/>
-      <w:r>
-        <w:t>tangan</w:t>
-      </w:r>
-      <w:proofErr w:type="spellEnd"/>
-      <w:r>
-        <w:t>:</w:t>
+        <w:t>Nama Dekan: {nama_dekan}</w:t>
       </w:r>
     </w:p>
     <w:p>
       <w:r>
-        <w:t>{{ttd_base64}}</w:t>
+        <w:t>NIP Dekan: {nip_dekan}</w:t>
       </w:r>
     </w:p>
+    <w:p/>
+    <w:p>
+      <w:r>
+        <w:t>Tanda tangan:</w:t>
+      </w:r>
+    </w:p>
+    <w:p>
+      <w:r>
+        <w:t>{ttd_base64}</w:t>
+      </w:r>
+    </w:p>
+    <w:p/>
     <w:sectPr>
       <w:pgSz w:w="11906" w:h="16838"/>
       <w:pgMar w:top="1440" w:right="1440" w:bottom="1440" w:left="1440" w:header="708" w:footer="708" w:gutter="0"/>
@@ -125,8 +63,105 @@
 </w:document>
 </file>
 
+<file path=word/numbering.xml><?xml version="1.0" encoding="utf-8"?>
+<w:numbering xmlns:wpc="http://schemas.microsoft.com/office/word/2010/wordprocessingCanvas" xmlns:cx="http://schemas.microsoft.com/office/drawing/2014/chartex" xmlns:cx1="http://schemas.microsoft.com/office/drawing/2015/9/8/chartex" xmlns:cx2="http://schemas.microsoft.com/office/drawing/2015/10/21/chartex" xmlns:cx3="http://schemas.microsoft.com/office/drawing/2016/5/9/chartex" xmlns:cx4="http://schemas.microsoft.com/office/drawing/2016/5/10/chartex" xmlns:cx5="http://schemas.microsoft.com/office/drawing/2016/5/11/chartex" xmlns:cx6="http://schemas.microsoft.com/office/drawing/2016/5/12/chartex" xmlns:cx7="http://schemas.microsoft.com/office/drawing/2016/5/13/chartex" xmlns:cx8="http://schemas.microsoft.com/office/drawing/2016/5/14/chartex" xmlns:mc="http://schemas.openxmlformats.org/markup-compatibility/2006" xmlns:aink="http://schemas.microsoft.com/office/drawing/2016/ink" xmlns:am3d="http://schemas.microsoft.com/office/drawing/2017/model3d" xmlns:o="urn:schemas-microsoft-com:office:office" xmlns:oel="http://schemas.microsoft.com/office/2019/extlst" xmlns:r="http://schemas.openxmlformats.org/officeDocument/2006/relationships" xmlns:m="http://schemas.openxmlformats.org/officeDocument/2006/math" xmlns:v="urn:schemas-microsoft-com:vml" xmlns:wp14="http://schemas.microsoft.com/office/word/2010/wordprocessingDrawing" xmlns:wp="http://schemas.openxmlformats.org/drawingml/2006/wordprocessingDrawing" xmlns:w10="urn:schemas-microsoft-com:office:word" xmlns:w="http://schemas.openxmlformats.org/wordprocessingml/2006/main" xmlns:w14="http://schemas.microsoft.com/office/word/2010/wordml" xmlns:w15="http://schemas.microsoft.com/office/word/2012/wordml" xmlns:w16cex="http://schemas.microsoft.com/office/word/2018/wordml/cex" xmlns:w16cid="http://schemas.microsoft.com/office/word/2016/wordml/cid" xmlns:w16="http://schemas.microsoft.com/office/word/2018/wordml" xmlns:w16du="http://schemas.microsoft.com/office/word/2023/wordml/word16du" xmlns:w16sdtdh="http://schemas.microsoft.com/office/word/2020/wordml/sdtdatahash" xmlns:w16se="http://schemas.microsoft.com/office/word/2015/wordml/symex" xmlns:wpg="http://schemas.microsoft.com/office/word/2010/wordprocessingGroup" xmlns:wpi="http://schemas.microsoft.com/office/word/2010/wordprocessingInk" xmlns:wne="http://schemas.microsoft.com/office/word/2006/wordml" xmlns:wps="http://schemas.microsoft.com/office/word/2010/wordprocessingShape" mc:Ignorable="w14 w15 w16se w16cid w16 w16cex w16sdtdh w16du wp14">
+  <w:abstractNum w:abstractNumId="0" w15:restartNumberingAfterBreak="0">
+    <w:nsid w:val="1C3142DF"/>
+    <w:multiLevelType w:val="hybridMultilevel"/>
+    <w:tmpl w:val="4F549E94"/>
+    <w:lvl w:ilvl="0" w:tplc="04090015">
+      <w:start w:val="1"/>
+      <w:numFmt w:val="upperLetter"/>
+      <w:lvlText w:val="%1."/>
+      <w:lvlJc w:val="left"/>
+      <w:pPr>
+        <w:ind w:left="720" w:hanging="360"/>
+      </w:pPr>
+      <w:rPr>
+        <w:rFonts w:hint="default"/>
+      </w:rPr>
+    </w:lvl>
+    <w:lvl w:ilvl="1" w:tplc="04090019" w:tentative="1">
+      <w:start w:val="1"/>
+      <w:numFmt w:val="lowerLetter"/>
+      <w:lvlText w:val="%2."/>
+      <w:lvlJc w:val="left"/>
+      <w:pPr>
+        <w:ind w:left="1440" w:hanging="360"/>
+      </w:pPr>
+    </w:lvl>
+    <w:lvl w:ilvl="2" w:tplc="0409001B" w:tentative="1">
+      <w:start w:val="1"/>
+      <w:numFmt w:val="lowerRoman"/>
+      <w:lvlText w:val="%3."/>
+      <w:lvlJc w:val="right"/>
+      <w:pPr>
+        <w:ind w:left="2160" w:hanging="180"/>
+      </w:pPr>
+    </w:lvl>
+    <w:lvl w:ilvl="3" w:tplc="0409000F" w:tentative="1">
+      <w:start w:val="1"/>
+      <w:numFmt w:val="decimal"/>
+      <w:lvlText w:val="%4."/>
+      <w:lvlJc w:val="left"/>
+      <w:pPr>
+        <w:ind w:left="2880" w:hanging="360"/>
+      </w:pPr>
+    </w:lvl>
+    <w:lvl w:ilvl="4" w:tplc="04090019" w:tentative="1">
+      <w:start w:val="1"/>
+      <w:numFmt w:val="lowerLetter"/>
+      <w:lvlText w:val="%5."/>
+      <w:lvlJc w:val="left"/>
+      <w:pPr>
+        <w:ind w:left="3600" w:hanging="360"/>
+      </w:pPr>
+    </w:lvl>
+    <w:lvl w:ilvl="5" w:tplc="0409001B" w:tentative="1">
+      <w:start w:val="1"/>
+      <w:numFmt w:val="lowerRoman"/>
+      <w:lvlText w:val="%6."/>
+      <w:lvlJc w:val="right"/>
+      <w:pPr>
+        <w:ind w:left="4320" w:hanging="180"/>
+      </w:pPr>
+    </w:lvl>
+    <w:lvl w:ilvl="6" w:tplc="0409000F" w:tentative="1">
+      <w:start w:val="1"/>
+      <w:numFmt w:val="decimal"/>
+      <w:lvlText w:val="%7."/>
+      <w:lvlJc w:val="left"/>
+      <w:pPr>
+        <w:ind w:left="5040" w:hanging="360"/>
+      </w:pPr>
+    </w:lvl>
+    <w:lvl w:ilvl="7" w:tplc="04090019" w:tentative="1">
+      <w:start w:val="1"/>
+      <w:numFmt w:val="lowerLetter"/>
+      <w:lvlText w:val="%8."/>
+      <w:lvlJc w:val="left"/>
+      <w:pPr>
+        <w:ind w:left="5760" w:hanging="360"/>
+      </w:pPr>
+    </w:lvl>
+    <w:lvl w:ilvl="8" w:tplc="0409001B" w:tentative="1">
+      <w:start w:val="1"/>
+      <w:numFmt w:val="lowerRoman"/>
+      <w:lvlText w:val="%9."/>
+      <w:lvlJc w:val="right"/>
+      <w:pPr>
+        <w:ind w:left="6480" w:hanging="180"/>
+      </w:pPr>
+    </w:lvl>
+  </w:abstractNum>
+  <w:num w:numId="1" w16cid:durableId="460541721">
+    <w:abstractNumId w:val="0"/>
+  </w:num>
+</w:numbering>
+</file>
+
 <file path=word/styles.xml><?xml version="1.0" encoding="utf-8"?>
-<w:styles xmlns:mc="http://schemas.openxmlformats.org/markup-compatibility/2006" xmlns:r="http://schemas.openxmlformats.org/officeDocument/2006/relationships" xmlns:w="http://schemas.openxmlformats.org/wordprocessingml/2006/main" xmlns:w14="http://schemas.microsoft.com/office/word/2010/wordml" xmlns:w15="http://schemas.microsoft.com/office/word/2012/wordml" xmlns:w16cex="http://schemas.microsoft.com/office/word/2018/wordml/cex" xmlns:w16cid="http://schemas.microsoft.com/office/word/2016/wordml/cid" xmlns:w16="http://schemas.microsoft.com/office/word/2018/wordml" xmlns:w16du="http://schemas.microsoft.com/office/word/2023/wordml/word16du" xmlns:w16sdtdh="http://schemas.microsoft.com/office/word/2020/wordml/sdtdatahash" xmlns:w16sdtfl="http://schemas.microsoft.com/office/word/2024/wordml/sdtformatlock" xmlns:w16se="http://schemas.microsoft.com/office/word/2015/wordml/symex" mc:Ignorable="w14 w15 w16se w16cid w16 w16cex w16sdtdh w16sdtfl w16du">
+<w:styles xmlns:mc="http://schemas.openxmlformats.org/markup-compatibility/2006" xmlns:r="http://schemas.openxmlformats.org/officeDocument/2006/relationships" xmlns:w="http://schemas.openxmlformats.org/wordprocessingml/2006/main" xmlns:w14="http://schemas.microsoft.com/office/word/2010/wordml" xmlns:w15="http://schemas.microsoft.com/office/word/2012/wordml" xmlns:w16cex="http://schemas.microsoft.com/office/word/2018/wordml/cex" xmlns:w16cid="http://schemas.microsoft.com/office/word/2016/wordml/cid" xmlns:w16="http://schemas.microsoft.com/office/word/2018/wordml" xmlns:w16du="http://schemas.microsoft.com/office/word/2023/wordml/word16du" xmlns:w16sdtdh="http://schemas.microsoft.com/office/word/2020/wordml/sdtdatahash" xmlns:w16se="http://schemas.microsoft.com/office/word/2015/wordml/symex" mc:Ignorable="w14 w15 w16se w16cid w16 w16cex w16sdtdh w16du">
   <w:docDefaults>
     <w:rPrDefault>
       <w:rPr>
@@ -728,7 +763,6 @@
   <w:style w:type="character" w:default="1" w:styleId="DefaultParagraphFont">
     <w:name w:val="Default Paragraph Font"/>
     <w:uiPriority w:val="1"/>
-    <w:semiHidden/>
     <w:unhideWhenUsed/>
   </w:style>
   <w:style w:type="table" w:default="1" w:styleId="TableNormal">
@@ -1041,6 +1075,25 @@
       <w:color w:val="2F5496" w:themeColor="accent1" w:themeShade="BF"/>
       <w:spacing w:val="5"/>
     </w:rPr>
+  </w:style>
+  <w:style w:type="table" w:styleId="TableGrid">
+    <w:name w:val="Table Grid"/>
+    <w:basedOn w:val="TableNormal"/>
+    <w:uiPriority w:val="39"/>
+    <w:rsid w:val="006F57C1"/>
+    <w:pPr>
+      <w:spacing w:after="0" w:line="240" w:lineRule="auto"/>
+    </w:pPr>
+    <w:tblPr>
+      <w:tblBorders>
+        <w:top w:val="single" w:sz="4" w:space="0" w:color="auto"/>
+        <w:left w:val="single" w:sz="4" w:space="0" w:color="auto"/>
+        <w:bottom w:val="single" w:sz="4" w:space="0" w:color="auto"/>
+        <w:right w:val="single" w:sz="4" w:space="0" w:color="auto"/>
+        <w:insideH w:val="single" w:sz="4" w:space="0" w:color="auto"/>
+        <w:insideV w:val="single" w:sz="4" w:space="0" w:color="auto"/>
+      </w:tblBorders>
+    </w:tblPr>
   </w:style>
 </w:styles>
 </file>

</xml_diff>

<commit_message>
fix: yudisium and wisuda info on sk pembimbing penguji
</commit_message>
<xml_diff>
--- a/backend/src/templates/sk_asisten_praktikum.docx
+++ b/backend/src/templates/sk_asisten_praktikum.docx
@@ -1636,6 +1636,16 @@
       <w:pPr>
         <w:rPr>
           <w:rFonts w:ascii="Tahoma" w:hAnsi="Tahoma" w:cs="Tahoma"/>
+          <w:sz w:val="22"/>
+          <w:szCs w:val="22"/>
+          <w:lang w:val="pt-PT"/>
+        </w:rPr>
+      </w:pPr>
+    </w:p>
+    <w:p>
+      <w:pPr>
+        <w:rPr>
+          <w:rFonts w:ascii="Tahoma" w:hAnsi="Tahoma" w:cs="Tahoma"/>
           <w:b/>
           <w:sz w:val="22"/>
           <w:szCs w:val="22"/>
@@ -1660,6 +1670,7 @@
           <w:szCs w:val="22"/>
           <w:lang w:val="pt-PT"/>
         </w:rPr>
+        <w:lastRenderedPageBreak/>
         <w:t>M</w:t>
       </w:r>
       <w:r>
@@ -1893,7 +1904,6 @@
                 <w:sz w:val="22"/>
                 <w:szCs w:val="22"/>
               </w:rPr>
-              <w:lastRenderedPageBreak/>
               <w:t>Menetapkan</w:t>
             </w:r>
           </w:p>
@@ -3479,17 +3489,6 @@
         </w:rPr>
         <w:t>ang Bersangkutan.</w:t>
       </w:r>
-    </w:p>
-    <w:p>
-      <w:pPr>
-        <w:rPr>
-          <w:rFonts w:ascii="Tahoma" w:hAnsi="Tahoma" w:cs="Tahoma"/>
-          <w:bCs/>
-          <w:i/>
-          <w:sz w:val="22"/>
-          <w:szCs w:val="22"/>
-        </w:rPr>
-      </w:pPr>
     </w:p>
     <w:p>
       <w:pPr>
@@ -9894,9 +9893,9 @@
         <w:pStyle w:val="ListParagraph"/>
         <w:numPr>
           <w:ilvl w:val="0"/>
-          <w:numId w:val="34"/>
+          <w:numId w:val="43"/>
         </w:numPr>
-        <w:ind w:left="284" w:right="1" w:hanging="284"/>
+        <w:ind w:right="1"/>
         <w:rPr>
           <w:rFonts w:ascii="Tahoma" w:hAnsi="Tahoma" w:cs="Tahoma"/>
           <w:sz w:val="22"/>
@@ -9918,23 +9917,7 @@
           <w:sz w:val="22"/>
           <w:szCs w:val="22"/>
         </w:rPr>
-        <w:t>{#tabel</w:t>
-      </w:r>
-      <w:r>
-        <w:rPr>
-          <w:rFonts w:ascii="Tahoma" w:hAnsi="Tahoma" w:cs="Tahoma"/>
-          <w:sz w:val="22"/>
-          <w:szCs w:val="22"/>
-        </w:rPr>
-        <w:t>.praktikum</w:t>
-      </w:r>
-      <w:r>
-        <w:rPr>
-          <w:rFonts w:ascii="Tahoma" w:hAnsi="Tahoma" w:cs="Tahoma"/>
-          <w:sz w:val="22"/>
-          <w:szCs w:val="22"/>
-        </w:rPr>
-        <w:t>}</w:t>
+        <w:t>{#tabel.praktikum}</w:t>
       </w:r>
     </w:p>
     <w:tbl>
@@ -10605,7 +10588,7 @@
         <w:pStyle w:val="ListParagraph"/>
         <w:numPr>
           <w:ilvl w:val="0"/>
-          <w:numId w:val="34"/>
+          <w:numId w:val="43"/>
         </w:numPr>
         <w:ind w:left="284" w:right="1" w:hanging="284"/>
         <w:rPr>
@@ -11292,7 +11275,7 @@
         <w:pStyle w:val="ListParagraph"/>
         <w:numPr>
           <w:ilvl w:val="0"/>
-          <w:numId w:val="34"/>
+          <w:numId w:val="43"/>
         </w:numPr>
         <w:ind w:left="284" w:right="1" w:hanging="284"/>
         <w:rPr>
@@ -11980,7 +11963,7 @@
         <w:pStyle w:val="ListParagraph"/>
         <w:numPr>
           <w:ilvl w:val="0"/>
-          <w:numId w:val="34"/>
+          <w:numId w:val="43"/>
         </w:numPr>
         <w:ind w:left="284" w:right="1" w:hanging="284"/>
         <w:rPr>
@@ -12667,7 +12650,7 @@
         <w:pStyle w:val="ListParagraph"/>
         <w:numPr>
           <w:ilvl w:val="0"/>
-          <w:numId w:val="34"/>
+          <w:numId w:val="43"/>
         </w:numPr>
         <w:ind w:left="284" w:right="1" w:hanging="284"/>
         <w:rPr>
@@ -13354,7 +13337,7 @@
         <w:pStyle w:val="ListParagraph"/>
         <w:numPr>
           <w:ilvl w:val="0"/>
-          <w:numId w:val="34"/>
+          <w:numId w:val="43"/>
         </w:numPr>
         <w:ind w:left="284" w:right="1" w:hanging="284"/>
         <w:rPr>
@@ -14041,7 +14024,7 @@
         <w:pStyle w:val="ListParagraph"/>
         <w:numPr>
           <w:ilvl w:val="0"/>
-          <w:numId w:val="34"/>
+          <w:numId w:val="43"/>
         </w:numPr>
         <w:ind w:left="284" w:right="1" w:hanging="284"/>
         <w:rPr>
@@ -14728,7 +14711,7 @@
         <w:pStyle w:val="ListParagraph"/>
         <w:numPr>
           <w:ilvl w:val="0"/>
-          <w:numId w:val="34"/>
+          <w:numId w:val="43"/>
         </w:numPr>
         <w:ind w:left="284" w:right="1" w:hanging="284"/>
         <w:rPr>
@@ -15415,25 +15398,7 @@
           <w:sz w:val="22"/>
           <w:szCs w:val="22"/>
         </w:rPr>
-        <w:t>{/tabel</w:t>
-      </w:r>
-      <w:r>
-        <w:rPr>
-          <w:rFonts w:ascii="Tahoma" w:hAnsi="Tahoma" w:cs="Tahoma"/>
-          <w:bCs/>
-          <w:sz w:val="22"/>
-          <w:szCs w:val="22"/>
-        </w:rPr>
-        <w:t>.praktikum</w:t>
-      </w:r>
-      <w:r>
-        <w:rPr>
-          <w:rFonts w:ascii="Tahoma" w:hAnsi="Tahoma" w:cs="Tahoma"/>
-          <w:bCs/>
-          <w:sz w:val="22"/>
-          <w:szCs w:val="22"/>
-        </w:rPr>
-        <w:t>}</w:t>
+        <w:t>{/tabel.praktikum}</w:t>
       </w:r>
     </w:p>
     <w:p>
@@ -17415,1181 +17380,16 @@
     </w:lvl>
   </w:abstractNum>
   <w:abstractNum w:abstractNumId="19" w15:restartNumberingAfterBreak="0">
-    <w:nsid w:val="3A046CB1"/>
+    <w:nsid w:val="397863E0"/>
     <w:multiLevelType w:val="hybridMultilevel"/>
-    <w:tmpl w:val="1370178A"/>
-    <w:lvl w:ilvl="0" w:tplc="980804BA">
-      <w:start w:val="1"/>
-      <w:numFmt w:val="decimal"/>
-      <w:lvlText w:val="%1."/>
-      <w:lvlJc w:val="left"/>
-      <w:pPr>
-        <w:ind w:left="-28" w:hanging="360"/>
-      </w:pPr>
-      <w:rPr>
-        <w:rFonts w:hint="default"/>
-      </w:rPr>
-    </w:lvl>
-    <w:lvl w:ilvl="1" w:tplc="04090019" w:tentative="1">
-      <w:start w:val="1"/>
-      <w:numFmt w:val="lowerLetter"/>
-      <w:lvlText w:val="%2."/>
-      <w:lvlJc w:val="left"/>
-      <w:pPr>
-        <w:ind w:left="692" w:hanging="360"/>
-      </w:pPr>
-    </w:lvl>
-    <w:lvl w:ilvl="2" w:tplc="0409001B" w:tentative="1">
-      <w:start w:val="1"/>
-      <w:numFmt w:val="lowerRoman"/>
-      <w:lvlText w:val="%3."/>
-      <w:lvlJc w:val="right"/>
-      <w:pPr>
-        <w:ind w:left="1412" w:hanging="180"/>
-      </w:pPr>
-    </w:lvl>
-    <w:lvl w:ilvl="3" w:tplc="0409000F" w:tentative="1">
-      <w:start w:val="1"/>
-      <w:numFmt w:val="decimal"/>
-      <w:lvlText w:val="%4."/>
-      <w:lvlJc w:val="left"/>
-      <w:pPr>
-        <w:ind w:left="2132" w:hanging="360"/>
-      </w:pPr>
-    </w:lvl>
-    <w:lvl w:ilvl="4" w:tplc="04090019" w:tentative="1">
-      <w:start w:val="1"/>
-      <w:numFmt w:val="lowerLetter"/>
-      <w:lvlText w:val="%5."/>
-      <w:lvlJc w:val="left"/>
-      <w:pPr>
-        <w:ind w:left="2852" w:hanging="360"/>
-      </w:pPr>
-    </w:lvl>
-    <w:lvl w:ilvl="5" w:tplc="0409001B" w:tentative="1">
-      <w:start w:val="1"/>
-      <w:numFmt w:val="lowerRoman"/>
-      <w:lvlText w:val="%6."/>
-      <w:lvlJc w:val="right"/>
-      <w:pPr>
-        <w:ind w:left="3572" w:hanging="180"/>
-      </w:pPr>
-    </w:lvl>
-    <w:lvl w:ilvl="6" w:tplc="0409000F" w:tentative="1">
-      <w:start w:val="1"/>
-      <w:numFmt w:val="decimal"/>
-      <w:lvlText w:val="%7."/>
-      <w:lvlJc w:val="left"/>
-      <w:pPr>
-        <w:ind w:left="4292" w:hanging="360"/>
-      </w:pPr>
-    </w:lvl>
-    <w:lvl w:ilvl="7" w:tplc="04090019" w:tentative="1">
-      <w:start w:val="1"/>
-      <w:numFmt w:val="lowerLetter"/>
-      <w:lvlText w:val="%8."/>
-      <w:lvlJc w:val="left"/>
-      <w:pPr>
-        <w:ind w:left="5012" w:hanging="360"/>
-      </w:pPr>
-    </w:lvl>
-    <w:lvl w:ilvl="8" w:tplc="0409001B" w:tentative="1">
-      <w:start w:val="1"/>
-      <w:numFmt w:val="lowerRoman"/>
-      <w:lvlText w:val="%9."/>
-      <w:lvlJc w:val="right"/>
-      <w:pPr>
-        <w:ind w:left="5732" w:hanging="180"/>
-      </w:pPr>
-    </w:lvl>
-  </w:abstractNum>
-  <w:abstractNum w:abstractNumId="20" w15:restartNumberingAfterBreak="0">
-    <w:nsid w:val="3E521C84"/>
-    <w:multiLevelType w:val="hybridMultilevel"/>
-    <w:tmpl w:val="71960A54"/>
-    <w:lvl w:ilvl="0" w:tplc="0409000F">
-      <w:start w:val="1"/>
-      <w:numFmt w:val="decimal"/>
-      <w:lvlText w:val="%1."/>
-      <w:lvlJc w:val="left"/>
-      <w:pPr>
-        <w:ind w:left="720" w:hanging="360"/>
-      </w:pPr>
-    </w:lvl>
-    <w:lvl w:ilvl="1" w:tplc="04090019" w:tentative="1">
-      <w:start w:val="1"/>
-      <w:numFmt w:val="lowerLetter"/>
-      <w:lvlText w:val="%2."/>
-      <w:lvlJc w:val="left"/>
-      <w:pPr>
-        <w:ind w:left="1440" w:hanging="360"/>
-      </w:pPr>
-    </w:lvl>
-    <w:lvl w:ilvl="2" w:tplc="0409001B" w:tentative="1">
-      <w:start w:val="1"/>
-      <w:numFmt w:val="lowerRoman"/>
-      <w:lvlText w:val="%3."/>
-      <w:lvlJc w:val="right"/>
-      <w:pPr>
-        <w:ind w:left="2160" w:hanging="180"/>
-      </w:pPr>
-    </w:lvl>
-    <w:lvl w:ilvl="3" w:tplc="0409000F" w:tentative="1">
-      <w:start w:val="1"/>
-      <w:numFmt w:val="decimal"/>
-      <w:lvlText w:val="%4."/>
-      <w:lvlJc w:val="left"/>
-      <w:pPr>
-        <w:ind w:left="2880" w:hanging="360"/>
-      </w:pPr>
-    </w:lvl>
-    <w:lvl w:ilvl="4" w:tplc="04090019" w:tentative="1">
-      <w:start w:val="1"/>
-      <w:numFmt w:val="lowerLetter"/>
-      <w:lvlText w:val="%5."/>
-      <w:lvlJc w:val="left"/>
-      <w:pPr>
-        <w:ind w:left="3600" w:hanging="360"/>
-      </w:pPr>
-    </w:lvl>
-    <w:lvl w:ilvl="5" w:tplc="0409001B" w:tentative="1">
-      <w:start w:val="1"/>
-      <w:numFmt w:val="lowerRoman"/>
-      <w:lvlText w:val="%6."/>
-      <w:lvlJc w:val="right"/>
-      <w:pPr>
-        <w:ind w:left="4320" w:hanging="180"/>
-      </w:pPr>
-    </w:lvl>
-    <w:lvl w:ilvl="6" w:tplc="0409000F" w:tentative="1">
-      <w:start w:val="1"/>
-      <w:numFmt w:val="decimal"/>
-      <w:lvlText w:val="%7."/>
-      <w:lvlJc w:val="left"/>
-      <w:pPr>
-        <w:ind w:left="5040" w:hanging="360"/>
-      </w:pPr>
-    </w:lvl>
-    <w:lvl w:ilvl="7" w:tplc="04090019" w:tentative="1">
-      <w:start w:val="1"/>
-      <w:numFmt w:val="lowerLetter"/>
-      <w:lvlText w:val="%8."/>
-      <w:lvlJc w:val="left"/>
-      <w:pPr>
-        <w:ind w:left="5760" w:hanging="360"/>
-      </w:pPr>
-    </w:lvl>
-    <w:lvl w:ilvl="8" w:tplc="0409001B" w:tentative="1">
-      <w:start w:val="1"/>
-      <w:numFmt w:val="lowerRoman"/>
-      <w:lvlText w:val="%9."/>
-      <w:lvlJc w:val="right"/>
-      <w:pPr>
-        <w:ind w:left="6480" w:hanging="180"/>
-      </w:pPr>
-    </w:lvl>
-  </w:abstractNum>
-  <w:abstractNum w:abstractNumId="21" w15:restartNumberingAfterBreak="0">
-    <w:nsid w:val="50047555"/>
-    <w:multiLevelType w:val="hybridMultilevel"/>
-    <w:tmpl w:val="BD527822"/>
-    <w:lvl w:ilvl="0" w:tplc="20DE3608">
-      <w:start w:val="1"/>
-      <w:numFmt w:val="lowerLetter"/>
-      <w:lvlText w:val="%1."/>
-      <w:lvlJc w:val="left"/>
-      <w:pPr>
-        <w:tabs>
-          <w:tab w:val="num" w:pos="360"/>
-        </w:tabs>
-        <w:ind w:left="360" w:hanging="360"/>
-      </w:pPr>
-      <w:rPr>
-        <w:rFonts w:hint="default"/>
-      </w:rPr>
-    </w:lvl>
-    <w:lvl w:ilvl="1" w:tplc="04090019" w:tentative="1">
-      <w:start w:val="1"/>
-      <w:numFmt w:val="lowerLetter"/>
-      <w:lvlText w:val="%2."/>
-      <w:lvlJc w:val="left"/>
-      <w:pPr>
-        <w:tabs>
-          <w:tab w:val="num" w:pos="1080"/>
-        </w:tabs>
-        <w:ind w:left="1080" w:hanging="360"/>
-      </w:pPr>
-    </w:lvl>
-    <w:lvl w:ilvl="2" w:tplc="0409001B" w:tentative="1">
-      <w:start w:val="1"/>
-      <w:numFmt w:val="lowerRoman"/>
-      <w:lvlText w:val="%3."/>
-      <w:lvlJc w:val="right"/>
-      <w:pPr>
-        <w:tabs>
-          <w:tab w:val="num" w:pos="1800"/>
-        </w:tabs>
-        <w:ind w:left="1800" w:hanging="180"/>
-      </w:pPr>
-    </w:lvl>
-    <w:lvl w:ilvl="3" w:tplc="0409000F" w:tentative="1">
-      <w:start w:val="1"/>
-      <w:numFmt w:val="decimal"/>
-      <w:lvlText w:val="%4."/>
-      <w:lvlJc w:val="left"/>
-      <w:pPr>
-        <w:tabs>
-          <w:tab w:val="num" w:pos="2520"/>
-        </w:tabs>
-        <w:ind w:left="2520" w:hanging="360"/>
-      </w:pPr>
-    </w:lvl>
-    <w:lvl w:ilvl="4" w:tplc="04090019" w:tentative="1">
-      <w:start w:val="1"/>
-      <w:numFmt w:val="lowerLetter"/>
-      <w:lvlText w:val="%5."/>
-      <w:lvlJc w:val="left"/>
-      <w:pPr>
-        <w:tabs>
-          <w:tab w:val="num" w:pos="3240"/>
-        </w:tabs>
-        <w:ind w:left="3240" w:hanging="360"/>
-      </w:pPr>
-    </w:lvl>
-    <w:lvl w:ilvl="5" w:tplc="0409001B" w:tentative="1">
-      <w:start w:val="1"/>
-      <w:numFmt w:val="lowerRoman"/>
-      <w:lvlText w:val="%6."/>
-      <w:lvlJc w:val="right"/>
-      <w:pPr>
-        <w:tabs>
-          <w:tab w:val="num" w:pos="3960"/>
-        </w:tabs>
-        <w:ind w:left="3960" w:hanging="180"/>
-      </w:pPr>
-    </w:lvl>
-    <w:lvl w:ilvl="6" w:tplc="0409000F" w:tentative="1">
-      <w:start w:val="1"/>
-      <w:numFmt w:val="decimal"/>
-      <w:lvlText w:val="%7."/>
-      <w:lvlJc w:val="left"/>
-      <w:pPr>
-        <w:tabs>
-          <w:tab w:val="num" w:pos="4680"/>
-        </w:tabs>
-        <w:ind w:left="4680" w:hanging="360"/>
-      </w:pPr>
-    </w:lvl>
-    <w:lvl w:ilvl="7" w:tplc="04090019" w:tentative="1">
-      <w:start w:val="1"/>
-      <w:numFmt w:val="lowerLetter"/>
-      <w:lvlText w:val="%8."/>
-      <w:lvlJc w:val="left"/>
-      <w:pPr>
-        <w:tabs>
-          <w:tab w:val="num" w:pos="5400"/>
-        </w:tabs>
-        <w:ind w:left="5400" w:hanging="360"/>
-      </w:pPr>
-    </w:lvl>
-    <w:lvl w:ilvl="8" w:tplc="0409001B" w:tentative="1">
-      <w:start w:val="1"/>
-      <w:numFmt w:val="lowerRoman"/>
-      <w:lvlText w:val="%9."/>
-      <w:lvlJc w:val="right"/>
-      <w:pPr>
-        <w:tabs>
-          <w:tab w:val="num" w:pos="6120"/>
-        </w:tabs>
-        <w:ind w:left="6120" w:hanging="180"/>
-      </w:pPr>
-    </w:lvl>
-  </w:abstractNum>
-  <w:abstractNum w:abstractNumId="22" w15:restartNumberingAfterBreak="0">
-    <w:nsid w:val="553924F0"/>
-    <w:multiLevelType w:val="hybridMultilevel"/>
-    <w:tmpl w:val="30E62EC8"/>
-    <w:lvl w:ilvl="0" w:tplc="0409000F">
-      <w:start w:val="1"/>
-      <w:numFmt w:val="decimal"/>
-      <w:lvlText w:val="%1."/>
-      <w:lvlJc w:val="left"/>
-      <w:pPr>
-        <w:ind w:left="702" w:hanging="360"/>
-      </w:pPr>
-    </w:lvl>
-    <w:lvl w:ilvl="1" w:tplc="04090019" w:tentative="1">
-      <w:start w:val="1"/>
-      <w:numFmt w:val="lowerLetter"/>
-      <w:lvlText w:val="%2."/>
-      <w:lvlJc w:val="left"/>
-      <w:pPr>
-        <w:ind w:left="1422" w:hanging="360"/>
-      </w:pPr>
-    </w:lvl>
-    <w:lvl w:ilvl="2" w:tplc="0409001B" w:tentative="1">
-      <w:start w:val="1"/>
-      <w:numFmt w:val="lowerRoman"/>
-      <w:lvlText w:val="%3."/>
-      <w:lvlJc w:val="right"/>
-      <w:pPr>
-        <w:ind w:left="2142" w:hanging="180"/>
-      </w:pPr>
-    </w:lvl>
-    <w:lvl w:ilvl="3" w:tplc="0409000F" w:tentative="1">
-      <w:start w:val="1"/>
-      <w:numFmt w:val="decimal"/>
-      <w:lvlText w:val="%4."/>
-      <w:lvlJc w:val="left"/>
-      <w:pPr>
-        <w:ind w:left="2862" w:hanging="360"/>
-      </w:pPr>
-    </w:lvl>
-    <w:lvl w:ilvl="4" w:tplc="04090019" w:tentative="1">
-      <w:start w:val="1"/>
-      <w:numFmt w:val="lowerLetter"/>
-      <w:lvlText w:val="%5."/>
-      <w:lvlJc w:val="left"/>
-      <w:pPr>
-        <w:ind w:left="3582" w:hanging="360"/>
-      </w:pPr>
-    </w:lvl>
-    <w:lvl w:ilvl="5" w:tplc="0409001B" w:tentative="1">
-      <w:start w:val="1"/>
-      <w:numFmt w:val="lowerRoman"/>
-      <w:lvlText w:val="%6."/>
-      <w:lvlJc w:val="right"/>
-      <w:pPr>
-        <w:ind w:left="4302" w:hanging="180"/>
-      </w:pPr>
-    </w:lvl>
-    <w:lvl w:ilvl="6" w:tplc="0409000F" w:tentative="1">
-      <w:start w:val="1"/>
-      <w:numFmt w:val="decimal"/>
-      <w:lvlText w:val="%7."/>
-      <w:lvlJc w:val="left"/>
-      <w:pPr>
-        <w:ind w:left="5022" w:hanging="360"/>
-      </w:pPr>
-    </w:lvl>
-    <w:lvl w:ilvl="7" w:tplc="04090019" w:tentative="1">
-      <w:start w:val="1"/>
-      <w:numFmt w:val="lowerLetter"/>
-      <w:lvlText w:val="%8."/>
-      <w:lvlJc w:val="left"/>
-      <w:pPr>
-        <w:ind w:left="5742" w:hanging="360"/>
-      </w:pPr>
-    </w:lvl>
-    <w:lvl w:ilvl="8" w:tplc="0409001B" w:tentative="1">
-      <w:start w:val="1"/>
-      <w:numFmt w:val="lowerRoman"/>
-      <w:lvlText w:val="%9."/>
-      <w:lvlJc w:val="right"/>
-      <w:pPr>
-        <w:ind w:left="6462" w:hanging="180"/>
-      </w:pPr>
-    </w:lvl>
-  </w:abstractNum>
-  <w:abstractNum w:abstractNumId="23" w15:restartNumberingAfterBreak="0">
-    <w:nsid w:val="563500FD"/>
-    <w:multiLevelType w:val="hybridMultilevel"/>
-    <w:tmpl w:val="1764A0F4"/>
-    <w:lvl w:ilvl="0" w:tplc="30685DE6">
-      <w:start w:val="1"/>
-      <w:numFmt w:val="lowerLetter"/>
-      <w:lvlText w:val="%1."/>
-      <w:lvlJc w:val="left"/>
-      <w:pPr>
-        <w:ind w:left="1080" w:hanging="360"/>
-      </w:pPr>
-      <w:rPr>
-        <w:rFonts w:ascii="Tahoma" w:hAnsi="Tahoma" w:hint="default"/>
-        <w:sz w:val="22"/>
-      </w:rPr>
-    </w:lvl>
-    <w:lvl w:ilvl="1" w:tplc="04090019" w:tentative="1">
-      <w:start w:val="1"/>
-      <w:numFmt w:val="lowerLetter"/>
-      <w:lvlText w:val="%2."/>
-      <w:lvlJc w:val="left"/>
-      <w:pPr>
-        <w:ind w:left="1800" w:hanging="360"/>
-      </w:pPr>
-    </w:lvl>
-    <w:lvl w:ilvl="2" w:tplc="0409001B" w:tentative="1">
-      <w:start w:val="1"/>
-      <w:numFmt w:val="lowerRoman"/>
-      <w:lvlText w:val="%3."/>
-      <w:lvlJc w:val="right"/>
-      <w:pPr>
-        <w:ind w:left="2520" w:hanging="180"/>
-      </w:pPr>
-    </w:lvl>
-    <w:lvl w:ilvl="3" w:tplc="0409000F" w:tentative="1">
-      <w:start w:val="1"/>
-      <w:numFmt w:val="decimal"/>
-      <w:lvlText w:val="%4."/>
-      <w:lvlJc w:val="left"/>
-      <w:pPr>
-        <w:ind w:left="3240" w:hanging="360"/>
-      </w:pPr>
-    </w:lvl>
-    <w:lvl w:ilvl="4" w:tplc="04090019" w:tentative="1">
-      <w:start w:val="1"/>
-      <w:numFmt w:val="lowerLetter"/>
-      <w:lvlText w:val="%5."/>
-      <w:lvlJc w:val="left"/>
-      <w:pPr>
-        <w:ind w:left="3960" w:hanging="360"/>
-      </w:pPr>
-    </w:lvl>
-    <w:lvl w:ilvl="5" w:tplc="0409001B" w:tentative="1">
-      <w:start w:val="1"/>
-      <w:numFmt w:val="lowerRoman"/>
-      <w:lvlText w:val="%6."/>
-      <w:lvlJc w:val="right"/>
-      <w:pPr>
-        <w:ind w:left="4680" w:hanging="180"/>
-      </w:pPr>
-    </w:lvl>
-    <w:lvl w:ilvl="6" w:tplc="0409000F" w:tentative="1">
-      <w:start w:val="1"/>
-      <w:numFmt w:val="decimal"/>
-      <w:lvlText w:val="%7."/>
-      <w:lvlJc w:val="left"/>
-      <w:pPr>
-        <w:ind w:left="5400" w:hanging="360"/>
-      </w:pPr>
-    </w:lvl>
-    <w:lvl w:ilvl="7" w:tplc="04090019" w:tentative="1">
-      <w:start w:val="1"/>
-      <w:numFmt w:val="lowerLetter"/>
-      <w:lvlText w:val="%8."/>
-      <w:lvlJc w:val="left"/>
-      <w:pPr>
-        <w:ind w:left="6120" w:hanging="360"/>
-      </w:pPr>
-    </w:lvl>
-    <w:lvl w:ilvl="8" w:tplc="0409001B" w:tentative="1">
-      <w:start w:val="1"/>
-      <w:numFmt w:val="lowerRoman"/>
-      <w:lvlText w:val="%9."/>
-      <w:lvlJc w:val="right"/>
-      <w:pPr>
-        <w:ind w:left="6840" w:hanging="180"/>
-      </w:pPr>
-    </w:lvl>
-  </w:abstractNum>
-  <w:abstractNum w:abstractNumId="24" w15:restartNumberingAfterBreak="0">
-    <w:nsid w:val="56CC281E"/>
-    <w:multiLevelType w:val="hybridMultilevel"/>
-    <w:tmpl w:val="A45A7984"/>
-    <w:lvl w:ilvl="0" w:tplc="0409000F">
-      <w:start w:val="1"/>
-      <w:numFmt w:val="decimal"/>
-      <w:lvlText w:val="%1."/>
-      <w:lvlJc w:val="left"/>
-      <w:pPr>
-        <w:ind w:left="1108" w:hanging="360"/>
-      </w:pPr>
-    </w:lvl>
-    <w:lvl w:ilvl="1" w:tplc="04090019" w:tentative="1">
-      <w:start w:val="1"/>
-      <w:numFmt w:val="lowerLetter"/>
-      <w:lvlText w:val="%2."/>
-      <w:lvlJc w:val="left"/>
-      <w:pPr>
-        <w:ind w:left="1828" w:hanging="360"/>
-      </w:pPr>
-    </w:lvl>
-    <w:lvl w:ilvl="2" w:tplc="0409001B" w:tentative="1">
-      <w:start w:val="1"/>
-      <w:numFmt w:val="lowerRoman"/>
-      <w:lvlText w:val="%3."/>
-      <w:lvlJc w:val="right"/>
-      <w:pPr>
-        <w:ind w:left="2548" w:hanging="180"/>
-      </w:pPr>
-    </w:lvl>
-    <w:lvl w:ilvl="3" w:tplc="0409000F" w:tentative="1">
-      <w:start w:val="1"/>
-      <w:numFmt w:val="decimal"/>
-      <w:lvlText w:val="%4."/>
-      <w:lvlJc w:val="left"/>
-      <w:pPr>
-        <w:ind w:left="3268" w:hanging="360"/>
-      </w:pPr>
-    </w:lvl>
-    <w:lvl w:ilvl="4" w:tplc="04090019" w:tentative="1">
-      <w:start w:val="1"/>
-      <w:numFmt w:val="lowerLetter"/>
-      <w:lvlText w:val="%5."/>
-      <w:lvlJc w:val="left"/>
-      <w:pPr>
-        <w:ind w:left="3988" w:hanging="360"/>
-      </w:pPr>
-    </w:lvl>
-    <w:lvl w:ilvl="5" w:tplc="0409001B" w:tentative="1">
-      <w:start w:val="1"/>
-      <w:numFmt w:val="lowerRoman"/>
-      <w:lvlText w:val="%6."/>
-      <w:lvlJc w:val="right"/>
-      <w:pPr>
-        <w:ind w:left="4708" w:hanging="180"/>
-      </w:pPr>
-    </w:lvl>
-    <w:lvl w:ilvl="6" w:tplc="0409000F" w:tentative="1">
-      <w:start w:val="1"/>
-      <w:numFmt w:val="decimal"/>
-      <w:lvlText w:val="%7."/>
-      <w:lvlJc w:val="left"/>
-      <w:pPr>
-        <w:ind w:left="5428" w:hanging="360"/>
-      </w:pPr>
-    </w:lvl>
-    <w:lvl w:ilvl="7" w:tplc="04090019" w:tentative="1">
-      <w:start w:val="1"/>
-      <w:numFmt w:val="lowerLetter"/>
-      <w:lvlText w:val="%8."/>
-      <w:lvlJc w:val="left"/>
-      <w:pPr>
-        <w:ind w:left="6148" w:hanging="360"/>
-      </w:pPr>
-    </w:lvl>
-    <w:lvl w:ilvl="8" w:tplc="0409001B" w:tentative="1">
-      <w:start w:val="1"/>
-      <w:numFmt w:val="lowerRoman"/>
-      <w:lvlText w:val="%9."/>
-      <w:lvlJc w:val="right"/>
-      <w:pPr>
-        <w:ind w:left="6868" w:hanging="180"/>
-      </w:pPr>
-    </w:lvl>
-  </w:abstractNum>
-  <w:abstractNum w:abstractNumId="25" w15:restartNumberingAfterBreak="0">
-    <w:nsid w:val="5C0A3499"/>
-    <w:multiLevelType w:val="hybridMultilevel"/>
-    <w:tmpl w:val="535AF7E8"/>
-    <w:lvl w:ilvl="0" w:tplc="FFFFFFFF">
-      <w:start w:val="1"/>
-      <w:numFmt w:val="decimal"/>
-      <w:lvlText w:val="%1."/>
-      <w:lvlJc w:val="left"/>
-      <w:pPr>
-        <w:tabs>
-          <w:tab w:val="num" w:pos="720"/>
-        </w:tabs>
-        <w:ind w:left="720" w:hanging="360"/>
-      </w:pPr>
-    </w:lvl>
-    <w:lvl w:ilvl="1" w:tplc="FFFFFFFF">
-      <w:start w:val="1"/>
-      <w:numFmt w:val="lowerLetter"/>
-      <w:lvlText w:val="%2."/>
-      <w:lvlJc w:val="left"/>
-      <w:pPr>
-        <w:tabs>
-          <w:tab w:val="num" w:pos="1440"/>
-        </w:tabs>
-        <w:ind w:left="1440" w:hanging="360"/>
-      </w:pPr>
-      <w:rPr>
-        <w:rFonts w:hint="default"/>
-      </w:rPr>
-    </w:lvl>
-    <w:lvl w:ilvl="2" w:tplc="FFFFFFFF" w:tentative="1">
-      <w:start w:val="1"/>
-      <w:numFmt w:val="lowerRoman"/>
-      <w:lvlText w:val="%3."/>
-      <w:lvlJc w:val="right"/>
-      <w:pPr>
-        <w:tabs>
-          <w:tab w:val="num" w:pos="2160"/>
-        </w:tabs>
-        <w:ind w:left="2160" w:hanging="180"/>
-      </w:pPr>
-    </w:lvl>
-    <w:lvl w:ilvl="3" w:tplc="FFFFFFFF" w:tentative="1">
-      <w:start w:val="1"/>
-      <w:numFmt w:val="decimal"/>
-      <w:lvlText w:val="%4."/>
-      <w:lvlJc w:val="left"/>
-      <w:pPr>
-        <w:tabs>
-          <w:tab w:val="num" w:pos="2880"/>
-        </w:tabs>
-        <w:ind w:left="2880" w:hanging="360"/>
-      </w:pPr>
-    </w:lvl>
-    <w:lvl w:ilvl="4" w:tplc="FFFFFFFF" w:tentative="1">
-      <w:start w:val="1"/>
-      <w:numFmt w:val="lowerLetter"/>
-      <w:lvlText w:val="%5."/>
-      <w:lvlJc w:val="left"/>
-      <w:pPr>
-        <w:tabs>
-          <w:tab w:val="num" w:pos="3600"/>
-        </w:tabs>
-        <w:ind w:left="3600" w:hanging="360"/>
-      </w:pPr>
-    </w:lvl>
-    <w:lvl w:ilvl="5" w:tplc="FFFFFFFF" w:tentative="1">
-      <w:start w:val="1"/>
-      <w:numFmt w:val="lowerRoman"/>
-      <w:lvlText w:val="%6."/>
-      <w:lvlJc w:val="right"/>
-      <w:pPr>
-        <w:tabs>
-          <w:tab w:val="num" w:pos="4320"/>
-        </w:tabs>
-        <w:ind w:left="4320" w:hanging="180"/>
-      </w:pPr>
-    </w:lvl>
-    <w:lvl w:ilvl="6" w:tplc="FFFFFFFF" w:tentative="1">
-      <w:start w:val="1"/>
-      <w:numFmt w:val="decimal"/>
-      <w:lvlText w:val="%7."/>
-      <w:lvlJc w:val="left"/>
-      <w:pPr>
-        <w:tabs>
-          <w:tab w:val="num" w:pos="5040"/>
-        </w:tabs>
-        <w:ind w:left="5040" w:hanging="360"/>
-      </w:pPr>
-    </w:lvl>
-    <w:lvl w:ilvl="7" w:tplc="FFFFFFFF" w:tentative="1">
-      <w:start w:val="1"/>
-      <w:numFmt w:val="lowerLetter"/>
-      <w:lvlText w:val="%8."/>
-      <w:lvlJc w:val="left"/>
-      <w:pPr>
-        <w:tabs>
-          <w:tab w:val="num" w:pos="5760"/>
-        </w:tabs>
-        <w:ind w:left="5760" w:hanging="360"/>
-      </w:pPr>
-    </w:lvl>
-    <w:lvl w:ilvl="8" w:tplc="FFFFFFFF" w:tentative="1">
-      <w:start w:val="1"/>
-      <w:numFmt w:val="lowerRoman"/>
-      <w:lvlText w:val="%9."/>
-      <w:lvlJc w:val="right"/>
-      <w:pPr>
-        <w:tabs>
-          <w:tab w:val="num" w:pos="6480"/>
-        </w:tabs>
-        <w:ind w:left="6480" w:hanging="180"/>
-      </w:pPr>
-    </w:lvl>
-  </w:abstractNum>
-  <w:abstractNum w:abstractNumId="26" w15:restartNumberingAfterBreak="0">
-    <w:nsid w:val="5C6D14E6"/>
-    <w:multiLevelType w:val="hybridMultilevel"/>
-    <w:tmpl w:val="535AF7E8"/>
-    <w:lvl w:ilvl="0" w:tplc="FFFFFFFF">
-      <w:start w:val="1"/>
-      <w:numFmt w:val="decimal"/>
-      <w:lvlText w:val="%1."/>
-      <w:lvlJc w:val="left"/>
-      <w:pPr>
-        <w:tabs>
-          <w:tab w:val="num" w:pos="720"/>
-        </w:tabs>
-        <w:ind w:left="720" w:hanging="360"/>
-      </w:pPr>
-    </w:lvl>
-    <w:lvl w:ilvl="1" w:tplc="FFFFFFFF">
-      <w:start w:val="1"/>
-      <w:numFmt w:val="lowerLetter"/>
-      <w:lvlText w:val="%2."/>
-      <w:lvlJc w:val="left"/>
-      <w:pPr>
-        <w:tabs>
-          <w:tab w:val="num" w:pos="1440"/>
-        </w:tabs>
-        <w:ind w:left="1440" w:hanging="360"/>
-      </w:pPr>
-      <w:rPr>
-        <w:rFonts w:hint="default"/>
-      </w:rPr>
-    </w:lvl>
-    <w:lvl w:ilvl="2" w:tplc="FFFFFFFF" w:tentative="1">
-      <w:start w:val="1"/>
-      <w:numFmt w:val="lowerRoman"/>
-      <w:lvlText w:val="%3."/>
-      <w:lvlJc w:val="right"/>
-      <w:pPr>
-        <w:tabs>
-          <w:tab w:val="num" w:pos="2160"/>
-        </w:tabs>
-        <w:ind w:left="2160" w:hanging="180"/>
-      </w:pPr>
-    </w:lvl>
-    <w:lvl w:ilvl="3" w:tplc="FFFFFFFF" w:tentative="1">
-      <w:start w:val="1"/>
-      <w:numFmt w:val="decimal"/>
-      <w:lvlText w:val="%4."/>
-      <w:lvlJc w:val="left"/>
-      <w:pPr>
-        <w:tabs>
-          <w:tab w:val="num" w:pos="2880"/>
-        </w:tabs>
-        <w:ind w:left="2880" w:hanging="360"/>
-      </w:pPr>
-    </w:lvl>
-    <w:lvl w:ilvl="4" w:tplc="FFFFFFFF" w:tentative="1">
-      <w:start w:val="1"/>
-      <w:numFmt w:val="lowerLetter"/>
-      <w:lvlText w:val="%5."/>
-      <w:lvlJc w:val="left"/>
-      <w:pPr>
-        <w:tabs>
-          <w:tab w:val="num" w:pos="3600"/>
-        </w:tabs>
-        <w:ind w:left="3600" w:hanging="360"/>
-      </w:pPr>
-    </w:lvl>
-    <w:lvl w:ilvl="5" w:tplc="FFFFFFFF" w:tentative="1">
-      <w:start w:val="1"/>
-      <w:numFmt w:val="lowerRoman"/>
-      <w:lvlText w:val="%6."/>
-      <w:lvlJc w:val="right"/>
-      <w:pPr>
-        <w:tabs>
-          <w:tab w:val="num" w:pos="4320"/>
-        </w:tabs>
-        <w:ind w:left="4320" w:hanging="180"/>
-      </w:pPr>
-    </w:lvl>
-    <w:lvl w:ilvl="6" w:tplc="FFFFFFFF" w:tentative="1">
-      <w:start w:val="1"/>
-      <w:numFmt w:val="decimal"/>
-      <w:lvlText w:val="%7."/>
-      <w:lvlJc w:val="left"/>
-      <w:pPr>
-        <w:tabs>
-          <w:tab w:val="num" w:pos="5040"/>
-        </w:tabs>
-        <w:ind w:left="5040" w:hanging="360"/>
-      </w:pPr>
-    </w:lvl>
-    <w:lvl w:ilvl="7" w:tplc="FFFFFFFF" w:tentative="1">
-      <w:start w:val="1"/>
-      <w:numFmt w:val="lowerLetter"/>
-      <w:lvlText w:val="%8."/>
-      <w:lvlJc w:val="left"/>
-      <w:pPr>
-        <w:tabs>
-          <w:tab w:val="num" w:pos="5760"/>
-        </w:tabs>
-        <w:ind w:left="5760" w:hanging="360"/>
-      </w:pPr>
-    </w:lvl>
-    <w:lvl w:ilvl="8" w:tplc="FFFFFFFF" w:tentative="1">
-      <w:start w:val="1"/>
-      <w:numFmt w:val="lowerRoman"/>
-      <w:lvlText w:val="%9."/>
-      <w:lvlJc w:val="right"/>
-      <w:pPr>
-        <w:tabs>
-          <w:tab w:val="num" w:pos="6480"/>
-        </w:tabs>
-        <w:ind w:left="6480" w:hanging="180"/>
-      </w:pPr>
-    </w:lvl>
-  </w:abstractNum>
-  <w:abstractNum w:abstractNumId="27" w15:restartNumberingAfterBreak="0">
-    <w:nsid w:val="5CAB6738"/>
-    <w:multiLevelType w:val="hybridMultilevel"/>
-    <w:tmpl w:val="30E62EC8"/>
-    <w:lvl w:ilvl="0" w:tplc="0409000F">
-      <w:start w:val="1"/>
-      <w:numFmt w:val="decimal"/>
-      <w:lvlText w:val="%1."/>
-      <w:lvlJc w:val="left"/>
-      <w:pPr>
-        <w:ind w:left="702" w:hanging="360"/>
-      </w:pPr>
-    </w:lvl>
-    <w:lvl w:ilvl="1" w:tplc="04090019" w:tentative="1">
-      <w:start w:val="1"/>
-      <w:numFmt w:val="lowerLetter"/>
-      <w:lvlText w:val="%2."/>
-      <w:lvlJc w:val="left"/>
-      <w:pPr>
-        <w:ind w:left="1422" w:hanging="360"/>
-      </w:pPr>
-    </w:lvl>
-    <w:lvl w:ilvl="2" w:tplc="0409001B" w:tentative="1">
-      <w:start w:val="1"/>
-      <w:numFmt w:val="lowerRoman"/>
-      <w:lvlText w:val="%3."/>
-      <w:lvlJc w:val="right"/>
-      <w:pPr>
-        <w:ind w:left="2142" w:hanging="180"/>
-      </w:pPr>
-    </w:lvl>
-    <w:lvl w:ilvl="3" w:tplc="0409000F" w:tentative="1">
-      <w:start w:val="1"/>
-      <w:numFmt w:val="decimal"/>
-      <w:lvlText w:val="%4."/>
-      <w:lvlJc w:val="left"/>
-      <w:pPr>
-        <w:ind w:left="2862" w:hanging="360"/>
-      </w:pPr>
-    </w:lvl>
-    <w:lvl w:ilvl="4" w:tplc="04090019" w:tentative="1">
-      <w:start w:val="1"/>
-      <w:numFmt w:val="lowerLetter"/>
-      <w:lvlText w:val="%5."/>
-      <w:lvlJc w:val="left"/>
-      <w:pPr>
-        <w:ind w:left="3582" w:hanging="360"/>
-      </w:pPr>
-    </w:lvl>
-    <w:lvl w:ilvl="5" w:tplc="0409001B" w:tentative="1">
-      <w:start w:val="1"/>
-      <w:numFmt w:val="lowerRoman"/>
-      <w:lvlText w:val="%6."/>
-      <w:lvlJc w:val="right"/>
-      <w:pPr>
-        <w:ind w:left="4302" w:hanging="180"/>
-      </w:pPr>
-    </w:lvl>
-    <w:lvl w:ilvl="6" w:tplc="0409000F" w:tentative="1">
-      <w:start w:val="1"/>
-      <w:numFmt w:val="decimal"/>
-      <w:lvlText w:val="%7."/>
-      <w:lvlJc w:val="left"/>
-      <w:pPr>
-        <w:ind w:left="5022" w:hanging="360"/>
-      </w:pPr>
-    </w:lvl>
-    <w:lvl w:ilvl="7" w:tplc="04090019" w:tentative="1">
-      <w:start w:val="1"/>
-      <w:numFmt w:val="lowerLetter"/>
-      <w:lvlText w:val="%8."/>
-      <w:lvlJc w:val="left"/>
-      <w:pPr>
-        <w:ind w:left="5742" w:hanging="360"/>
-      </w:pPr>
-    </w:lvl>
-    <w:lvl w:ilvl="8" w:tplc="0409001B" w:tentative="1">
-      <w:start w:val="1"/>
-      <w:numFmt w:val="lowerRoman"/>
-      <w:lvlText w:val="%9."/>
-      <w:lvlJc w:val="right"/>
-      <w:pPr>
-        <w:ind w:left="6462" w:hanging="180"/>
-      </w:pPr>
-    </w:lvl>
-  </w:abstractNum>
-  <w:abstractNum w:abstractNumId="28" w15:restartNumberingAfterBreak="0">
-    <w:nsid w:val="5E802E36"/>
-    <w:multiLevelType w:val="hybridMultilevel"/>
-    <w:tmpl w:val="F7727DA8"/>
-    <w:lvl w:ilvl="0" w:tplc="0409000F">
-      <w:start w:val="1"/>
-      <w:numFmt w:val="decimal"/>
-      <w:lvlText w:val="%1."/>
-      <w:lvlJc w:val="left"/>
-      <w:pPr>
-        <w:tabs>
-          <w:tab w:val="num" w:pos="720"/>
-        </w:tabs>
-        <w:ind w:left="720" w:hanging="360"/>
-      </w:pPr>
-      <w:rPr>
-        <w:rFonts w:hint="default"/>
-      </w:rPr>
-    </w:lvl>
-    <w:lvl w:ilvl="1" w:tplc="0D943EB2">
-      <w:start w:val="1"/>
-      <w:numFmt w:val="decimal"/>
-      <w:lvlText w:val="%2."/>
-      <w:lvlJc w:val="left"/>
-      <w:pPr>
-        <w:tabs>
-          <w:tab w:val="num" w:pos="1080"/>
-        </w:tabs>
-        <w:ind w:left="1080" w:firstLine="0"/>
-      </w:pPr>
-      <w:rPr>
-        <w:rFonts w:hint="default"/>
-      </w:rPr>
-    </w:lvl>
-    <w:lvl w:ilvl="2" w:tplc="0409001B" w:tentative="1">
-      <w:start w:val="1"/>
-      <w:numFmt w:val="lowerRoman"/>
-      <w:lvlText w:val="%3."/>
-      <w:lvlJc w:val="right"/>
-      <w:pPr>
-        <w:tabs>
-          <w:tab w:val="num" w:pos="2160"/>
-        </w:tabs>
-        <w:ind w:left="2160" w:hanging="180"/>
-      </w:pPr>
-    </w:lvl>
-    <w:lvl w:ilvl="3" w:tplc="0409000F" w:tentative="1">
-      <w:start w:val="1"/>
-      <w:numFmt w:val="decimal"/>
-      <w:lvlText w:val="%4."/>
-      <w:lvlJc w:val="left"/>
-      <w:pPr>
-        <w:tabs>
-          <w:tab w:val="num" w:pos="2880"/>
-        </w:tabs>
-        <w:ind w:left="2880" w:hanging="360"/>
-      </w:pPr>
-    </w:lvl>
-    <w:lvl w:ilvl="4" w:tplc="04090019" w:tentative="1">
-      <w:start w:val="1"/>
-      <w:numFmt w:val="lowerLetter"/>
-      <w:lvlText w:val="%5."/>
-      <w:lvlJc w:val="left"/>
-      <w:pPr>
-        <w:tabs>
-          <w:tab w:val="num" w:pos="3600"/>
-        </w:tabs>
-        <w:ind w:left="3600" w:hanging="360"/>
-      </w:pPr>
-    </w:lvl>
-    <w:lvl w:ilvl="5" w:tplc="0409001B" w:tentative="1">
-      <w:start w:val="1"/>
-      <w:numFmt w:val="lowerRoman"/>
-      <w:lvlText w:val="%6."/>
-      <w:lvlJc w:val="right"/>
-      <w:pPr>
-        <w:tabs>
-          <w:tab w:val="num" w:pos="4320"/>
-        </w:tabs>
-        <w:ind w:left="4320" w:hanging="180"/>
-      </w:pPr>
-    </w:lvl>
-    <w:lvl w:ilvl="6" w:tplc="0409000F" w:tentative="1">
-      <w:start w:val="1"/>
-      <w:numFmt w:val="decimal"/>
-      <w:lvlText w:val="%7."/>
-      <w:lvlJc w:val="left"/>
-      <w:pPr>
-        <w:tabs>
-          <w:tab w:val="num" w:pos="5040"/>
-        </w:tabs>
-        <w:ind w:left="5040" w:hanging="360"/>
-      </w:pPr>
-    </w:lvl>
-    <w:lvl w:ilvl="7" w:tplc="04090019" w:tentative="1">
-      <w:start w:val="1"/>
-      <w:numFmt w:val="lowerLetter"/>
-      <w:lvlText w:val="%8."/>
-      <w:lvlJc w:val="left"/>
-      <w:pPr>
-        <w:tabs>
-          <w:tab w:val="num" w:pos="5760"/>
-        </w:tabs>
-        <w:ind w:left="5760" w:hanging="360"/>
-      </w:pPr>
-    </w:lvl>
-    <w:lvl w:ilvl="8" w:tplc="0409001B" w:tentative="1">
-      <w:start w:val="1"/>
-      <w:numFmt w:val="lowerRoman"/>
-      <w:lvlText w:val="%9."/>
-      <w:lvlJc w:val="right"/>
-      <w:pPr>
-        <w:tabs>
-          <w:tab w:val="num" w:pos="6480"/>
-        </w:tabs>
-        <w:ind w:left="6480" w:hanging="180"/>
-      </w:pPr>
-    </w:lvl>
-  </w:abstractNum>
-  <w:abstractNum w:abstractNumId="29" w15:restartNumberingAfterBreak="0">
-    <w:nsid w:val="5EA07026"/>
-    <w:multiLevelType w:val="hybridMultilevel"/>
-    <w:tmpl w:val="80C458D6"/>
-    <w:lvl w:ilvl="0" w:tplc="0409000F">
-      <w:start w:val="1"/>
-      <w:numFmt w:val="decimal"/>
-      <w:lvlText w:val="%1."/>
-      <w:lvlJc w:val="left"/>
-      <w:pPr>
-        <w:ind w:left="720" w:hanging="360"/>
-      </w:pPr>
-    </w:lvl>
-    <w:lvl w:ilvl="1" w:tplc="04090019" w:tentative="1">
-      <w:start w:val="1"/>
-      <w:numFmt w:val="lowerLetter"/>
-      <w:lvlText w:val="%2."/>
-      <w:lvlJc w:val="left"/>
-      <w:pPr>
-        <w:ind w:left="1440" w:hanging="360"/>
-      </w:pPr>
-    </w:lvl>
-    <w:lvl w:ilvl="2" w:tplc="0409001B" w:tentative="1">
-      <w:start w:val="1"/>
-      <w:numFmt w:val="lowerRoman"/>
-      <w:lvlText w:val="%3."/>
-      <w:lvlJc w:val="right"/>
-      <w:pPr>
-        <w:ind w:left="2160" w:hanging="180"/>
-      </w:pPr>
-    </w:lvl>
-    <w:lvl w:ilvl="3" w:tplc="0409000F" w:tentative="1">
-      <w:start w:val="1"/>
-      <w:numFmt w:val="decimal"/>
-      <w:lvlText w:val="%4."/>
-      <w:lvlJc w:val="left"/>
-      <w:pPr>
-        <w:ind w:left="2880" w:hanging="360"/>
-      </w:pPr>
-    </w:lvl>
-    <w:lvl w:ilvl="4" w:tplc="04090019" w:tentative="1">
-      <w:start w:val="1"/>
-      <w:numFmt w:val="lowerLetter"/>
-      <w:lvlText w:val="%5."/>
-      <w:lvlJc w:val="left"/>
-      <w:pPr>
-        <w:ind w:left="3600" w:hanging="360"/>
-      </w:pPr>
-    </w:lvl>
-    <w:lvl w:ilvl="5" w:tplc="0409001B" w:tentative="1">
-      <w:start w:val="1"/>
-      <w:numFmt w:val="lowerRoman"/>
-      <w:lvlText w:val="%6."/>
-      <w:lvlJc w:val="right"/>
-      <w:pPr>
-        <w:ind w:left="4320" w:hanging="180"/>
-      </w:pPr>
-    </w:lvl>
-    <w:lvl w:ilvl="6" w:tplc="0409000F" w:tentative="1">
-      <w:start w:val="1"/>
-      <w:numFmt w:val="decimal"/>
-      <w:lvlText w:val="%7."/>
-      <w:lvlJc w:val="left"/>
-      <w:pPr>
-        <w:ind w:left="5040" w:hanging="360"/>
-      </w:pPr>
-    </w:lvl>
-    <w:lvl w:ilvl="7" w:tplc="04090019" w:tentative="1">
-      <w:start w:val="1"/>
-      <w:numFmt w:val="lowerLetter"/>
-      <w:lvlText w:val="%8."/>
-      <w:lvlJc w:val="left"/>
-      <w:pPr>
-        <w:ind w:left="5760" w:hanging="360"/>
-      </w:pPr>
-    </w:lvl>
-    <w:lvl w:ilvl="8" w:tplc="0409001B" w:tentative="1">
-      <w:start w:val="1"/>
-      <w:numFmt w:val="lowerRoman"/>
-      <w:lvlText w:val="%9."/>
-      <w:lvlJc w:val="right"/>
-      <w:pPr>
-        <w:ind w:left="6480" w:hanging="180"/>
-      </w:pPr>
-    </w:lvl>
-  </w:abstractNum>
-  <w:abstractNum w:abstractNumId="30" w15:restartNumberingAfterBreak="0">
-    <w:nsid w:val="66580F8A"/>
-    <w:multiLevelType w:val="hybridMultilevel"/>
-    <w:tmpl w:val="F75631AE"/>
-    <w:lvl w:ilvl="0" w:tplc="980804BA">
-      <w:start w:val="1"/>
-      <w:numFmt w:val="decimal"/>
-      <w:lvlText w:val="%1."/>
-      <w:lvlJc w:val="left"/>
-      <w:pPr>
-        <w:ind w:left="-46" w:hanging="360"/>
-      </w:pPr>
-      <w:rPr>
-        <w:rFonts w:hint="default"/>
-      </w:rPr>
-    </w:lvl>
-    <w:lvl w:ilvl="1" w:tplc="04090019" w:tentative="1">
-      <w:start w:val="1"/>
-      <w:numFmt w:val="lowerLetter"/>
-      <w:lvlText w:val="%2."/>
-      <w:lvlJc w:val="left"/>
-      <w:pPr>
-        <w:ind w:left="1422" w:hanging="360"/>
-      </w:pPr>
-    </w:lvl>
-    <w:lvl w:ilvl="2" w:tplc="0409001B" w:tentative="1">
-      <w:start w:val="1"/>
-      <w:numFmt w:val="lowerRoman"/>
-      <w:lvlText w:val="%3."/>
-      <w:lvlJc w:val="right"/>
-      <w:pPr>
-        <w:ind w:left="2142" w:hanging="180"/>
-      </w:pPr>
-    </w:lvl>
-    <w:lvl w:ilvl="3" w:tplc="0409000F" w:tentative="1">
-      <w:start w:val="1"/>
-      <w:numFmt w:val="decimal"/>
-      <w:lvlText w:val="%4."/>
-      <w:lvlJc w:val="left"/>
-      <w:pPr>
-        <w:ind w:left="2862" w:hanging="360"/>
-      </w:pPr>
-    </w:lvl>
-    <w:lvl w:ilvl="4" w:tplc="04090019" w:tentative="1">
-      <w:start w:val="1"/>
-      <w:numFmt w:val="lowerLetter"/>
-      <w:lvlText w:val="%5."/>
-      <w:lvlJc w:val="left"/>
-      <w:pPr>
-        <w:ind w:left="3582" w:hanging="360"/>
-      </w:pPr>
-    </w:lvl>
-    <w:lvl w:ilvl="5" w:tplc="0409001B" w:tentative="1">
-      <w:start w:val="1"/>
-      <w:numFmt w:val="lowerRoman"/>
-      <w:lvlText w:val="%6."/>
-      <w:lvlJc w:val="right"/>
-      <w:pPr>
-        <w:ind w:left="4302" w:hanging="180"/>
-      </w:pPr>
-    </w:lvl>
-    <w:lvl w:ilvl="6" w:tplc="0409000F" w:tentative="1">
-      <w:start w:val="1"/>
-      <w:numFmt w:val="decimal"/>
-      <w:lvlText w:val="%7."/>
-      <w:lvlJc w:val="left"/>
-      <w:pPr>
-        <w:ind w:left="5022" w:hanging="360"/>
-      </w:pPr>
-    </w:lvl>
-    <w:lvl w:ilvl="7" w:tplc="04090019" w:tentative="1">
-      <w:start w:val="1"/>
-      <w:numFmt w:val="lowerLetter"/>
-      <w:lvlText w:val="%8."/>
-      <w:lvlJc w:val="left"/>
-      <w:pPr>
-        <w:ind w:left="5742" w:hanging="360"/>
-      </w:pPr>
-    </w:lvl>
-    <w:lvl w:ilvl="8" w:tplc="0409001B" w:tentative="1">
-      <w:start w:val="1"/>
-      <w:numFmt w:val="lowerRoman"/>
-      <w:lvlText w:val="%9."/>
-      <w:lvlJc w:val="right"/>
-      <w:pPr>
-        <w:ind w:left="6462" w:hanging="180"/>
-      </w:pPr>
-    </w:lvl>
-  </w:abstractNum>
-  <w:abstractNum w:abstractNumId="31" w15:restartNumberingAfterBreak="0">
-    <w:nsid w:val="679F14EB"/>
-    <w:multiLevelType w:val="hybridMultilevel"/>
-    <w:tmpl w:val="5D2AAC8E"/>
-    <w:lvl w:ilvl="0" w:tplc="30687CD6">
+    <w:tmpl w:val="A420FDD4"/>
+    <w:lvl w:ilvl="0" w:tplc="32821D98">
       <w:start w:val="1"/>
       <w:numFmt w:val="upperLetter"/>
       <w:lvlText w:val="%1."/>
       <w:lvlJc w:val="left"/>
       <w:pPr>
-        <w:ind w:left="720" w:hanging="360"/>
+        <w:ind w:left="360" w:hanging="360"/>
       </w:pPr>
       <w:rPr>
         <w:rFonts w:hint="default"/>
@@ -18597,7 +17397,7 @@
         <w:bCs/>
       </w:rPr>
     </w:lvl>
-    <w:lvl w:ilvl="1" w:tplc="38090019" w:tentative="1">
+    <w:lvl w:ilvl="1" w:tplc="FFFFFFFF" w:tentative="1">
       <w:start w:val="1"/>
       <w:numFmt w:val="lowerLetter"/>
       <w:lvlText w:val="%2."/>
@@ -18606,7 +17406,7 @@
         <w:ind w:left="1440" w:hanging="360"/>
       </w:pPr>
     </w:lvl>
-    <w:lvl w:ilvl="2" w:tplc="3809001B" w:tentative="1">
+    <w:lvl w:ilvl="2" w:tplc="FFFFFFFF" w:tentative="1">
       <w:start w:val="1"/>
       <w:numFmt w:val="lowerRoman"/>
       <w:lvlText w:val="%3."/>
@@ -18615,7 +17415,7 @@
         <w:ind w:left="2160" w:hanging="180"/>
       </w:pPr>
     </w:lvl>
-    <w:lvl w:ilvl="3" w:tplc="3809000F" w:tentative="1">
+    <w:lvl w:ilvl="3" w:tplc="FFFFFFFF" w:tentative="1">
       <w:start w:val="1"/>
       <w:numFmt w:val="decimal"/>
       <w:lvlText w:val="%4."/>
@@ -18624,7 +17424,7 @@
         <w:ind w:left="2880" w:hanging="360"/>
       </w:pPr>
     </w:lvl>
-    <w:lvl w:ilvl="4" w:tplc="38090019" w:tentative="1">
+    <w:lvl w:ilvl="4" w:tplc="FFFFFFFF" w:tentative="1">
       <w:start w:val="1"/>
       <w:numFmt w:val="lowerLetter"/>
       <w:lvlText w:val="%5."/>
@@ -18633,7 +17433,7 @@
         <w:ind w:left="3600" w:hanging="360"/>
       </w:pPr>
     </w:lvl>
-    <w:lvl w:ilvl="5" w:tplc="3809001B" w:tentative="1">
+    <w:lvl w:ilvl="5" w:tplc="FFFFFFFF" w:tentative="1">
       <w:start w:val="1"/>
       <w:numFmt w:val="lowerRoman"/>
       <w:lvlText w:val="%6."/>
@@ -18642,7 +17442,7 @@
         <w:ind w:left="4320" w:hanging="180"/>
       </w:pPr>
     </w:lvl>
-    <w:lvl w:ilvl="6" w:tplc="3809000F" w:tentative="1">
+    <w:lvl w:ilvl="6" w:tplc="FFFFFFFF" w:tentative="1">
       <w:start w:val="1"/>
       <w:numFmt w:val="decimal"/>
       <w:lvlText w:val="%7."/>
@@ -18651,7 +17451,7 @@
         <w:ind w:left="5040" w:hanging="360"/>
       </w:pPr>
     </w:lvl>
-    <w:lvl w:ilvl="7" w:tplc="38090019" w:tentative="1">
+    <w:lvl w:ilvl="7" w:tplc="FFFFFFFF" w:tentative="1">
       <w:start w:val="1"/>
       <w:numFmt w:val="lowerLetter"/>
       <w:lvlText w:val="%8."/>
@@ -18660,7 +17460,7 @@
         <w:ind w:left="5760" w:hanging="360"/>
       </w:pPr>
     </w:lvl>
-    <w:lvl w:ilvl="8" w:tplc="3809001B" w:tentative="1">
+    <w:lvl w:ilvl="8" w:tplc="FFFFFFFF" w:tentative="1">
       <w:start w:val="1"/>
       <w:numFmt w:val="lowerRoman"/>
       <w:lvlText w:val="%9."/>
@@ -18670,7 +17470,1263 @@
       </w:pPr>
     </w:lvl>
   </w:abstractNum>
+  <w:abstractNum w:abstractNumId="20" w15:restartNumberingAfterBreak="0">
+    <w:nsid w:val="3A046CB1"/>
+    <w:multiLevelType w:val="hybridMultilevel"/>
+    <w:tmpl w:val="1370178A"/>
+    <w:lvl w:ilvl="0" w:tplc="980804BA">
+      <w:start w:val="1"/>
+      <w:numFmt w:val="decimal"/>
+      <w:lvlText w:val="%1."/>
+      <w:lvlJc w:val="left"/>
+      <w:pPr>
+        <w:ind w:left="-28" w:hanging="360"/>
+      </w:pPr>
+      <w:rPr>
+        <w:rFonts w:hint="default"/>
+      </w:rPr>
+    </w:lvl>
+    <w:lvl w:ilvl="1" w:tplc="04090019" w:tentative="1">
+      <w:start w:val="1"/>
+      <w:numFmt w:val="lowerLetter"/>
+      <w:lvlText w:val="%2."/>
+      <w:lvlJc w:val="left"/>
+      <w:pPr>
+        <w:ind w:left="692" w:hanging="360"/>
+      </w:pPr>
+    </w:lvl>
+    <w:lvl w:ilvl="2" w:tplc="0409001B" w:tentative="1">
+      <w:start w:val="1"/>
+      <w:numFmt w:val="lowerRoman"/>
+      <w:lvlText w:val="%3."/>
+      <w:lvlJc w:val="right"/>
+      <w:pPr>
+        <w:ind w:left="1412" w:hanging="180"/>
+      </w:pPr>
+    </w:lvl>
+    <w:lvl w:ilvl="3" w:tplc="0409000F" w:tentative="1">
+      <w:start w:val="1"/>
+      <w:numFmt w:val="decimal"/>
+      <w:lvlText w:val="%4."/>
+      <w:lvlJc w:val="left"/>
+      <w:pPr>
+        <w:ind w:left="2132" w:hanging="360"/>
+      </w:pPr>
+    </w:lvl>
+    <w:lvl w:ilvl="4" w:tplc="04090019" w:tentative="1">
+      <w:start w:val="1"/>
+      <w:numFmt w:val="lowerLetter"/>
+      <w:lvlText w:val="%5."/>
+      <w:lvlJc w:val="left"/>
+      <w:pPr>
+        <w:ind w:left="2852" w:hanging="360"/>
+      </w:pPr>
+    </w:lvl>
+    <w:lvl w:ilvl="5" w:tplc="0409001B" w:tentative="1">
+      <w:start w:val="1"/>
+      <w:numFmt w:val="lowerRoman"/>
+      <w:lvlText w:val="%6."/>
+      <w:lvlJc w:val="right"/>
+      <w:pPr>
+        <w:ind w:left="3572" w:hanging="180"/>
+      </w:pPr>
+    </w:lvl>
+    <w:lvl w:ilvl="6" w:tplc="0409000F" w:tentative="1">
+      <w:start w:val="1"/>
+      <w:numFmt w:val="decimal"/>
+      <w:lvlText w:val="%7."/>
+      <w:lvlJc w:val="left"/>
+      <w:pPr>
+        <w:ind w:left="4292" w:hanging="360"/>
+      </w:pPr>
+    </w:lvl>
+    <w:lvl w:ilvl="7" w:tplc="04090019" w:tentative="1">
+      <w:start w:val="1"/>
+      <w:numFmt w:val="lowerLetter"/>
+      <w:lvlText w:val="%8."/>
+      <w:lvlJc w:val="left"/>
+      <w:pPr>
+        <w:ind w:left="5012" w:hanging="360"/>
+      </w:pPr>
+    </w:lvl>
+    <w:lvl w:ilvl="8" w:tplc="0409001B" w:tentative="1">
+      <w:start w:val="1"/>
+      <w:numFmt w:val="lowerRoman"/>
+      <w:lvlText w:val="%9."/>
+      <w:lvlJc w:val="right"/>
+      <w:pPr>
+        <w:ind w:left="5732" w:hanging="180"/>
+      </w:pPr>
+    </w:lvl>
+  </w:abstractNum>
+  <w:abstractNum w:abstractNumId="21" w15:restartNumberingAfterBreak="0">
+    <w:nsid w:val="3E521C84"/>
+    <w:multiLevelType w:val="hybridMultilevel"/>
+    <w:tmpl w:val="71960A54"/>
+    <w:lvl w:ilvl="0" w:tplc="0409000F">
+      <w:start w:val="1"/>
+      <w:numFmt w:val="decimal"/>
+      <w:lvlText w:val="%1."/>
+      <w:lvlJc w:val="left"/>
+      <w:pPr>
+        <w:ind w:left="720" w:hanging="360"/>
+      </w:pPr>
+    </w:lvl>
+    <w:lvl w:ilvl="1" w:tplc="04090019" w:tentative="1">
+      <w:start w:val="1"/>
+      <w:numFmt w:val="lowerLetter"/>
+      <w:lvlText w:val="%2."/>
+      <w:lvlJc w:val="left"/>
+      <w:pPr>
+        <w:ind w:left="1440" w:hanging="360"/>
+      </w:pPr>
+    </w:lvl>
+    <w:lvl w:ilvl="2" w:tplc="0409001B" w:tentative="1">
+      <w:start w:val="1"/>
+      <w:numFmt w:val="lowerRoman"/>
+      <w:lvlText w:val="%3."/>
+      <w:lvlJc w:val="right"/>
+      <w:pPr>
+        <w:ind w:left="2160" w:hanging="180"/>
+      </w:pPr>
+    </w:lvl>
+    <w:lvl w:ilvl="3" w:tplc="0409000F" w:tentative="1">
+      <w:start w:val="1"/>
+      <w:numFmt w:val="decimal"/>
+      <w:lvlText w:val="%4."/>
+      <w:lvlJc w:val="left"/>
+      <w:pPr>
+        <w:ind w:left="2880" w:hanging="360"/>
+      </w:pPr>
+    </w:lvl>
+    <w:lvl w:ilvl="4" w:tplc="04090019" w:tentative="1">
+      <w:start w:val="1"/>
+      <w:numFmt w:val="lowerLetter"/>
+      <w:lvlText w:val="%5."/>
+      <w:lvlJc w:val="left"/>
+      <w:pPr>
+        <w:ind w:left="3600" w:hanging="360"/>
+      </w:pPr>
+    </w:lvl>
+    <w:lvl w:ilvl="5" w:tplc="0409001B" w:tentative="1">
+      <w:start w:val="1"/>
+      <w:numFmt w:val="lowerRoman"/>
+      <w:lvlText w:val="%6."/>
+      <w:lvlJc w:val="right"/>
+      <w:pPr>
+        <w:ind w:left="4320" w:hanging="180"/>
+      </w:pPr>
+    </w:lvl>
+    <w:lvl w:ilvl="6" w:tplc="0409000F" w:tentative="1">
+      <w:start w:val="1"/>
+      <w:numFmt w:val="decimal"/>
+      <w:lvlText w:val="%7."/>
+      <w:lvlJc w:val="left"/>
+      <w:pPr>
+        <w:ind w:left="5040" w:hanging="360"/>
+      </w:pPr>
+    </w:lvl>
+    <w:lvl w:ilvl="7" w:tplc="04090019" w:tentative="1">
+      <w:start w:val="1"/>
+      <w:numFmt w:val="lowerLetter"/>
+      <w:lvlText w:val="%8."/>
+      <w:lvlJc w:val="left"/>
+      <w:pPr>
+        <w:ind w:left="5760" w:hanging="360"/>
+      </w:pPr>
+    </w:lvl>
+    <w:lvl w:ilvl="8" w:tplc="0409001B" w:tentative="1">
+      <w:start w:val="1"/>
+      <w:numFmt w:val="lowerRoman"/>
+      <w:lvlText w:val="%9."/>
+      <w:lvlJc w:val="right"/>
+      <w:pPr>
+        <w:ind w:left="6480" w:hanging="180"/>
+      </w:pPr>
+    </w:lvl>
+  </w:abstractNum>
+  <w:abstractNum w:abstractNumId="22" w15:restartNumberingAfterBreak="0">
+    <w:nsid w:val="50047555"/>
+    <w:multiLevelType w:val="hybridMultilevel"/>
+    <w:tmpl w:val="BD527822"/>
+    <w:lvl w:ilvl="0" w:tplc="20DE3608">
+      <w:start w:val="1"/>
+      <w:numFmt w:val="lowerLetter"/>
+      <w:lvlText w:val="%1."/>
+      <w:lvlJc w:val="left"/>
+      <w:pPr>
+        <w:tabs>
+          <w:tab w:val="num" w:pos="360"/>
+        </w:tabs>
+        <w:ind w:left="360" w:hanging="360"/>
+      </w:pPr>
+      <w:rPr>
+        <w:rFonts w:hint="default"/>
+      </w:rPr>
+    </w:lvl>
+    <w:lvl w:ilvl="1" w:tplc="04090019" w:tentative="1">
+      <w:start w:val="1"/>
+      <w:numFmt w:val="lowerLetter"/>
+      <w:lvlText w:val="%2."/>
+      <w:lvlJc w:val="left"/>
+      <w:pPr>
+        <w:tabs>
+          <w:tab w:val="num" w:pos="1080"/>
+        </w:tabs>
+        <w:ind w:left="1080" w:hanging="360"/>
+      </w:pPr>
+    </w:lvl>
+    <w:lvl w:ilvl="2" w:tplc="0409001B" w:tentative="1">
+      <w:start w:val="1"/>
+      <w:numFmt w:val="lowerRoman"/>
+      <w:lvlText w:val="%3."/>
+      <w:lvlJc w:val="right"/>
+      <w:pPr>
+        <w:tabs>
+          <w:tab w:val="num" w:pos="1800"/>
+        </w:tabs>
+        <w:ind w:left="1800" w:hanging="180"/>
+      </w:pPr>
+    </w:lvl>
+    <w:lvl w:ilvl="3" w:tplc="0409000F" w:tentative="1">
+      <w:start w:val="1"/>
+      <w:numFmt w:val="decimal"/>
+      <w:lvlText w:val="%4."/>
+      <w:lvlJc w:val="left"/>
+      <w:pPr>
+        <w:tabs>
+          <w:tab w:val="num" w:pos="2520"/>
+        </w:tabs>
+        <w:ind w:left="2520" w:hanging="360"/>
+      </w:pPr>
+    </w:lvl>
+    <w:lvl w:ilvl="4" w:tplc="04090019" w:tentative="1">
+      <w:start w:val="1"/>
+      <w:numFmt w:val="lowerLetter"/>
+      <w:lvlText w:val="%5."/>
+      <w:lvlJc w:val="left"/>
+      <w:pPr>
+        <w:tabs>
+          <w:tab w:val="num" w:pos="3240"/>
+        </w:tabs>
+        <w:ind w:left="3240" w:hanging="360"/>
+      </w:pPr>
+    </w:lvl>
+    <w:lvl w:ilvl="5" w:tplc="0409001B" w:tentative="1">
+      <w:start w:val="1"/>
+      <w:numFmt w:val="lowerRoman"/>
+      <w:lvlText w:val="%6."/>
+      <w:lvlJc w:val="right"/>
+      <w:pPr>
+        <w:tabs>
+          <w:tab w:val="num" w:pos="3960"/>
+        </w:tabs>
+        <w:ind w:left="3960" w:hanging="180"/>
+      </w:pPr>
+    </w:lvl>
+    <w:lvl w:ilvl="6" w:tplc="0409000F" w:tentative="1">
+      <w:start w:val="1"/>
+      <w:numFmt w:val="decimal"/>
+      <w:lvlText w:val="%7."/>
+      <w:lvlJc w:val="left"/>
+      <w:pPr>
+        <w:tabs>
+          <w:tab w:val="num" w:pos="4680"/>
+        </w:tabs>
+        <w:ind w:left="4680" w:hanging="360"/>
+      </w:pPr>
+    </w:lvl>
+    <w:lvl w:ilvl="7" w:tplc="04090019" w:tentative="1">
+      <w:start w:val="1"/>
+      <w:numFmt w:val="lowerLetter"/>
+      <w:lvlText w:val="%8."/>
+      <w:lvlJc w:val="left"/>
+      <w:pPr>
+        <w:tabs>
+          <w:tab w:val="num" w:pos="5400"/>
+        </w:tabs>
+        <w:ind w:left="5400" w:hanging="360"/>
+      </w:pPr>
+    </w:lvl>
+    <w:lvl w:ilvl="8" w:tplc="0409001B" w:tentative="1">
+      <w:start w:val="1"/>
+      <w:numFmt w:val="lowerRoman"/>
+      <w:lvlText w:val="%9."/>
+      <w:lvlJc w:val="right"/>
+      <w:pPr>
+        <w:tabs>
+          <w:tab w:val="num" w:pos="6120"/>
+        </w:tabs>
+        <w:ind w:left="6120" w:hanging="180"/>
+      </w:pPr>
+    </w:lvl>
+  </w:abstractNum>
+  <w:abstractNum w:abstractNumId="23" w15:restartNumberingAfterBreak="0">
+    <w:nsid w:val="553924F0"/>
+    <w:multiLevelType w:val="hybridMultilevel"/>
+    <w:tmpl w:val="30E62EC8"/>
+    <w:lvl w:ilvl="0" w:tplc="0409000F">
+      <w:start w:val="1"/>
+      <w:numFmt w:val="decimal"/>
+      <w:lvlText w:val="%1."/>
+      <w:lvlJc w:val="left"/>
+      <w:pPr>
+        <w:ind w:left="702" w:hanging="360"/>
+      </w:pPr>
+    </w:lvl>
+    <w:lvl w:ilvl="1" w:tplc="04090019" w:tentative="1">
+      <w:start w:val="1"/>
+      <w:numFmt w:val="lowerLetter"/>
+      <w:lvlText w:val="%2."/>
+      <w:lvlJc w:val="left"/>
+      <w:pPr>
+        <w:ind w:left="1422" w:hanging="360"/>
+      </w:pPr>
+    </w:lvl>
+    <w:lvl w:ilvl="2" w:tplc="0409001B" w:tentative="1">
+      <w:start w:val="1"/>
+      <w:numFmt w:val="lowerRoman"/>
+      <w:lvlText w:val="%3."/>
+      <w:lvlJc w:val="right"/>
+      <w:pPr>
+        <w:ind w:left="2142" w:hanging="180"/>
+      </w:pPr>
+    </w:lvl>
+    <w:lvl w:ilvl="3" w:tplc="0409000F" w:tentative="1">
+      <w:start w:val="1"/>
+      <w:numFmt w:val="decimal"/>
+      <w:lvlText w:val="%4."/>
+      <w:lvlJc w:val="left"/>
+      <w:pPr>
+        <w:ind w:left="2862" w:hanging="360"/>
+      </w:pPr>
+    </w:lvl>
+    <w:lvl w:ilvl="4" w:tplc="04090019" w:tentative="1">
+      <w:start w:val="1"/>
+      <w:numFmt w:val="lowerLetter"/>
+      <w:lvlText w:val="%5."/>
+      <w:lvlJc w:val="left"/>
+      <w:pPr>
+        <w:ind w:left="3582" w:hanging="360"/>
+      </w:pPr>
+    </w:lvl>
+    <w:lvl w:ilvl="5" w:tplc="0409001B" w:tentative="1">
+      <w:start w:val="1"/>
+      <w:numFmt w:val="lowerRoman"/>
+      <w:lvlText w:val="%6."/>
+      <w:lvlJc w:val="right"/>
+      <w:pPr>
+        <w:ind w:left="4302" w:hanging="180"/>
+      </w:pPr>
+    </w:lvl>
+    <w:lvl w:ilvl="6" w:tplc="0409000F" w:tentative="1">
+      <w:start w:val="1"/>
+      <w:numFmt w:val="decimal"/>
+      <w:lvlText w:val="%7."/>
+      <w:lvlJc w:val="left"/>
+      <w:pPr>
+        <w:ind w:left="5022" w:hanging="360"/>
+      </w:pPr>
+    </w:lvl>
+    <w:lvl w:ilvl="7" w:tplc="04090019" w:tentative="1">
+      <w:start w:val="1"/>
+      <w:numFmt w:val="lowerLetter"/>
+      <w:lvlText w:val="%8."/>
+      <w:lvlJc w:val="left"/>
+      <w:pPr>
+        <w:ind w:left="5742" w:hanging="360"/>
+      </w:pPr>
+    </w:lvl>
+    <w:lvl w:ilvl="8" w:tplc="0409001B" w:tentative="1">
+      <w:start w:val="1"/>
+      <w:numFmt w:val="lowerRoman"/>
+      <w:lvlText w:val="%9."/>
+      <w:lvlJc w:val="right"/>
+      <w:pPr>
+        <w:ind w:left="6462" w:hanging="180"/>
+      </w:pPr>
+    </w:lvl>
+  </w:abstractNum>
+  <w:abstractNum w:abstractNumId="24" w15:restartNumberingAfterBreak="0">
+    <w:nsid w:val="563500FD"/>
+    <w:multiLevelType w:val="hybridMultilevel"/>
+    <w:tmpl w:val="1764A0F4"/>
+    <w:lvl w:ilvl="0" w:tplc="30685DE6">
+      <w:start w:val="1"/>
+      <w:numFmt w:val="lowerLetter"/>
+      <w:lvlText w:val="%1."/>
+      <w:lvlJc w:val="left"/>
+      <w:pPr>
+        <w:ind w:left="1080" w:hanging="360"/>
+      </w:pPr>
+      <w:rPr>
+        <w:rFonts w:ascii="Tahoma" w:hAnsi="Tahoma" w:hint="default"/>
+        <w:sz w:val="22"/>
+      </w:rPr>
+    </w:lvl>
+    <w:lvl w:ilvl="1" w:tplc="04090019" w:tentative="1">
+      <w:start w:val="1"/>
+      <w:numFmt w:val="lowerLetter"/>
+      <w:lvlText w:val="%2."/>
+      <w:lvlJc w:val="left"/>
+      <w:pPr>
+        <w:ind w:left="1800" w:hanging="360"/>
+      </w:pPr>
+    </w:lvl>
+    <w:lvl w:ilvl="2" w:tplc="0409001B" w:tentative="1">
+      <w:start w:val="1"/>
+      <w:numFmt w:val="lowerRoman"/>
+      <w:lvlText w:val="%3."/>
+      <w:lvlJc w:val="right"/>
+      <w:pPr>
+        <w:ind w:left="2520" w:hanging="180"/>
+      </w:pPr>
+    </w:lvl>
+    <w:lvl w:ilvl="3" w:tplc="0409000F" w:tentative="1">
+      <w:start w:val="1"/>
+      <w:numFmt w:val="decimal"/>
+      <w:lvlText w:val="%4."/>
+      <w:lvlJc w:val="left"/>
+      <w:pPr>
+        <w:ind w:left="3240" w:hanging="360"/>
+      </w:pPr>
+    </w:lvl>
+    <w:lvl w:ilvl="4" w:tplc="04090019" w:tentative="1">
+      <w:start w:val="1"/>
+      <w:numFmt w:val="lowerLetter"/>
+      <w:lvlText w:val="%5."/>
+      <w:lvlJc w:val="left"/>
+      <w:pPr>
+        <w:ind w:left="3960" w:hanging="360"/>
+      </w:pPr>
+    </w:lvl>
+    <w:lvl w:ilvl="5" w:tplc="0409001B" w:tentative="1">
+      <w:start w:val="1"/>
+      <w:numFmt w:val="lowerRoman"/>
+      <w:lvlText w:val="%6."/>
+      <w:lvlJc w:val="right"/>
+      <w:pPr>
+        <w:ind w:left="4680" w:hanging="180"/>
+      </w:pPr>
+    </w:lvl>
+    <w:lvl w:ilvl="6" w:tplc="0409000F" w:tentative="1">
+      <w:start w:val="1"/>
+      <w:numFmt w:val="decimal"/>
+      <w:lvlText w:val="%7."/>
+      <w:lvlJc w:val="left"/>
+      <w:pPr>
+        <w:ind w:left="5400" w:hanging="360"/>
+      </w:pPr>
+    </w:lvl>
+    <w:lvl w:ilvl="7" w:tplc="04090019" w:tentative="1">
+      <w:start w:val="1"/>
+      <w:numFmt w:val="lowerLetter"/>
+      <w:lvlText w:val="%8."/>
+      <w:lvlJc w:val="left"/>
+      <w:pPr>
+        <w:ind w:left="6120" w:hanging="360"/>
+      </w:pPr>
+    </w:lvl>
+    <w:lvl w:ilvl="8" w:tplc="0409001B" w:tentative="1">
+      <w:start w:val="1"/>
+      <w:numFmt w:val="lowerRoman"/>
+      <w:lvlText w:val="%9."/>
+      <w:lvlJc w:val="right"/>
+      <w:pPr>
+        <w:ind w:left="6840" w:hanging="180"/>
+      </w:pPr>
+    </w:lvl>
+  </w:abstractNum>
+  <w:abstractNum w:abstractNumId="25" w15:restartNumberingAfterBreak="0">
+    <w:nsid w:val="56CC281E"/>
+    <w:multiLevelType w:val="hybridMultilevel"/>
+    <w:tmpl w:val="A45A7984"/>
+    <w:lvl w:ilvl="0" w:tplc="0409000F">
+      <w:start w:val="1"/>
+      <w:numFmt w:val="decimal"/>
+      <w:lvlText w:val="%1."/>
+      <w:lvlJc w:val="left"/>
+      <w:pPr>
+        <w:ind w:left="1108" w:hanging="360"/>
+      </w:pPr>
+    </w:lvl>
+    <w:lvl w:ilvl="1" w:tplc="04090019" w:tentative="1">
+      <w:start w:val="1"/>
+      <w:numFmt w:val="lowerLetter"/>
+      <w:lvlText w:val="%2."/>
+      <w:lvlJc w:val="left"/>
+      <w:pPr>
+        <w:ind w:left="1828" w:hanging="360"/>
+      </w:pPr>
+    </w:lvl>
+    <w:lvl w:ilvl="2" w:tplc="0409001B" w:tentative="1">
+      <w:start w:val="1"/>
+      <w:numFmt w:val="lowerRoman"/>
+      <w:lvlText w:val="%3."/>
+      <w:lvlJc w:val="right"/>
+      <w:pPr>
+        <w:ind w:left="2548" w:hanging="180"/>
+      </w:pPr>
+    </w:lvl>
+    <w:lvl w:ilvl="3" w:tplc="0409000F" w:tentative="1">
+      <w:start w:val="1"/>
+      <w:numFmt w:val="decimal"/>
+      <w:lvlText w:val="%4."/>
+      <w:lvlJc w:val="left"/>
+      <w:pPr>
+        <w:ind w:left="3268" w:hanging="360"/>
+      </w:pPr>
+    </w:lvl>
+    <w:lvl w:ilvl="4" w:tplc="04090019" w:tentative="1">
+      <w:start w:val="1"/>
+      <w:numFmt w:val="lowerLetter"/>
+      <w:lvlText w:val="%5."/>
+      <w:lvlJc w:val="left"/>
+      <w:pPr>
+        <w:ind w:left="3988" w:hanging="360"/>
+      </w:pPr>
+    </w:lvl>
+    <w:lvl w:ilvl="5" w:tplc="0409001B" w:tentative="1">
+      <w:start w:val="1"/>
+      <w:numFmt w:val="lowerRoman"/>
+      <w:lvlText w:val="%6."/>
+      <w:lvlJc w:val="right"/>
+      <w:pPr>
+        <w:ind w:left="4708" w:hanging="180"/>
+      </w:pPr>
+    </w:lvl>
+    <w:lvl w:ilvl="6" w:tplc="0409000F" w:tentative="1">
+      <w:start w:val="1"/>
+      <w:numFmt w:val="decimal"/>
+      <w:lvlText w:val="%7."/>
+      <w:lvlJc w:val="left"/>
+      <w:pPr>
+        <w:ind w:left="5428" w:hanging="360"/>
+      </w:pPr>
+    </w:lvl>
+    <w:lvl w:ilvl="7" w:tplc="04090019" w:tentative="1">
+      <w:start w:val="1"/>
+      <w:numFmt w:val="lowerLetter"/>
+      <w:lvlText w:val="%8."/>
+      <w:lvlJc w:val="left"/>
+      <w:pPr>
+        <w:ind w:left="6148" w:hanging="360"/>
+      </w:pPr>
+    </w:lvl>
+    <w:lvl w:ilvl="8" w:tplc="0409001B" w:tentative="1">
+      <w:start w:val="1"/>
+      <w:numFmt w:val="lowerRoman"/>
+      <w:lvlText w:val="%9."/>
+      <w:lvlJc w:val="right"/>
+      <w:pPr>
+        <w:ind w:left="6868" w:hanging="180"/>
+      </w:pPr>
+    </w:lvl>
+  </w:abstractNum>
+  <w:abstractNum w:abstractNumId="26" w15:restartNumberingAfterBreak="0">
+    <w:nsid w:val="5C0A3499"/>
+    <w:multiLevelType w:val="hybridMultilevel"/>
+    <w:tmpl w:val="535AF7E8"/>
+    <w:lvl w:ilvl="0" w:tplc="FFFFFFFF">
+      <w:start w:val="1"/>
+      <w:numFmt w:val="decimal"/>
+      <w:lvlText w:val="%1."/>
+      <w:lvlJc w:val="left"/>
+      <w:pPr>
+        <w:tabs>
+          <w:tab w:val="num" w:pos="720"/>
+        </w:tabs>
+        <w:ind w:left="720" w:hanging="360"/>
+      </w:pPr>
+    </w:lvl>
+    <w:lvl w:ilvl="1" w:tplc="FFFFFFFF">
+      <w:start w:val="1"/>
+      <w:numFmt w:val="lowerLetter"/>
+      <w:lvlText w:val="%2."/>
+      <w:lvlJc w:val="left"/>
+      <w:pPr>
+        <w:tabs>
+          <w:tab w:val="num" w:pos="1440"/>
+        </w:tabs>
+        <w:ind w:left="1440" w:hanging="360"/>
+      </w:pPr>
+      <w:rPr>
+        <w:rFonts w:hint="default"/>
+      </w:rPr>
+    </w:lvl>
+    <w:lvl w:ilvl="2" w:tplc="FFFFFFFF" w:tentative="1">
+      <w:start w:val="1"/>
+      <w:numFmt w:val="lowerRoman"/>
+      <w:lvlText w:val="%3."/>
+      <w:lvlJc w:val="right"/>
+      <w:pPr>
+        <w:tabs>
+          <w:tab w:val="num" w:pos="2160"/>
+        </w:tabs>
+        <w:ind w:left="2160" w:hanging="180"/>
+      </w:pPr>
+    </w:lvl>
+    <w:lvl w:ilvl="3" w:tplc="FFFFFFFF" w:tentative="1">
+      <w:start w:val="1"/>
+      <w:numFmt w:val="decimal"/>
+      <w:lvlText w:val="%4."/>
+      <w:lvlJc w:val="left"/>
+      <w:pPr>
+        <w:tabs>
+          <w:tab w:val="num" w:pos="2880"/>
+        </w:tabs>
+        <w:ind w:left="2880" w:hanging="360"/>
+      </w:pPr>
+    </w:lvl>
+    <w:lvl w:ilvl="4" w:tplc="FFFFFFFF" w:tentative="1">
+      <w:start w:val="1"/>
+      <w:numFmt w:val="lowerLetter"/>
+      <w:lvlText w:val="%5."/>
+      <w:lvlJc w:val="left"/>
+      <w:pPr>
+        <w:tabs>
+          <w:tab w:val="num" w:pos="3600"/>
+        </w:tabs>
+        <w:ind w:left="3600" w:hanging="360"/>
+      </w:pPr>
+    </w:lvl>
+    <w:lvl w:ilvl="5" w:tplc="FFFFFFFF" w:tentative="1">
+      <w:start w:val="1"/>
+      <w:numFmt w:val="lowerRoman"/>
+      <w:lvlText w:val="%6."/>
+      <w:lvlJc w:val="right"/>
+      <w:pPr>
+        <w:tabs>
+          <w:tab w:val="num" w:pos="4320"/>
+        </w:tabs>
+        <w:ind w:left="4320" w:hanging="180"/>
+      </w:pPr>
+    </w:lvl>
+    <w:lvl w:ilvl="6" w:tplc="FFFFFFFF" w:tentative="1">
+      <w:start w:val="1"/>
+      <w:numFmt w:val="decimal"/>
+      <w:lvlText w:val="%7."/>
+      <w:lvlJc w:val="left"/>
+      <w:pPr>
+        <w:tabs>
+          <w:tab w:val="num" w:pos="5040"/>
+        </w:tabs>
+        <w:ind w:left="5040" w:hanging="360"/>
+      </w:pPr>
+    </w:lvl>
+    <w:lvl w:ilvl="7" w:tplc="FFFFFFFF" w:tentative="1">
+      <w:start w:val="1"/>
+      <w:numFmt w:val="lowerLetter"/>
+      <w:lvlText w:val="%8."/>
+      <w:lvlJc w:val="left"/>
+      <w:pPr>
+        <w:tabs>
+          <w:tab w:val="num" w:pos="5760"/>
+        </w:tabs>
+        <w:ind w:left="5760" w:hanging="360"/>
+      </w:pPr>
+    </w:lvl>
+    <w:lvl w:ilvl="8" w:tplc="FFFFFFFF" w:tentative="1">
+      <w:start w:val="1"/>
+      <w:numFmt w:val="lowerRoman"/>
+      <w:lvlText w:val="%9."/>
+      <w:lvlJc w:val="right"/>
+      <w:pPr>
+        <w:tabs>
+          <w:tab w:val="num" w:pos="6480"/>
+        </w:tabs>
+        <w:ind w:left="6480" w:hanging="180"/>
+      </w:pPr>
+    </w:lvl>
+  </w:abstractNum>
+  <w:abstractNum w:abstractNumId="27" w15:restartNumberingAfterBreak="0">
+    <w:nsid w:val="5C6D14E6"/>
+    <w:multiLevelType w:val="hybridMultilevel"/>
+    <w:tmpl w:val="535AF7E8"/>
+    <w:lvl w:ilvl="0" w:tplc="FFFFFFFF">
+      <w:start w:val="1"/>
+      <w:numFmt w:val="decimal"/>
+      <w:lvlText w:val="%1."/>
+      <w:lvlJc w:val="left"/>
+      <w:pPr>
+        <w:tabs>
+          <w:tab w:val="num" w:pos="720"/>
+        </w:tabs>
+        <w:ind w:left="720" w:hanging="360"/>
+      </w:pPr>
+    </w:lvl>
+    <w:lvl w:ilvl="1" w:tplc="FFFFFFFF">
+      <w:start w:val="1"/>
+      <w:numFmt w:val="lowerLetter"/>
+      <w:lvlText w:val="%2."/>
+      <w:lvlJc w:val="left"/>
+      <w:pPr>
+        <w:tabs>
+          <w:tab w:val="num" w:pos="1440"/>
+        </w:tabs>
+        <w:ind w:left="1440" w:hanging="360"/>
+      </w:pPr>
+      <w:rPr>
+        <w:rFonts w:hint="default"/>
+      </w:rPr>
+    </w:lvl>
+    <w:lvl w:ilvl="2" w:tplc="FFFFFFFF" w:tentative="1">
+      <w:start w:val="1"/>
+      <w:numFmt w:val="lowerRoman"/>
+      <w:lvlText w:val="%3."/>
+      <w:lvlJc w:val="right"/>
+      <w:pPr>
+        <w:tabs>
+          <w:tab w:val="num" w:pos="2160"/>
+        </w:tabs>
+        <w:ind w:left="2160" w:hanging="180"/>
+      </w:pPr>
+    </w:lvl>
+    <w:lvl w:ilvl="3" w:tplc="FFFFFFFF" w:tentative="1">
+      <w:start w:val="1"/>
+      <w:numFmt w:val="decimal"/>
+      <w:lvlText w:val="%4."/>
+      <w:lvlJc w:val="left"/>
+      <w:pPr>
+        <w:tabs>
+          <w:tab w:val="num" w:pos="2880"/>
+        </w:tabs>
+        <w:ind w:left="2880" w:hanging="360"/>
+      </w:pPr>
+    </w:lvl>
+    <w:lvl w:ilvl="4" w:tplc="FFFFFFFF" w:tentative="1">
+      <w:start w:val="1"/>
+      <w:numFmt w:val="lowerLetter"/>
+      <w:lvlText w:val="%5."/>
+      <w:lvlJc w:val="left"/>
+      <w:pPr>
+        <w:tabs>
+          <w:tab w:val="num" w:pos="3600"/>
+        </w:tabs>
+        <w:ind w:left="3600" w:hanging="360"/>
+      </w:pPr>
+    </w:lvl>
+    <w:lvl w:ilvl="5" w:tplc="FFFFFFFF" w:tentative="1">
+      <w:start w:val="1"/>
+      <w:numFmt w:val="lowerRoman"/>
+      <w:lvlText w:val="%6."/>
+      <w:lvlJc w:val="right"/>
+      <w:pPr>
+        <w:tabs>
+          <w:tab w:val="num" w:pos="4320"/>
+        </w:tabs>
+        <w:ind w:left="4320" w:hanging="180"/>
+      </w:pPr>
+    </w:lvl>
+    <w:lvl w:ilvl="6" w:tplc="FFFFFFFF" w:tentative="1">
+      <w:start w:val="1"/>
+      <w:numFmt w:val="decimal"/>
+      <w:lvlText w:val="%7."/>
+      <w:lvlJc w:val="left"/>
+      <w:pPr>
+        <w:tabs>
+          <w:tab w:val="num" w:pos="5040"/>
+        </w:tabs>
+        <w:ind w:left="5040" w:hanging="360"/>
+      </w:pPr>
+    </w:lvl>
+    <w:lvl w:ilvl="7" w:tplc="FFFFFFFF" w:tentative="1">
+      <w:start w:val="1"/>
+      <w:numFmt w:val="lowerLetter"/>
+      <w:lvlText w:val="%8."/>
+      <w:lvlJc w:val="left"/>
+      <w:pPr>
+        <w:tabs>
+          <w:tab w:val="num" w:pos="5760"/>
+        </w:tabs>
+        <w:ind w:left="5760" w:hanging="360"/>
+      </w:pPr>
+    </w:lvl>
+    <w:lvl w:ilvl="8" w:tplc="FFFFFFFF" w:tentative="1">
+      <w:start w:val="1"/>
+      <w:numFmt w:val="lowerRoman"/>
+      <w:lvlText w:val="%9."/>
+      <w:lvlJc w:val="right"/>
+      <w:pPr>
+        <w:tabs>
+          <w:tab w:val="num" w:pos="6480"/>
+        </w:tabs>
+        <w:ind w:left="6480" w:hanging="180"/>
+      </w:pPr>
+    </w:lvl>
+  </w:abstractNum>
+  <w:abstractNum w:abstractNumId="28" w15:restartNumberingAfterBreak="0">
+    <w:nsid w:val="5CAB6738"/>
+    <w:multiLevelType w:val="hybridMultilevel"/>
+    <w:tmpl w:val="30E62EC8"/>
+    <w:lvl w:ilvl="0" w:tplc="0409000F">
+      <w:start w:val="1"/>
+      <w:numFmt w:val="decimal"/>
+      <w:lvlText w:val="%1."/>
+      <w:lvlJc w:val="left"/>
+      <w:pPr>
+        <w:ind w:left="702" w:hanging="360"/>
+      </w:pPr>
+    </w:lvl>
+    <w:lvl w:ilvl="1" w:tplc="04090019" w:tentative="1">
+      <w:start w:val="1"/>
+      <w:numFmt w:val="lowerLetter"/>
+      <w:lvlText w:val="%2."/>
+      <w:lvlJc w:val="left"/>
+      <w:pPr>
+        <w:ind w:left="1422" w:hanging="360"/>
+      </w:pPr>
+    </w:lvl>
+    <w:lvl w:ilvl="2" w:tplc="0409001B" w:tentative="1">
+      <w:start w:val="1"/>
+      <w:numFmt w:val="lowerRoman"/>
+      <w:lvlText w:val="%3."/>
+      <w:lvlJc w:val="right"/>
+      <w:pPr>
+        <w:ind w:left="2142" w:hanging="180"/>
+      </w:pPr>
+    </w:lvl>
+    <w:lvl w:ilvl="3" w:tplc="0409000F" w:tentative="1">
+      <w:start w:val="1"/>
+      <w:numFmt w:val="decimal"/>
+      <w:lvlText w:val="%4."/>
+      <w:lvlJc w:val="left"/>
+      <w:pPr>
+        <w:ind w:left="2862" w:hanging="360"/>
+      </w:pPr>
+    </w:lvl>
+    <w:lvl w:ilvl="4" w:tplc="04090019" w:tentative="1">
+      <w:start w:val="1"/>
+      <w:numFmt w:val="lowerLetter"/>
+      <w:lvlText w:val="%5."/>
+      <w:lvlJc w:val="left"/>
+      <w:pPr>
+        <w:ind w:left="3582" w:hanging="360"/>
+      </w:pPr>
+    </w:lvl>
+    <w:lvl w:ilvl="5" w:tplc="0409001B" w:tentative="1">
+      <w:start w:val="1"/>
+      <w:numFmt w:val="lowerRoman"/>
+      <w:lvlText w:val="%6."/>
+      <w:lvlJc w:val="right"/>
+      <w:pPr>
+        <w:ind w:left="4302" w:hanging="180"/>
+      </w:pPr>
+    </w:lvl>
+    <w:lvl w:ilvl="6" w:tplc="0409000F" w:tentative="1">
+      <w:start w:val="1"/>
+      <w:numFmt w:val="decimal"/>
+      <w:lvlText w:val="%7."/>
+      <w:lvlJc w:val="left"/>
+      <w:pPr>
+        <w:ind w:left="5022" w:hanging="360"/>
+      </w:pPr>
+    </w:lvl>
+    <w:lvl w:ilvl="7" w:tplc="04090019" w:tentative="1">
+      <w:start w:val="1"/>
+      <w:numFmt w:val="lowerLetter"/>
+      <w:lvlText w:val="%8."/>
+      <w:lvlJc w:val="left"/>
+      <w:pPr>
+        <w:ind w:left="5742" w:hanging="360"/>
+      </w:pPr>
+    </w:lvl>
+    <w:lvl w:ilvl="8" w:tplc="0409001B" w:tentative="1">
+      <w:start w:val="1"/>
+      <w:numFmt w:val="lowerRoman"/>
+      <w:lvlText w:val="%9."/>
+      <w:lvlJc w:val="right"/>
+      <w:pPr>
+        <w:ind w:left="6462" w:hanging="180"/>
+      </w:pPr>
+    </w:lvl>
+  </w:abstractNum>
+  <w:abstractNum w:abstractNumId="29" w15:restartNumberingAfterBreak="0">
+    <w:nsid w:val="5E802E36"/>
+    <w:multiLevelType w:val="hybridMultilevel"/>
+    <w:tmpl w:val="F7727DA8"/>
+    <w:lvl w:ilvl="0" w:tplc="0409000F">
+      <w:start w:val="1"/>
+      <w:numFmt w:val="decimal"/>
+      <w:lvlText w:val="%1."/>
+      <w:lvlJc w:val="left"/>
+      <w:pPr>
+        <w:tabs>
+          <w:tab w:val="num" w:pos="720"/>
+        </w:tabs>
+        <w:ind w:left="720" w:hanging="360"/>
+      </w:pPr>
+      <w:rPr>
+        <w:rFonts w:hint="default"/>
+      </w:rPr>
+    </w:lvl>
+    <w:lvl w:ilvl="1" w:tplc="0D943EB2">
+      <w:start w:val="1"/>
+      <w:numFmt w:val="decimal"/>
+      <w:lvlText w:val="%2."/>
+      <w:lvlJc w:val="left"/>
+      <w:pPr>
+        <w:tabs>
+          <w:tab w:val="num" w:pos="1080"/>
+        </w:tabs>
+        <w:ind w:left="1080" w:firstLine="0"/>
+      </w:pPr>
+      <w:rPr>
+        <w:rFonts w:hint="default"/>
+      </w:rPr>
+    </w:lvl>
+    <w:lvl w:ilvl="2" w:tplc="0409001B" w:tentative="1">
+      <w:start w:val="1"/>
+      <w:numFmt w:val="lowerRoman"/>
+      <w:lvlText w:val="%3."/>
+      <w:lvlJc w:val="right"/>
+      <w:pPr>
+        <w:tabs>
+          <w:tab w:val="num" w:pos="2160"/>
+        </w:tabs>
+        <w:ind w:left="2160" w:hanging="180"/>
+      </w:pPr>
+    </w:lvl>
+    <w:lvl w:ilvl="3" w:tplc="0409000F" w:tentative="1">
+      <w:start w:val="1"/>
+      <w:numFmt w:val="decimal"/>
+      <w:lvlText w:val="%4."/>
+      <w:lvlJc w:val="left"/>
+      <w:pPr>
+        <w:tabs>
+          <w:tab w:val="num" w:pos="2880"/>
+        </w:tabs>
+        <w:ind w:left="2880" w:hanging="360"/>
+      </w:pPr>
+    </w:lvl>
+    <w:lvl w:ilvl="4" w:tplc="04090019" w:tentative="1">
+      <w:start w:val="1"/>
+      <w:numFmt w:val="lowerLetter"/>
+      <w:lvlText w:val="%5."/>
+      <w:lvlJc w:val="left"/>
+      <w:pPr>
+        <w:tabs>
+          <w:tab w:val="num" w:pos="3600"/>
+        </w:tabs>
+        <w:ind w:left="3600" w:hanging="360"/>
+      </w:pPr>
+    </w:lvl>
+    <w:lvl w:ilvl="5" w:tplc="0409001B" w:tentative="1">
+      <w:start w:val="1"/>
+      <w:numFmt w:val="lowerRoman"/>
+      <w:lvlText w:val="%6."/>
+      <w:lvlJc w:val="right"/>
+      <w:pPr>
+        <w:tabs>
+          <w:tab w:val="num" w:pos="4320"/>
+        </w:tabs>
+        <w:ind w:left="4320" w:hanging="180"/>
+      </w:pPr>
+    </w:lvl>
+    <w:lvl w:ilvl="6" w:tplc="0409000F" w:tentative="1">
+      <w:start w:val="1"/>
+      <w:numFmt w:val="decimal"/>
+      <w:lvlText w:val="%7."/>
+      <w:lvlJc w:val="left"/>
+      <w:pPr>
+        <w:tabs>
+          <w:tab w:val="num" w:pos="5040"/>
+        </w:tabs>
+        <w:ind w:left="5040" w:hanging="360"/>
+      </w:pPr>
+    </w:lvl>
+    <w:lvl w:ilvl="7" w:tplc="04090019" w:tentative="1">
+      <w:start w:val="1"/>
+      <w:numFmt w:val="lowerLetter"/>
+      <w:lvlText w:val="%8."/>
+      <w:lvlJc w:val="left"/>
+      <w:pPr>
+        <w:tabs>
+          <w:tab w:val="num" w:pos="5760"/>
+        </w:tabs>
+        <w:ind w:left="5760" w:hanging="360"/>
+      </w:pPr>
+    </w:lvl>
+    <w:lvl w:ilvl="8" w:tplc="0409001B" w:tentative="1">
+      <w:start w:val="1"/>
+      <w:numFmt w:val="lowerRoman"/>
+      <w:lvlText w:val="%9."/>
+      <w:lvlJc w:val="right"/>
+      <w:pPr>
+        <w:tabs>
+          <w:tab w:val="num" w:pos="6480"/>
+        </w:tabs>
+        <w:ind w:left="6480" w:hanging="180"/>
+      </w:pPr>
+    </w:lvl>
+  </w:abstractNum>
+  <w:abstractNum w:abstractNumId="30" w15:restartNumberingAfterBreak="0">
+    <w:nsid w:val="5EA07026"/>
+    <w:multiLevelType w:val="hybridMultilevel"/>
+    <w:tmpl w:val="80C458D6"/>
+    <w:lvl w:ilvl="0" w:tplc="0409000F">
+      <w:start w:val="1"/>
+      <w:numFmt w:val="decimal"/>
+      <w:lvlText w:val="%1."/>
+      <w:lvlJc w:val="left"/>
+      <w:pPr>
+        <w:ind w:left="720" w:hanging="360"/>
+      </w:pPr>
+    </w:lvl>
+    <w:lvl w:ilvl="1" w:tplc="04090019" w:tentative="1">
+      <w:start w:val="1"/>
+      <w:numFmt w:val="lowerLetter"/>
+      <w:lvlText w:val="%2."/>
+      <w:lvlJc w:val="left"/>
+      <w:pPr>
+        <w:ind w:left="1440" w:hanging="360"/>
+      </w:pPr>
+    </w:lvl>
+    <w:lvl w:ilvl="2" w:tplc="0409001B" w:tentative="1">
+      <w:start w:val="1"/>
+      <w:numFmt w:val="lowerRoman"/>
+      <w:lvlText w:val="%3."/>
+      <w:lvlJc w:val="right"/>
+      <w:pPr>
+        <w:ind w:left="2160" w:hanging="180"/>
+      </w:pPr>
+    </w:lvl>
+    <w:lvl w:ilvl="3" w:tplc="0409000F" w:tentative="1">
+      <w:start w:val="1"/>
+      <w:numFmt w:val="decimal"/>
+      <w:lvlText w:val="%4."/>
+      <w:lvlJc w:val="left"/>
+      <w:pPr>
+        <w:ind w:left="2880" w:hanging="360"/>
+      </w:pPr>
+    </w:lvl>
+    <w:lvl w:ilvl="4" w:tplc="04090019" w:tentative="1">
+      <w:start w:val="1"/>
+      <w:numFmt w:val="lowerLetter"/>
+      <w:lvlText w:val="%5."/>
+      <w:lvlJc w:val="left"/>
+      <w:pPr>
+        <w:ind w:left="3600" w:hanging="360"/>
+      </w:pPr>
+    </w:lvl>
+    <w:lvl w:ilvl="5" w:tplc="0409001B" w:tentative="1">
+      <w:start w:val="1"/>
+      <w:numFmt w:val="lowerRoman"/>
+      <w:lvlText w:val="%6."/>
+      <w:lvlJc w:val="right"/>
+      <w:pPr>
+        <w:ind w:left="4320" w:hanging="180"/>
+      </w:pPr>
+    </w:lvl>
+    <w:lvl w:ilvl="6" w:tplc="0409000F" w:tentative="1">
+      <w:start w:val="1"/>
+      <w:numFmt w:val="decimal"/>
+      <w:lvlText w:val="%7."/>
+      <w:lvlJc w:val="left"/>
+      <w:pPr>
+        <w:ind w:left="5040" w:hanging="360"/>
+      </w:pPr>
+    </w:lvl>
+    <w:lvl w:ilvl="7" w:tplc="04090019" w:tentative="1">
+      <w:start w:val="1"/>
+      <w:numFmt w:val="lowerLetter"/>
+      <w:lvlText w:val="%8."/>
+      <w:lvlJc w:val="left"/>
+      <w:pPr>
+        <w:ind w:left="5760" w:hanging="360"/>
+      </w:pPr>
+    </w:lvl>
+    <w:lvl w:ilvl="8" w:tplc="0409001B" w:tentative="1">
+      <w:start w:val="1"/>
+      <w:numFmt w:val="lowerRoman"/>
+      <w:lvlText w:val="%9."/>
+      <w:lvlJc w:val="right"/>
+      <w:pPr>
+        <w:ind w:left="6480" w:hanging="180"/>
+      </w:pPr>
+    </w:lvl>
+  </w:abstractNum>
+  <w:abstractNum w:abstractNumId="31" w15:restartNumberingAfterBreak="0">
+    <w:nsid w:val="66580F8A"/>
+    <w:multiLevelType w:val="hybridMultilevel"/>
+    <w:tmpl w:val="F75631AE"/>
+    <w:lvl w:ilvl="0" w:tplc="980804BA">
+      <w:start w:val="1"/>
+      <w:numFmt w:val="decimal"/>
+      <w:lvlText w:val="%1."/>
+      <w:lvlJc w:val="left"/>
+      <w:pPr>
+        <w:ind w:left="-46" w:hanging="360"/>
+      </w:pPr>
+      <w:rPr>
+        <w:rFonts w:hint="default"/>
+      </w:rPr>
+    </w:lvl>
+    <w:lvl w:ilvl="1" w:tplc="04090019" w:tentative="1">
+      <w:start w:val="1"/>
+      <w:numFmt w:val="lowerLetter"/>
+      <w:lvlText w:val="%2."/>
+      <w:lvlJc w:val="left"/>
+      <w:pPr>
+        <w:ind w:left="1422" w:hanging="360"/>
+      </w:pPr>
+    </w:lvl>
+    <w:lvl w:ilvl="2" w:tplc="0409001B" w:tentative="1">
+      <w:start w:val="1"/>
+      <w:numFmt w:val="lowerRoman"/>
+      <w:lvlText w:val="%3."/>
+      <w:lvlJc w:val="right"/>
+      <w:pPr>
+        <w:ind w:left="2142" w:hanging="180"/>
+      </w:pPr>
+    </w:lvl>
+    <w:lvl w:ilvl="3" w:tplc="0409000F" w:tentative="1">
+      <w:start w:val="1"/>
+      <w:numFmt w:val="decimal"/>
+      <w:lvlText w:val="%4."/>
+      <w:lvlJc w:val="left"/>
+      <w:pPr>
+        <w:ind w:left="2862" w:hanging="360"/>
+      </w:pPr>
+    </w:lvl>
+    <w:lvl w:ilvl="4" w:tplc="04090019" w:tentative="1">
+      <w:start w:val="1"/>
+      <w:numFmt w:val="lowerLetter"/>
+      <w:lvlText w:val="%5."/>
+      <w:lvlJc w:val="left"/>
+      <w:pPr>
+        <w:ind w:left="3582" w:hanging="360"/>
+      </w:pPr>
+    </w:lvl>
+    <w:lvl w:ilvl="5" w:tplc="0409001B" w:tentative="1">
+      <w:start w:val="1"/>
+      <w:numFmt w:val="lowerRoman"/>
+      <w:lvlText w:val="%6."/>
+      <w:lvlJc w:val="right"/>
+      <w:pPr>
+        <w:ind w:left="4302" w:hanging="180"/>
+      </w:pPr>
+    </w:lvl>
+    <w:lvl w:ilvl="6" w:tplc="0409000F" w:tentative="1">
+      <w:start w:val="1"/>
+      <w:numFmt w:val="decimal"/>
+      <w:lvlText w:val="%7."/>
+      <w:lvlJc w:val="left"/>
+      <w:pPr>
+        <w:ind w:left="5022" w:hanging="360"/>
+      </w:pPr>
+    </w:lvl>
+    <w:lvl w:ilvl="7" w:tplc="04090019" w:tentative="1">
+      <w:start w:val="1"/>
+      <w:numFmt w:val="lowerLetter"/>
+      <w:lvlText w:val="%8."/>
+      <w:lvlJc w:val="left"/>
+      <w:pPr>
+        <w:ind w:left="5742" w:hanging="360"/>
+      </w:pPr>
+    </w:lvl>
+    <w:lvl w:ilvl="8" w:tplc="0409001B" w:tentative="1">
+      <w:start w:val="1"/>
+      <w:numFmt w:val="lowerRoman"/>
+      <w:lvlText w:val="%9."/>
+      <w:lvlJc w:val="right"/>
+      <w:pPr>
+        <w:ind w:left="6462" w:hanging="180"/>
+      </w:pPr>
+    </w:lvl>
+  </w:abstractNum>
   <w:abstractNum w:abstractNumId="32" w15:restartNumberingAfterBreak="0">
+    <w:nsid w:val="679F14EB"/>
+    <w:multiLevelType w:val="hybridMultilevel"/>
+    <w:tmpl w:val="5D2AAC8E"/>
+    <w:lvl w:ilvl="0" w:tplc="30687CD6">
+      <w:start w:val="1"/>
+      <w:numFmt w:val="upperLetter"/>
+      <w:lvlText w:val="%1."/>
+      <w:lvlJc w:val="left"/>
+      <w:pPr>
+        <w:ind w:left="720" w:hanging="360"/>
+      </w:pPr>
+      <w:rPr>
+        <w:rFonts w:hint="default"/>
+        <w:b w:val="0"/>
+        <w:bCs/>
+      </w:rPr>
+    </w:lvl>
+    <w:lvl w:ilvl="1" w:tplc="38090019" w:tentative="1">
+      <w:start w:val="1"/>
+      <w:numFmt w:val="lowerLetter"/>
+      <w:lvlText w:val="%2."/>
+      <w:lvlJc w:val="left"/>
+      <w:pPr>
+        <w:ind w:left="1440" w:hanging="360"/>
+      </w:pPr>
+    </w:lvl>
+    <w:lvl w:ilvl="2" w:tplc="3809001B" w:tentative="1">
+      <w:start w:val="1"/>
+      <w:numFmt w:val="lowerRoman"/>
+      <w:lvlText w:val="%3."/>
+      <w:lvlJc w:val="right"/>
+      <w:pPr>
+        <w:ind w:left="2160" w:hanging="180"/>
+      </w:pPr>
+    </w:lvl>
+    <w:lvl w:ilvl="3" w:tplc="3809000F" w:tentative="1">
+      <w:start w:val="1"/>
+      <w:numFmt w:val="decimal"/>
+      <w:lvlText w:val="%4."/>
+      <w:lvlJc w:val="left"/>
+      <w:pPr>
+        <w:ind w:left="2880" w:hanging="360"/>
+      </w:pPr>
+    </w:lvl>
+    <w:lvl w:ilvl="4" w:tplc="38090019" w:tentative="1">
+      <w:start w:val="1"/>
+      <w:numFmt w:val="lowerLetter"/>
+      <w:lvlText w:val="%5."/>
+      <w:lvlJc w:val="left"/>
+      <w:pPr>
+        <w:ind w:left="3600" w:hanging="360"/>
+      </w:pPr>
+    </w:lvl>
+    <w:lvl w:ilvl="5" w:tplc="3809001B" w:tentative="1">
+      <w:start w:val="1"/>
+      <w:numFmt w:val="lowerRoman"/>
+      <w:lvlText w:val="%6."/>
+      <w:lvlJc w:val="right"/>
+      <w:pPr>
+        <w:ind w:left="4320" w:hanging="180"/>
+      </w:pPr>
+    </w:lvl>
+    <w:lvl w:ilvl="6" w:tplc="3809000F" w:tentative="1">
+      <w:start w:val="1"/>
+      <w:numFmt w:val="decimal"/>
+      <w:lvlText w:val="%7."/>
+      <w:lvlJc w:val="left"/>
+      <w:pPr>
+        <w:ind w:left="5040" w:hanging="360"/>
+      </w:pPr>
+    </w:lvl>
+    <w:lvl w:ilvl="7" w:tplc="38090019" w:tentative="1">
+      <w:start w:val="1"/>
+      <w:numFmt w:val="lowerLetter"/>
+      <w:lvlText w:val="%8."/>
+      <w:lvlJc w:val="left"/>
+      <w:pPr>
+        <w:ind w:left="5760" w:hanging="360"/>
+      </w:pPr>
+    </w:lvl>
+    <w:lvl w:ilvl="8" w:tplc="3809001B" w:tentative="1">
+      <w:start w:val="1"/>
+      <w:numFmt w:val="lowerRoman"/>
+      <w:lvlText w:val="%9."/>
+      <w:lvlJc w:val="right"/>
+      <w:pPr>
+        <w:ind w:left="6480" w:hanging="180"/>
+      </w:pPr>
+    </w:lvl>
+  </w:abstractNum>
+  <w:abstractNum w:abstractNumId="33" w15:restartNumberingAfterBreak="0">
     <w:nsid w:val="6ACF4F56"/>
     <w:multiLevelType w:val="hybridMultilevel"/>
     <w:tmpl w:val="B1FE0788"/>
@@ -18756,7 +18812,7 @@
       </w:pPr>
     </w:lvl>
   </w:abstractNum>
-  <w:abstractNum w:abstractNumId="33" w15:restartNumberingAfterBreak="0">
+  <w:abstractNum w:abstractNumId="34" w15:restartNumberingAfterBreak="0">
     <w:nsid w:val="6E190DE9"/>
     <w:multiLevelType w:val="hybridMultilevel"/>
     <w:tmpl w:val="B1FE0788"/>
@@ -18842,7 +18898,7 @@
       </w:pPr>
     </w:lvl>
   </w:abstractNum>
-  <w:abstractNum w:abstractNumId="34" w15:restartNumberingAfterBreak="0">
+  <w:abstractNum w:abstractNumId="35" w15:restartNumberingAfterBreak="0">
     <w:nsid w:val="70DD1EA9"/>
     <w:multiLevelType w:val="hybridMultilevel"/>
     <w:tmpl w:val="F52C48AE"/>
@@ -18928,7 +18984,7 @@
       </w:pPr>
     </w:lvl>
   </w:abstractNum>
-  <w:abstractNum w:abstractNumId="35" w15:restartNumberingAfterBreak="0">
+  <w:abstractNum w:abstractNumId="36" w15:restartNumberingAfterBreak="0">
     <w:nsid w:val="71176265"/>
     <w:multiLevelType w:val="hybridMultilevel"/>
     <w:tmpl w:val="535AF7E8"/>
@@ -19044,7 +19100,7 @@
       </w:pPr>
     </w:lvl>
   </w:abstractNum>
-  <w:abstractNum w:abstractNumId="36" w15:restartNumberingAfterBreak="0">
+  <w:abstractNum w:abstractNumId="37" w15:restartNumberingAfterBreak="0">
     <w:nsid w:val="7A433A6C"/>
     <w:multiLevelType w:val="hybridMultilevel"/>
     <w:tmpl w:val="492C7B42"/>
@@ -19130,7 +19186,7 @@
       </w:pPr>
     </w:lvl>
   </w:abstractNum>
-  <w:abstractNum w:abstractNumId="37" w15:restartNumberingAfterBreak="0">
+  <w:abstractNum w:abstractNumId="38" w15:restartNumberingAfterBreak="0">
     <w:nsid w:val="7AB07A16"/>
     <w:multiLevelType w:val="hybridMultilevel"/>
     <w:tmpl w:val="DF80D3CE"/>
@@ -19216,7 +19272,7 @@
       </w:pPr>
     </w:lvl>
   </w:abstractNum>
-  <w:abstractNum w:abstractNumId="38" w15:restartNumberingAfterBreak="0">
+  <w:abstractNum w:abstractNumId="39" w15:restartNumberingAfterBreak="0">
     <w:nsid w:val="7CFF287D"/>
     <w:multiLevelType w:val="hybridMultilevel"/>
     <w:tmpl w:val="1456754E"/>
@@ -19305,7 +19361,7 @@
       </w:pPr>
     </w:lvl>
   </w:abstractNum>
-  <w:abstractNum w:abstractNumId="39" w15:restartNumberingAfterBreak="0">
+  <w:abstractNum w:abstractNumId="40" w15:restartNumberingAfterBreak="0">
     <w:nsid w:val="7DF16617"/>
     <w:multiLevelType w:val="hybridMultilevel"/>
     <w:tmpl w:val="535AF7E8"/>
@@ -19421,7 +19477,7 @@
       </w:pPr>
     </w:lvl>
   </w:abstractNum>
-  <w:abstractNum w:abstractNumId="40" w15:restartNumberingAfterBreak="0">
+  <w:abstractNum w:abstractNumId="41" w15:restartNumberingAfterBreak="0">
     <w:nsid w:val="7EB41DD1"/>
     <w:multiLevelType w:val="hybridMultilevel"/>
     <w:tmpl w:val="B1FE0788"/>
@@ -19507,7 +19563,7 @@
       </w:pPr>
     </w:lvl>
   </w:abstractNum>
-  <w:abstractNum w:abstractNumId="41" w15:restartNumberingAfterBreak="0">
+  <w:abstractNum w:abstractNumId="42" w15:restartNumberingAfterBreak="0">
     <w:nsid w:val="7EBE2577"/>
     <w:multiLevelType w:val="hybridMultilevel"/>
     <w:tmpl w:val="DE9A4812"/>
@@ -19594,61 +19650,61 @@
     </w:lvl>
   </w:abstractNum>
   <w:num w:numId="1" w16cid:durableId="2063406323">
-    <w:abstractNumId w:val="21"/>
+    <w:abstractNumId w:val="22"/>
   </w:num>
   <w:num w:numId="2" w16cid:durableId="1420449032">
     <w:abstractNumId w:val="18"/>
   </w:num>
   <w:num w:numId="3" w16cid:durableId="390227433">
-    <w:abstractNumId w:val="39"/>
+    <w:abstractNumId w:val="40"/>
   </w:num>
   <w:num w:numId="4" w16cid:durableId="984048386">
-    <w:abstractNumId w:val="28"/>
+    <w:abstractNumId w:val="29"/>
   </w:num>
   <w:num w:numId="5" w16cid:durableId="529488161">
     <w:abstractNumId w:val="9"/>
   </w:num>
   <w:num w:numId="6" w16cid:durableId="485170240">
-    <w:abstractNumId w:val="34"/>
+    <w:abstractNumId w:val="35"/>
   </w:num>
   <w:num w:numId="7" w16cid:durableId="1436366268">
     <w:abstractNumId w:val="12"/>
   </w:num>
   <w:num w:numId="8" w16cid:durableId="49694385">
-    <w:abstractNumId w:val="41"/>
+    <w:abstractNumId w:val="42"/>
   </w:num>
   <w:num w:numId="9" w16cid:durableId="1745907157">
     <w:abstractNumId w:val="4"/>
   </w:num>
   <w:num w:numId="10" w16cid:durableId="286664722">
-    <w:abstractNumId w:val="19"/>
+    <w:abstractNumId w:val="20"/>
   </w:num>
   <w:num w:numId="11" w16cid:durableId="1700157444">
-    <w:abstractNumId w:val="30"/>
+    <w:abstractNumId w:val="31"/>
   </w:num>
   <w:num w:numId="12" w16cid:durableId="175002703">
+    <w:abstractNumId w:val="39"/>
+  </w:num>
+  <w:num w:numId="13" w16cid:durableId="228275667">
     <w:abstractNumId w:val="38"/>
   </w:num>
-  <w:num w:numId="13" w16cid:durableId="228275667">
-    <w:abstractNumId w:val="37"/>
-  </w:num>
   <w:num w:numId="14" w16cid:durableId="72901280">
-    <w:abstractNumId w:val="20"/>
+    <w:abstractNumId w:val="21"/>
   </w:num>
   <w:num w:numId="15" w16cid:durableId="23792679">
     <w:abstractNumId w:val="7"/>
   </w:num>
   <w:num w:numId="16" w16cid:durableId="1675453559">
-    <w:abstractNumId w:val="24"/>
+    <w:abstractNumId w:val="25"/>
   </w:num>
   <w:num w:numId="17" w16cid:durableId="531959349">
     <w:abstractNumId w:val="8"/>
   </w:num>
   <w:num w:numId="18" w16cid:durableId="1124691810">
-    <w:abstractNumId w:val="32"/>
+    <w:abstractNumId w:val="33"/>
   </w:num>
   <w:num w:numId="19" w16cid:durableId="96367210">
-    <w:abstractNumId w:val="22"/>
+    <w:abstractNumId w:val="23"/>
   </w:num>
   <w:num w:numId="20" w16cid:durableId="1314216592">
     <w:abstractNumId w:val="5"/>
@@ -19657,10 +19713,10 @@
     <w:abstractNumId w:val="15"/>
   </w:num>
   <w:num w:numId="22" w16cid:durableId="1214390978">
-    <w:abstractNumId w:val="36"/>
+    <w:abstractNumId w:val="37"/>
   </w:num>
   <w:num w:numId="23" w16cid:durableId="734550182">
-    <w:abstractNumId w:val="40"/>
+    <w:abstractNumId w:val="41"/>
   </w:num>
   <w:num w:numId="24" w16cid:durableId="1358196659">
     <w:abstractNumId w:val="2"/>
@@ -19669,13 +19725,13 @@
     <w:abstractNumId w:val="3"/>
   </w:num>
   <w:num w:numId="26" w16cid:durableId="118035566">
-    <w:abstractNumId w:val="33"/>
+    <w:abstractNumId w:val="34"/>
   </w:num>
   <w:num w:numId="27" w16cid:durableId="1075471130">
     <w:abstractNumId w:val="13"/>
   </w:num>
   <w:num w:numId="28" w16cid:durableId="567887214">
-    <w:abstractNumId w:val="29"/>
+    <w:abstractNumId w:val="30"/>
   </w:num>
   <w:num w:numId="29" w16cid:durableId="547958653">
     <w:abstractNumId w:val="11"/>
@@ -19684,7 +19740,7 @@
     <w:abstractNumId w:val="1"/>
   </w:num>
   <w:num w:numId="31" w16cid:durableId="1483737059">
-    <w:abstractNumId w:val="27"/>
+    <w:abstractNumId w:val="28"/>
   </w:num>
   <w:num w:numId="32" w16cid:durableId="261185088">
     <w:abstractNumId w:val="6"/>
@@ -19693,31 +19749,34 @@
     <w:abstractNumId w:val="0"/>
   </w:num>
   <w:num w:numId="34" w16cid:durableId="2078892899">
-    <w:abstractNumId w:val="31"/>
+    <w:abstractNumId w:val="32"/>
   </w:num>
   <w:num w:numId="35" w16cid:durableId="908537506">
     <w:abstractNumId w:val="14"/>
   </w:num>
   <w:num w:numId="36" w16cid:durableId="429619708">
-    <w:abstractNumId w:val="35"/>
+    <w:abstractNumId w:val="36"/>
   </w:num>
   <w:num w:numId="37" w16cid:durableId="71201906">
     <w:abstractNumId w:val="10"/>
   </w:num>
   <w:num w:numId="38" w16cid:durableId="2120877388">
-    <w:abstractNumId w:val="25"/>
+    <w:abstractNumId w:val="26"/>
   </w:num>
   <w:num w:numId="39" w16cid:durableId="1815483011">
     <w:abstractNumId w:val="16"/>
   </w:num>
   <w:num w:numId="40" w16cid:durableId="1231310290">
-    <w:abstractNumId w:val="23"/>
+    <w:abstractNumId w:val="24"/>
   </w:num>
   <w:num w:numId="41" w16cid:durableId="49574047">
-    <w:abstractNumId w:val="26"/>
+    <w:abstractNumId w:val="27"/>
   </w:num>
   <w:num w:numId="42" w16cid:durableId="1212378421">
     <w:abstractNumId w:val="17"/>
+  </w:num>
+  <w:num w:numId="43" w16cid:durableId="1633904291">
+    <w:abstractNumId w:val="19"/>
   </w:num>
   <w:numIdMacAtCleanup w:val="20"/>
 </w:numbering>

</xml_diff>

<commit_message>
fix: dont show table if empty
</commit_message>
<xml_diff>
--- a/backend/src/templates/sk_asisten_praktikum.docx
+++ b/backend/src/templates/sk_asisten_praktikum.docx
@@ -3859,6 +3859,38 @@
           <w:szCs w:val="22"/>
         </w:rPr>
       </w:pPr>
+      <w:r>
+        <w:rPr>
+          <w:rFonts w:ascii="Tahoma" w:hAnsi="Tahoma" w:cs="Tahoma"/>
+          <w:sz w:val="22"/>
+          <w:szCs w:val="22"/>
+        </w:rPr>
+        <w:t>{#tabel.kuliah}</w:t>
+      </w:r>
+      <w:r>
+        <w:rPr>
+          <w:rFonts w:ascii="Tahoma" w:hAnsi="Tahoma" w:cs="Tahoma"/>
+          <w:sz w:val="22"/>
+          <w:szCs w:val="22"/>
+        </w:rPr>
+        <w:t>{</w:t>
+      </w:r>
+      <w:r>
+        <w:rPr>
+          <w:rFonts w:ascii="Tahoma" w:hAnsi="Tahoma" w:cs="Tahoma"/>
+          <w:sz w:val="22"/>
+          <w:szCs w:val="22"/>
+        </w:rPr>
+        <w:t>#</w:t>
+      </w:r>
+      <w:r>
+        <w:rPr>
+          <w:rFonts w:ascii="Tahoma" w:hAnsi="Tahoma" w:cs="Tahoma"/>
+          <w:sz w:val="22"/>
+          <w:szCs w:val="22"/>
+        </w:rPr>
+        <w:t>teknik_elektro.length&gt;0}</w:t>
+      </w:r>
     </w:p>
     <w:p>
       <w:pPr>
@@ -3882,30 +3914,6 @@
           <w:szCs w:val="22"/>
         </w:rPr>
         <w:t>Program Studi Teknik Elektro</w:t>
-      </w:r>
-      <w:r>
-        <w:rPr>
-          <w:rFonts w:ascii="Tahoma" w:hAnsi="Tahoma" w:cs="Tahoma"/>
-          <w:sz w:val="22"/>
-          <w:szCs w:val="22"/>
-        </w:rPr>
-        <w:t>{#tabel</w:t>
-      </w:r>
-      <w:r>
-        <w:rPr>
-          <w:rFonts w:ascii="Tahoma" w:hAnsi="Tahoma" w:cs="Tahoma"/>
-          <w:sz w:val="22"/>
-          <w:szCs w:val="22"/>
-        </w:rPr>
-        <w:t>.kuliah</w:t>
-      </w:r>
-      <w:r>
-        <w:rPr>
-          <w:rFonts w:ascii="Tahoma" w:hAnsi="Tahoma" w:cs="Tahoma"/>
-          <w:sz w:val="22"/>
-          <w:szCs w:val="22"/>
-        </w:rPr>
-        <w:t>}</w:t>
       </w:r>
     </w:p>
     <w:tbl>
@@ -4570,6 +4578,54 @@
           <w:lang w:val="en-ID" w:eastAsia="en-ID"/>
         </w:rPr>
       </w:pPr>
+      <w:r>
+        <w:rPr>
+          <w:rFonts w:ascii="Tahoma" w:hAnsi="Tahoma" w:cs="Tahoma"/>
+          <w:sz w:val="22"/>
+          <w:szCs w:val="22"/>
+        </w:rPr>
+        <w:t>{</w:t>
+      </w:r>
+      <w:r>
+        <w:rPr>
+          <w:rFonts w:ascii="Tahoma" w:hAnsi="Tahoma" w:cs="Tahoma"/>
+          <w:sz w:val="22"/>
+          <w:szCs w:val="22"/>
+        </w:rPr>
+        <w:t>/</w:t>
+      </w:r>
+      <w:r>
+        <w:rPr>
+          <w:rFonts w:ascii="Tahoma" w:hAnsi="Tahoma" w:cs="Tahoma"/>
+          <w:sz w:val="22"/>
+          <w:szCs w:val="22"/>
+        </w:rPr>
+        <w:t>teknik_elektro.length&gt;0}</w:t>
+      </w:r>
+      <w:r>
+        <w:rPr>
+          <w:rFonts w:ascii="Tahoma" w:hAnsi="Tahoma" w:cs="Tahoma"/>
+          <w:sz w:val="22"/>
+          <w:szCs w:val="22"/>
+        </w:rPr>
+        <w:t>{#teknik_</w:t>
+      </w:r>
+      <w:r>
+        <w:rPr>
+          <w:rFonts w:ascii="Tahoma" w:hAnsi="Tahoma" w:cs="Tahoma"/>
+          <w:sz w:val="22"/>
+          <w:szCs w:val="22"/>
+        </w:rPr>
+        <w:t>informatika</w:t>
+      </w:r>
+      <w:r>
+        <w:rPr>
+          <w:rFonts w:ascii="Tahoma" w:hAnsi="Tahoma" w:cs="Tahoma"/>
+          <w:sz w:val="22"/>
+          <w:szCs w:val="22"/>
+        </w:rPr>
+        <w:t>.length&gt;0}</w:t>
+      </w:r>
     </w:p>
     <w:p>
       <w:pPr>
@@ -5257,6 +5313,46 @@
           <w:lang w:val="en-ID" w:eastAsia="en-ID"/>
         </w:rPr>
       </w:pPr>
+      <w:r>
+        <w:rPr>
+          <w:rFonts w:ascii="Tahoma" w:hAnsi="Tahoma" w:cs="Tahoma"/>
+          <w:sz w:val="22"/>
+          <w:szCs w:val="22"/>
+        </w:rPr>
+        <w:t>{/teknik_</w:t>
+      </w:r>
+      <w:r>
+        <w:rPr>
+          <w:rFonts w:ascii="Tahoma" w:hAnsi="Tahoma" w:cs="Tahoma"/>
+          <w:sz w:val="22"/>
+          <w:szCs w:val="22"/>
+        </w:rPr>
+        <w:t>informatika</w:t>
+      </w:r>
+      <w:r>
+        <w:rPr>
+          <w:rFonts w:ascii="Tahoma" w:hAnsi="Tahoma" w:cs="Tahoma"/>
+          <w:sz w:val="22"/>
+          <w:szCs w:val="22"/>
+        </w:rPr>
+        <w:t>.length&gt;0}{#teknik_</w:t>
+      </w:r>
+      <w:r>
+        <w:rPr>
+          <w:rFonts w:ascii="Tahoma" w:hAnsi="Tahoma" w:cs="Tahoma"/>
+          <w:sz w:val="22"/>
+          <w:szCs w:val="22"/>
+        </w:rPr>
+        <w:t>tenaga_listrik</w:t>
+      </w:r>
+      <w:r>
+        <w:rPr>
+          <w:rFonts w:ascii="Tahoma" w:hAnsi="Tahoma" w:cs="Tahoma"/>
+          <w:sz w:val="22"/>
+          <w:szCs w:val="22"/>
+        </w:rPr>
+        <w:t>.length&gt;0}</w:t>
+      </w:r>
     </w:p>
     <w:p>
       <w:pPr>
@@ -5945,6 +6041,46 @@
           <w:lang w:val="en-ID" w:eastAsia="en-ID"/>
         </w:rPr>
       </w:pPr>
+      <w:r>
+        <w:rPr>
+          <w:rFonts w:ascii="Tahoma" w:hAnsi="Tahoma" w:cs="Tahoma"/>
+          <w:sz w:val="22"/>
+          <w:szCs w:val="22"/>
+        </w:rPr>
+        <w:t>{/teknik_</w:t>
+      </w:r>
+      <w:r>
+        <w:rPr>
+          <w:rFonts w:ascii="Tahoma" w:hAnsi="Tahoma" w:cs="Tahoma"/>
+          <w:sz w:val="22"/>
+          <w:szCs w:val="22"/>
+        </w:rPr>
+        <w:t>tenaga_listrik</w:t>
+      </w:r>
+      <w:r>
+        <w:rPr>
+          <w:rFonts w:ascii="Tahoma" w:hAnsi="Tahoma" w:cs="Tahoma"/>
+          <w:sz w:val="22"/>
+          <w:szCs w:val="22"/>
+        </w:rPr>
+        <w:t>.length&gt;0}{#teknik_</w:t>
+      </w:r>
+      <w:r>
+        <w:rPr>
+          <w:rFonts w:ascii="Tahoma" w:hAnsi="Tahoma" w:cs="Tahoma"/>
+          <w:sz w:val="22"/>
+          <w:szCs w:val="22"/>
+        </w:rPr>
+        <w:t>telekomunikasi</w:t>
+      </w:r>
+      <w:r>
+        <w:rPr>
+          <w:rFonts w:ascii="Tahoma" w:hAnsi="Tahoma" w:cs="Tahoma"/>
+          <w:sz w:val="22"/>
+          <w:szCs w:val="22"/>
+        </w:rPr>
+        <w:t>.length&gt;0}</w:t>
+      </w:r>
     </w:p>
     <w:p>
       <w:pPr>
@@ -6632,6 +6768,46 @@
           <w:lang w:val="en-ID" w:eastAsia="en-ID"/>
         </w:rPr>
       </w:pPr>
+      <w:r>
+        <w:rPr>
+          <w:rFonts w:ascii="Tahoma" w:hAnsi="Tahoma" w:cs="Tahoma"/>
+          <w:sz w:val="22"/>
+          <w:szCs w:val="22"/>
+        </w:rPr>
+        <w:t>{/teknik_</w:t>
+      </w:r>
+      <w:r>
+        <w:rPr>
+          <w:rFonts w:ascii="Tahoma" w:hAnsi="Tahoma" w:cs="Tahoma"/>
+          <w:sz w:val="22"/>
+          <w:szCs w:val="22"/>
+        </w:rPr>
+        <w:t>telekomunikasi</w:t>
+      </w:r>
+      <w:r>
+        <w:rPr>
+          <w:rFonts w:ascii="Tahoma" w:hAnsi="Tahoma" w:cs="Tahoma"/>
+          <w:sz w:val="22"/>
+          <w:szCs w:val="22"/>
+        </w:rPr>
+        <w:t>.length&gt;0}{#</w:t>
+      </w:r>
+      <w:r>
+        <w:rPr>
+          <w:rFonts w:ascii="Tahoma" w:hAnsi="Tahoma" w:cs="Tahoma"/>
+          <w:sz w:val="22"/>
+          <w:szCs w:val="22"/>
+        </w:rPr>
+        <w:t>sistem_teknologi_informasi</w:t>
+      </w:r>
+      <w:r>
+        <w:rPr>
+          <w:rFonts w:ascii="Tahoma" w:hAnsi="Tahoma" w:cs="Tahoma"/>
+          <w:sz w:val="22"/>
+          <w:szCs w:val="22"/>
+        </w:rPr>
+        <w:t>.length&gt;0}</w:t>
+      </w:r>
     </w:p>
     <w:p>
       <w:pPr>
@@ -7319,6 +7495,47 @@
           <w:lang w:val="en-ID" w:eastAsia="en-ID"/>
         </w:rPr>
       </w:pPr>
+      <w:r>
+        <w:rPr>
+          <w:rFonts w:ascii="Tahoma" w:hAnsi="Tahoma" w:cs="Tahoma"/>
+          <w:sz w:val="22"/>
+          <w:szCs w:val="22"/>
+        </w:rPr>
+        <w:lastRenderedPageBreak/>
+        <w:t>{/</w:t>
+      </w:r>
+      <w:r>
+        <w:rPr>
+          <w:rFonts w:ascii="Tahoma" w:hAnsi="Tahoma" w:cs="Tahoma"/>
+          <w:sz w:val="22"/>
+          <w:szCs w:val="22"/>
+        </w:rPr>
+        <w:t>sistem_teknologi_informasi</w:t>
+      </w:r>
+      <w:r>
+        <w:rPr>
+          <w:rFonts w:ascii="Tahoma" w:hAnsi="Tahoma" w:cs="Tahoma"/>
+          <w:sz w:val="22"/>
+          <w:szCs w:val="22"/>
+        </w:rPr>
+        <w:t>.length&gt;0}{#teknik_</w:t>
+      </w:r>
+      <w:r>
+        <w:rPr>
+          <w:rFonts w:ascii="Tahoma" w:hAnsi="Tahoma" w:cs="Tahoma"/>
+          <w:sz w:val="22"/>
+          <w:szCs w:val="22"/>
+        </w:rPr>
+        <w:t>biomedis</w:t>
+      </w:r>
+      <w:r>
+        <w:rPr>
+          <w:rFonts w:ascii="Tahoma" w:hAnsi="Tahoma" w:cs="Tahoma"/>
+          <w:sz w:val="22"/>
+          <w:szCs w:val="22"/>
+        </w:rPr>
+        <w:t>.length&gt;0}</w:t>
+      </w:r>
     </w:p>
     <w:p>
       <w:pPr>
@@ -8006,6 +8223,62 @@
           <w:lang w:val="en-ID" w:eastAsia="en-ID"/>
         </w:rPr>
       </w:pPr>
+      <w:r>
+        <w:rPr>
+          <w:rFonts w:ascii="Tahoma" w:hAnsi="Tahoma" w:cs="Tahoma"/>
+          <w:sz w:val="22"/>
+          <w:szCs w:val="22"/>
+        </w:rPr>
+        <w:t>{/teknik_</w:t>
+      </w:r>
+      <w:r>
+        <w:rPr>
+          <w:rFonts w:ascii="Tahoma" w:hAnsi="Tahoma" w:cs="Tahoma"/>
+          <w:sz w:val="22"/>
+          <w:szCs w:val="22"/>
+        </w:rPr>
+        <w:t>biomedis</w:t>
+      </w:r>
+      <w:r>
+        <w:rPr>
+          <w:rFonts w:ascii="Tahoma" w:hAnsi="Tahoma" w:cs="Tahoma"/>
+          <w:sz w:val="22"/>
+          <w:szCs w:val="22"/>
+        </w:rPr>
+        <w:t>.length&gt;0}{#</w:t>
+      </w:r>
+      <w:r>
+        <w:rPr>
+          <w:rFonts w:ascii="Tahoma" w:hAnsi="Tahoma" w:cs="Tahoma"/>
+          <w:sz w:val="22"/>
+          <w:szCs w:val="22"/>
+        </w:rPr>
+        <w:t>magister_</w:t>
+      </w:r>
+      <w:r>
+        <w:rPr>
+          <w:rFonts w:ascii="Tahoma" w:hAnsi="Tahoma" w:cs="Tahoma"/>
+          <w:sz w:val="22"/>
+          <w:szCs w:val="22"/>
+        </w:rPr>
+        <w:t>teknik_</w:t>
+      </w:r>
+      <w:r>
+        <w:rPr>
+          <w:rFonts w:ascii="Tahoma" w:hAnsi="Tahoma" w:cs="Tahoma"/>
+          <w:sz w:val="22"/>
+          <w:szCs w:val="22"/>
+        </w:rPr>
+        <w:t>elektro</w:t>
+      </w:r>
+      <w:r>
+        <w:rPr>
+          <w:rFonts w:ascii="Tahoma" w:hAnsi="Tahoma" w:cs="Tahoma"/>
+          <w:sz w:val="22"/>
+          <w:szCs w:val="22"/>
+        </w:rPr>
+        <w:t>.length&gt;0}</w:t>
+      </w:r>
     </w:p>
     <w:p>
       <w:pPr>
@@ -8693,6 +8966,46 @@
           <w:lang w:val="en-ID" w:eastAsia="en-ID"/>
         </w:rPr>
       </w:pPr>
+      <w:r>
+        <w:rPr>
+          <w:rFonts w:ascii="Tahoma" w:hAnsi="Tahoma" w:cs="Tahoma"/>
+          <w:sz w:val="22"/>
+          <w:szCs w:val="22"/>
+        </w:rPr>
+        <w:t>{/</w:t>
+      </w:r>
+      <w:r>
+        <w:rPr>
+          <w:rFonts w:ascii="Tahoma" w:hAnsi="Tahoma" w:cs="Tahoma"/>
+          <w:sz w:val="22"/>
+          <w:szCs w:val="22"/>
+        </w:rPr>
+        <w:t>magister_</w:t>
+      </w:r>
+      <w:r>
+        <w:rPr>
+          <w:rFonts w:ascii="Tahoma" w:hAnsi="Tahoma" w:cs="Tahoma"/>
+          <w:sz w:val="22"/>
+          <w:szCs w:val="22"/>
+        </w:rPr>
+        <w:t>teknik_elektro.length&gt;0}{#</w:t>
+      </w:r>
+      <w:r>
+        <w:rPr>
+          <w:rFonts w:ascii="Tahoma" w:hAnsi="Tahoma" w:cs="Tahoma"/>
+          <w:sz w:val="22"/>
+          <w:szCs w:val="22"/>
+        </w:rPr>
+        <w:t>magister_</w:t>
+      </w:r>
+      <w:r>
+        <w:rPr>
+          <w:rFonts w:ascii="Tahoma" w:hAnsi="Tahoma" w:cs="Tahoma"/>
+          <w:sz w:val="22"/>
+          <w:szCs w:val="22"/>
+        </w:rPr>
+        <w:t>teknik_informatika.length&gt;0}</w:t>
+      </w:r>
     </w:p>
     <w:p>
       <w:pPr>
@@ -9386,6 +9699,15 @@
           <w:sz w:val="22"/>
           <w:szCs w:val="22"/>
         </w:rPr>
+        <w:t>{/magister_teknik_informatika.length&gt;0}</w:t>
+      </w:r>
+      <w:r>
+        <w:rPr>
+          <w:rFonts w:ascii="Tahoma" w:hAnsi="Tahoma" w:cs="Tahoma"/>
+          <w:bCs/>
+          <w:sz w:val="22"/>
+          <w:szCs w:val="22"/>
+        </w:rPr>
         <w:t>{/tabel</w:t>
       </w:r>
       <w:r>
@@ -9887,6 +10209,22 @@
           <w:szCs w:val="22"/>
         </w:rPr>
       </w:pPr>
+      <w:r>
+        <w:rPr>
+          <w:rFonts w:ascii="Tahoma" w:hAnsi="Tahoma" w:cs="Tahoma"/>
+          <w:sz w:val="22"/>
+          <w:szCs w:val="22"/>
+        </w:rPr>
+        <w:t>{#tabel.praktikum}</w:t>
+      </w:r>
+      <w:r>
+        <w:rPr>
+          <w:rFonts w:ascii="Tahoma" w:hAnsi="Tahoma" w:cs="Tahoma"/>
+          <w:sz w:val="22"/>
+          <w:szCs w:val="22"/>
+        </w:rPr>
+        <w:t>{#teknik_elektro.length&gt;0}</w:t>
+      </w:r>
     </w:p>
     <w:p>
       <w:pPr>
@@ -9910,14 +10248,6 @@
           <w:szCs w:val="22"/>
         </w:rPr>
         <w:t>Program Studi Teknik Elektro</w:t>
-      </w:r>
-      <w:r>
-        <w:rPr>
-          <w:rFonts w:ascii="Tahoma" w:hAnsi="Tahoma" w:cs="Tahoma"/>
-          <w:sz w:val="22"/>
-          <w:szCs w:val="22"/>
-        </w:rPr>
-        <w:t>{#tabel.praktikum}</w:t>
       </w:r>
     </w:p>
     <w:tbl>
@@ -10582,6 +10912,14 @@
           <w:lang w:val="en-ID" w:eastAsia="en-ID"/>
         </w:rPr>
       </w:pPr>
+      <w:r>
+        <w:rPr>
+          <w:rFonts w:ascii="Tahoma" w:hAnsi="Tahoma" w:cs="Tahoma"/>
+          <w:sz w:val="22"/>
+          <w:szCs w:val="22"/>
+        </w:rPr>
+        <w:t>{/teknik_elektro.length&gt;0}{#teknik_informatika.length&gt;0}</w:t>
+      </w:r>
     </w:p>
     <w:p>
       <w:pPr>
@@ -11269,6 +11607,46 @@
           <w:lang w:val="en-ID" w:eastAsia="en-ID"/>
         </w:rPr>
       </w:pPr>
+      <w:r>
+        <w:rPr>
+          <w:rFonts w:ascii="Tahoma" w:hAnsi="Tahoma" w:cs="Tahoma"/>
+          <w:sz w:val="22"/>
+          <w:szCs w:val="22"/>
+        </w:rPr>
+        <w:t>{/teknik_</w:t>
+      </w:r>
+      <w:r>
+        <w:rPr>
+          <w:rFonts w:ascii="Tahoma" w:hAnsi="Tahoma" w:cs="Tahoma"/>
+          <w:sz w:val="22"/>
+          <w:szCs w:val="22"/>
+        </w:rPr>
+        <w:t>informatika</w:t>
+      </w:r>
+      <w:r>
+        <w:rPr>
+          <w:rFonts w:ascii="Tahoma" w:hAnsi="Tahoma" w:cs="Tahoma"/>
+          <w:sz w:val="22"/>
+          <w:szCs w:val="22"/>
+        </w:rPr>
+        <w:t>.length&gt;0}{#teknik_</w:t>
+      </w:r>
+      <w:r>
+        <w:rPr>
+          <w:rFonts w:ascii="Tahoma" w:hAnsi="Tahoma" w:cs="Tahoma"/>
+          <w:sz w:val="22"/>
+          <w:szCs w:val="22"/>
+        </w:rPr>
+        <w:t>tenaga_listrik</w:t>
+      </w:r>
+      <w:r>
+        <w:rPr>
+          <w:rFonts w:ascii="Tahoma" w:hAnsi="Tahoma" w:cs="Tahoma"/>
+          <w:sz w:val="22"/>
+          <w:szCs w:val="22"/>
+        </w:rPr>
+        <w:t>.length&gt;0}</w:t>
+      </w:r>
     </w:p>
     <w:p>
       <w:pPr>
@@ -11957,6 +12335,46 @@
           <w:lang w:val="en-ID" w:eastAsia="en-ID"/>
         </w:rPr>
       </w:pPr>
+      <w:r>
+        <w:rPr>
+          <w:rFonts w:ascii="Tahoma" w:hAnsi="Tahoma" w:cs="Tahoma"/>
+          <w:sz w:val="22"/>
+          <w:szCs w:val="22"/>
+        </w:rPr>
+        <w:t>{/teknik_</w:t>
+      </w:r>
+      <w:r>
+        <w:rPr>
+          <w:rFonts w:ascii="Tahoma" w:hAnsi="Tahoma" w:cs="Tahoma"/>
+          <w:sz w:val="22"/>
+          <w:szCs w:val="22"/>
+        </w:rPr>
+        <w:t>tenaga_listrik</w:t>
+      </w:r>
+      <w:r>
+        <w:rPr>
+          <w:rFonts w:ascii="Tahoma" w:hAnsi="Tahoma" w:cs="Tahoma"/>
+          <w:sz w:val="22"/>
+          <w:szCs w:val="22"/>
+        </w:rPr>
+        <w:t>.length&gt;0}{#teknik_</w:t>
+      </w:r>
+      <w:r>
+        <w:rPr>
+          <w:rFonts w:ascii="Tahoma" w:hAnsi="Tahoma" w:cs="Tahoma"/>
+          <w:sz w:val="22"/>
+          <w:szCs w:val="22"/>
+        </w:rPr>
+        <w:t>telekomunikasi</w:t>
+      </w:r>
+      <w:r>
+        <w:rPr>
+          <w:rFonts w:ascii="Tahoma" w:hAnsi="Tahoma" w:cs="Tahoma"/>
+          <w:sz w:val="22"/>
+          <w:szCs w:val="22"/>
+        </w:rPr>
+        <w:t>.length&gt;0}</w:t>
+      </w:r>
     </w:p>
     <w:p>
       <w:pPr>
@@ -12644,6 +13062,46 @@
           <w:lang w:val="en-ID" w:eastAsia="en-ID"/>
         </w:rPr>
       </w:pPr>
+      <w:r>
+        <w:rPr>
+          <w:rFonts w:ascii="Tahoma" w:hAnsi="Tahoma" w:cs="Tahoma"/>
+          <w:sz w:val="22"/>
+          <w:szCs w:val="22"/>
+        </w:rPr>
+        <w:t>{/teknik_</w:t>
+      </w:r>
+      <w:r>
+        <w:rPr>
+          <w:rFonts w:ascii="Tahoma" w:hAnsi="Tahoma" w:cs="Tahoma"/>
+          <w:sz w:val="22"/>
+          <w:szCs w:val="22"/>
+        </w:rPr>
+        <w:t>telekomunikasi</w:t>
+      </w:r>
+      <w:r>
+        <w:rPr>
+          <w:rFonts w:ascii="Tahoma" w:hAnsi="Tahoma" w:cs="Tahoma"/>
+          <w:sz w:val="22"/>
+          <w:szCs w:val="22"/>
+        </w:rPr>
+        <w:t>.length&gt;0}{#</w:t>
+      </w:r>
+      <w:r>
+        <w:rPr>
+          <w:rFonts w:ascii="Tahoma" w:hAnsi="Tahoma" w:cs="Tahoma"/>
+          <w:sz w:val="22"/>
+          <w:szCs w:val="22"/>
+        </w:rPr>
+        <w:t>sistem_teknologi_informasi</w:t>
+      </w:r>
+      <w:r>
+        <w:rPr>
+          <w:rFonts w:ascii="Tahoma" w:hAnsi="Tahoma" w:cs="Tahoma"/>
+          <w:sz w:val="22"/>
+          <w:szCs w:val="22"/>
+        </w:rPr>
+        <w:t>.length&gt;0}</w:t>
+      </w:r>
     </w:p>
     <w:p>
       <w:pPr>
@@ -13331,6 +13789,47 @@
           <w:lang w:val="en-ID" w:eastAsia="en-ID"/>
         </w:rPr>
       </w:pPr>
+      <w:r>
+        <w:rPr>
+          <w:rFonts w:ascii="Tahoma" w:hAnsi="Tahoma" w:cs="Tahoma"/>
+          <w:sz w:val="22"/>
+          <w:szCs w:val="22"/>
+        </w:rPr>
+        <w:lastRenderedPageBreak/>
+        <w:t>{/</w:t>
+      </w:r>
+      <w:r>
+        <w:rPr>
+          <w:rFonts w:ascii="Tahoma" w:hAnsi="Tahoma" w:cs="Tahoma"/>
+          <w:sz w:val="22"/>
+          <w:szCs w:val="22"/>
+        </w:rPr>
+        <w:t>sistem_teknologi_informasi</w:t>
+      </w:r>
+      <w:r>
+        <w:rPr>
+          <w:rFonts w:ascii="Tahoma" w:hAnsi="Tahoma" w:cs="Tahoma"/>
+          <w:sz w:val="22"/>
+          <w:szCs w:val="22"/>
+        </w:rPr>
+        <w:t>.length&gt;0}{#teknik_</w:t>
+      </w:r>
+      <w:r>
+        <w:rPr>
+          <w:rFonts w:ascii="Tahoma" w:hAnsi="Tahoma" w:cs="Tahoma"/>
+          <w:sz w:val="22"/>
+          <w:szCs w:val="22"/>
+        </w:rPr>
+        <w:t>biomedis</w:t>
+      </w:r>
+      <w:r>
+        <w:rPr>
+          <w:rFonts w:ascii="Tahoma" w:hAnsi="Tahoma" w:cs="Tahoma"/>
+          <w:sz w:val="22"/>
+          <w:szCs w:val="22"/>
+        </w:rPr>
+        <w:t>.length&gt;0}</w:t>
+      </w:r>
     </w:p>
     <w:p>
       <w:pPr>
@@ -14018,6 +14517,62 @@
           <w:lang w:val="en-ID" w:eastAsia="en-ID"/>
         </w:rPr>
       </w:pPr>
+      <w:r>
+        <w:rPr>
+          <w:rFonts w:ascii="Tahoma" w:hAnsi="Tahoma" w:cs="Tahoma"/>
+          <w:sz w:val="22"/>
+          <w:szCs w:val="22"/>
+        </w:rPr>
+        <w:t>{/teknik_</w:t>
+      </w:r>
+      <w:r>
+        <w:rPr>
+          <w:rFonts w:ascii="Tahoma" w:hAnsi="Tahoma" w:cs="Tahoma"/>
+          <w:sz w:val="22"/>
+          <w:szCs w:val="22"/>
+        </w:rPr>
+        <w:t>biomedis</w:t>
+      </w:r>
+      <w:r>
+        <w:rPr>
+          <w:rFonts w:ascii="Tahoma" w:hAnsi="Tahoma" w:cs="Tahoma"/>
+          <w:sz w:val="22"/>
+          <w:szCs w:val="22"/>
+        </w:rPr>
+        <w:t>.length&gt;0}{#</w:t>
+      </w:r>
+      <w:r>
+        <w:rPr>
+          <w:rFonts w:ascii="Tahoma" w:hAnsi="Tahoma" w:cs="Tahoma"/>
+          <w:sz w:val="22"/>
+          <w:szCs w:val="22"/>
+        </w:rPr>
+        <w:t>magister_</w:t>
+      </w:r>
+      <w:r>
+        <w:rPr>
+          <w:rFonts w:ascii="Tahoma" w:hAnsi="Tahoma" w:cs="Tahoma"/>
+          <w:sz w:val="22"/>
+          <w:szCs w:val="22"/>
+        </w:rPr>
+        <w:t>teknik_</w:t>
+      </w:r>
+      <w:r>
+        <w:rPr>
+          <w:rFonts w:ascii="Tahoma" w:hAnsi="Tahoma" w:cs="Tahoma"/>
+          <w:sz w:val="22"/>
+          <w:szCs w:val="22"/>
+        </w:rPr>
+        <w:t>elektro</w:t>
+      </w:r>
+      <w:r>
+        <w:rPr>
+          <w:rFonts w:ascii="Tahoma" w:hAnsi="Tahoma" w:cs="Tahoma"/>
+          <w:sz w:val="22"/>
+          <w:szCs w:val="22"/>
+        </w:rPr>
+        <w:t>.length&gt;0}</w:t>
+      </w:r>
     </w:p>
     <w:p>
       <w:pPr>
@@ -14705,6 +15260,46 @@
           <w:lang w:val="en-ID" w:eastAsia="en-ID"/>
         </w:rPr>
       </w:pPr>
+      <w:r>
+        <w:rPr>
+          <w:rFonts w:ascii="Tahoma" w:hAnsi="Tahoma" w:cs="Tahoma"/>
+          <w:sz w:val="22"/>
+          <w:szCs w:val="22"/>
+        </w:rPr>
+        <w:t>{/</w:t>
+      </w:r>
+      <w:r>
+        <w:rPr>
+          <w:rFonts w:ascii="Tahoma" w:hAnsi="Tahoma" w:cs="Tahoma"/>
+          <w:sz w:val="22"/>
+          <w:szCs w:val="22"/>
+        </w:rPr>
+        <w:t>magister_</w:t>
+      </w:r>
+      <w:r>
+        <w:rPr>
+          <w:rFonts w:ascii="Tahoma" w:hAnsi="Tahoma" w:cs="Tahoma"/>
+          <w:sz w:val="22"/>
+          <w:szCs w:val="22"/>
+        </w:rPr>
+        <w:t>teknik_elektro.length&gt;0}{#</w:t>
+      </w:r>
+      <w:r>
+        <w:rPr>
+          <w:rFonts w:ascii="Tahoma" w:hAnsi="Tahoma" w:cs="Tahoma"/>
+          <w:sz w:val="22"/>
+          <w:szCs w:val="22"/>
+        </w:rPr>
+        <w:t>magister_</w:t>
+      </w:r>
+      <w:r>
+        <w:rPr>
+          <w:rFonts w:ascii="Tahoma" w:hAnsi="Tahoma" w:cs="Tahoma"/>
+          <w:sz w:val="22"/>
+          <w:szCs w:val="22"/>
+        </w:rPr>
+        <w:t>teknik_informatika.length&gt;0}</w:t>
+      </w:r>
     </w:p>
     <w:p>
       <w:pPr>
@@ -15391,6 +15986,15 @@
           <w:szCs w:val="22"/>
         </w:rPr>
       </w:pPr>
+      <w:r>
+        <w:rPr>
+          <w:rFonts w:ascii="Tahoma" w:hAnsi="Tahoma" w:cs="Tahoma"/>
+          <w:bCs/>
+          <w:sz w:val="22"/>
+          <w:szCs w:val="22"/>
+        </w:rPr>
+        <w:t>{/magister_teknik_informatika.length&gt;0}</w:t>
+      </w:r>
       <w:r>
         <w:rPr>
           <w:rFonts w:ascii="Tahoma" w:hAnsi="Tahoma" w:cs="Tahoma"/>

</xml_diff>

<commit_message>
fix: finalize excel parsing service
</commit_message>
<xml_diff>
--- a/backend/src/templates/sk_asisten_praktikum.docx
+++ b/backend/src/templates/sk_asisten_praktikum.docx
@@ -1,6 +1,6 @@
 
 <file path=word/document.xml><?xml version="1.0" encoding="utf-8"?>
-<w:document xmlns:wpc="http://schemas.microsoft.com/office/word/2010/wordprocessingCanvas" xmlns:cx="http://schemas.microsoft.com/office/drawing/2014/chartex" xmlns:cx1="http://schemas.microsoft.com/office/drawing/2015/9/8/chartex" xmlns:cx2="http://schemas.microsoft.com/office/drawing/2015/10/21/chartex" xmlns:cx3="http://schemas.microsoft.com/office/drawing/2016/5/9/chartex" xmlns:cx4="http://schemas.microsoft.com/office/drawing/2016/5/10/chartex" xmlns:cx5="http://schemas.microsoft.com/office/drawing/2016/5/11/chartex" xmlns:cx6="http://schemas.microsoft.com/office/drawing/2016/5/12/chartex" xmlns:cx7="http://schemas.microsoft.com/office/drawing/2016/5/13/chartex" xmlns:cx8="http://schemas.microsoft.com/office/drawing/2016/5/14/chartex" xmlns:mc="http://schemas.openxmlformats.org/markup-compatibility/2006" xmlns:aink="http://schemas.microsoft.com/office/drawing/2016/ink" xmlns:am3d="http://schemas.microsoft.com/office/drawing/2017/model3d" xmlns:o="urn:schemas-microsoft-com:office:office" xmlns:oel="http://schemas.microsoft.com/office/2019/extlst" xmlns:r="http://schemas.openxmlformats.org/officeDocument/2006/relationships" xmlns:m="http://schemas.openxmlformats.org/officeDocument/2006/math" xmlns:v="urn:schemas-microsoft-com:vml" xmlns:wp14="http://schemas.microsoft.com/office/word/2010/wordprocessingDrawing" xmlns:wp="http://schemas.openxmlformats.org/drawingml/2006/wordprocessingDrawing" xmlns:w10="urn:schemas-microsoft-com:office:word" xmlns:w="http://schemas.openxmlformats.org/wordprocessingml/2006/main" xmlns:w14="http://schemas.microsoft.com/office/word/2010/wordml" xmlns:w15="http://schemas.microsoft.com/office/word/2012/wordml" xmlns:w16cex="http://schemas.microsoft.com/office/word/2018/wordml/cex" xmlns:w16cid="http://schemas.microsoft.com/office/word/2016/wordml/cid" xmlns:w16="http://schemas.microsoft.com/office/word/2018/wordml" xmlns:w16du="http://schemas.microsoft.com/office/word/2023/wordml/word16du" xmlns:w16sdtdh="http://schemas.microsoft.com/office/word/2020/wordml/sdtdatahash" xmlns:w16se="http://schemas.microsoft.com/office/word/2015/wordml/symex" xmlns:wpg="http://schemas.microsoft.com/office/word/2010/wordprocessingGroup" xmlns:wpi="http://schemas.microsoft.com/office/word/2010/wordprocessingInk" xmlns:wne="http://schemas.microsoft.com/office/word/2006/wordml" xmlns:wps="http://schemas.microsoft.com/office/word/2010/wordprocessingShape" mc:Ignorable="w14 w15 w16se w16cid w16 w16cex w16sdtdh w16du wp14">
+<w:document xmlns:wpc="http://schemas.microsoft.com/office/word/2010/wordprocessingCanvas" xmlns:cx="http://schemas.microsoft.com/office/drawing/2014/chartex" xmlns:cx1="http://schemas.microsoft.com/office/drawing/2015/9/8/chartex" xmlns:cx2="http://schemas.microsoft.com/office/drawing/2015/10/21/chartex" xmlns:cx3="http://schemas.microsoft.com/office/drawing/2016/5/9/chartex" xmlns:cx4="http://schemas.microsoft.com/office/drawing/2016/5/10/chartex" xmlns:cx5="http://schemas.microsoft.com/office/drawing/2016/5/11/chartex" xmlns:cx6="http://schemas.microsoft.com/office/drawing/2016/5/12/chartex" xmlns:cx7="http://schemas.microsoft.com/office/drawing/2016/5/13/chartex" xmlns:cx8="http://schemas.microsoft.com/office/drawing/2016/5/14/chartex" xmlns:mc="http://schemas.openxmlformats.org/markup-compatibility/2006" xmlns:aink="http://schemas.microsoft.com/office/drawing/2016/ink" xmlns:am3d="http://schemas.microsoft.com/office/drawing/2017/model3d" xmlns:o="urn:schemas-microsoft-com:office:office" xmlns:oel="http://schemas.microsoft.com/office/2019/extlst" xmlns:r="http://schemas.openxmlformats.org/officeDocument/2006/relationships" xmlns:m="http://schemas.openxmlformats.org/officeDocument/2006/math" xmlns:v="urn:schemas-microsoft-com:vml" xmlns:wp14="http://schemas.microsoft.com/office/word/2010/wordprocessingDrawing" xmlns:wp="http://schemas.openxmlformats.org/drawingml/2006/wordprocessingDrawing" xmlns:w10="urn:schemas-microsoft-com:office:word" xmlns:w="http://schemas.openxmlformats.org/wordprocessingml/2006/main" xmlns:w14="http://schemas.microsoft.com/office/word/2010/wordml" xmlns:w15="http://schemas.microsoft.com/office/word/2012/wordml" xmlns:w16cex="http://schemas.microsoft.com/office/word/2018/wordml/cex" xmlns:w16cid="http://schemas.microsoft.com/office/word/2016/wordml/cid" xmlns:w16="http://schemas.microsoft.com/office/word/2018/wordml" xmlns:w16du="http://schemas.microsoft.com/office/word/2023/wordml/word16du" xmlns:w16sdtdh="http://schemas.microsoft.com/office/word/2020/wordml/sdtdatahash" xmlns:w16sdtfl="http://schemas.microsoft.com/office/word/2024/wordml/sdtformatlock" xmlns:w16se="http://schemas.microsoft.com/office/word/2015/wordml/symex" xmlns:wpg="http://schemas.microsoft.com/office/word/2010/wordprocessingGroup" xmlns:wpi="http://schemas.microsoft.com/office/word/2010/wordprocessingInk" xmlns:wne="http://schemas.microsoft.com/office/word/2006/wordml" xmlns:wps="http://schemas.microsoft.com/office/word/2010/wordprocessingShape" mc:Ignorable="w14 w15 w16se w16cid w16 w16cex w16sdtdh w16sdtfl w16du wp14">
   <w:body>
     <w:p>
       <w:pPr>
@@ -585,21 +585,7 @@
               <w:rPr>
                 <w:bCs/>
               </w:rPr>
-              <w:t xml:space="preserve"> Teknik </w:t>
-            </w:r>
-            <w:proofErr w:type="spellStart"/>
-            <w:r>
-              <w:rPr>
-                <w:bCs/>
-              </w:rPr>
-              <w:t>Elektro</w:t>
-            </w:r>
-            <w:proofErr w:type="spellEnd"/>
-            <w:r>
-              <w:rPr>
-                <w:bCs/>
-              </w:rPr>
-              <w:t xml:space="preserve"> dan </w:t>
+              <w:t xml:space="preserve"> Teknik Elektro dan </w:t>
             </w:r>
             <w:proofErr w:type="spellStart"/>
             <w:r>
@@ -3865,15 +3851,7 @@
           <w:sz w:val="22"/>
           <w:szCs w:val="22"/>
         </w:rPr>
-        <w:t>{#tabel.kuliah}</w:t>
-      </w:r>
-      <w:r>
-        <w:rPr>
-          <w:rFonts w:ascii="Tahoma" w:hAnsi="Tahoma" w:cs="Tahoma"/>
-          <w:sz w:val="22"/>
-          <w:szCs w:val="22"/>
-        </w:rPr>
-        <w:t>{</w:t>
+        <w:t>{#tabel.kuliah}{</w:t>
       </w:r>
       <w:r>
         <w:rPr>
@@ -4388,7 +4366,59 @@
                 <w:sz w:val="22"/>
                 <w:szCs w:val="22"/>
               </w:rPr>
-              <w:t>{kelas}</w:t>
+              <w:t>{</w:t>
+            </w:r>
+            <w:r>
+              <w:rPr>
+                <w:rFonts w:ascii="Calibri" w:hAnsi="Calibri" w:cs="Calibri"/>
+                <w:sz w:val="22"/>
+                <w:szCs w:val="22"/>
+              </w:rPr>
+              <w:t>#</w:t>
+            </w:r>
+            <w:r>
+              <w:rPr>
+                <w:rFonts w:ascii="Calibri" w:hAnsi="Calibri" w:cs="Calibri"/>
+                <w:sz w:val="22"/>
+                <w:szCs w:val="22"/>
+              </w:rPr>
+              <w:t>kelas}</w:t>
+            </w:r>
+          </w:p>
+          <w:p>
+            <w:pPr>
+              <w:jc w:val="center"/>
+              <w:rPr>
+                <w:rFonts w:ascii="Calibri" w:hAnsi="Calibri" w:cs="Calibri"/>
+                <w:sz w:val="22"/>
+                <w:szCs w:val="22"/>
+              </w:rPr>
+            </w:pPr>
+            <w:r>
+              <w:rPr>
+                <w:rFonts w:ascii="Calibri" w:hAnsi="Calibri" w:cs="Calibri"/>
+                <w:sz w:val="22"/>
+                <w:szCs w:val="22"/>
+              </w:rPr>
+              <w:t>{.}</w:t>
+            </w:r>
+          </w:p>
+          <w:p>
+            <w:pPr>
+              <w:jc w:val="center"/>
+              <w:rPr>
+                <w:rFonts w:ascii="Calibri" w:hAnsi="Calibri" w:cs="Calibri"/>
+                <w:sz w:val="22"/>
+                <w:szCs w:val="22"/>
+              </w:rPr>
+            </w:pPr>
+            <w:r>
+              <w:rPr>
+                <w:rFonts w:ascii="Calibri" w:hAnsi="Calibri" w:cs="Calibri"/>
+                <w:sz w:val="22"/>
+                <w:szCs w:val="22"/>
+              </w:rPr>
+              <w:t>{/kelas}</w:t>
             </w:r>
           </w:p>
         </w:tc>
@@ -4584,7 +4614,7 @@
           <w:sz w:val="22"/>
           <w:szCs w:val="22"/>
         </w:rPr>
-        <w:t>{</w:t>
+        <w:t>{/teknik_elektro.length&gt;0}</w:t>
       </w:r>
       <w:r>
         <w:rPr>
@@ -4592,39 +4622,7 @@
           <w:sz w:val="22"/>
           <w:szCs w:val="22"/>
         </w:rPr>
-        <w:t>/</w:t>
-      </w:r>
-      <w:r>
-        <w:rPr>
-          <w:rFonts w:ascii="Tahoma" w:hAnsi="Tahoma" w:cs="Tahoma"/>
-          <w:sz w:val="22"/>
-          <w:szCs w:val="22"/>
-        </w:rPr>
-        <w:t>teknik_elektro.length&gt;0}</w:t>
-      </w:r>
-      <w:r>
-        <w:rPr>
-          <w:rFonts w:ascii="Tahoma" w:hAnsi="Tahoma" w:cs="Tahoma"/>
-          <w:sz w:val="22"/>
-          <w:szCs w:val="22"/>
-        </w:rPr>
-        <w:t>{#teknik_</w:t>
-      </w:r>
-      <w:r>
-        <w:rPr>
-          <w:rFonts w:ascii="Tahoma" w:hAnsi="Tahoma" w:cs="Tahoma"/>
-          <w:sz w:val="22"/>
-          <w:szCs w:val="22"/>
-        </w:rPr>
-        <w:t>informatika</w:t>
-      </w:r>
-      <w:r>
-        <w:rPr>
-          <w:rFonts w:ascii="Tahoma" w:hAnsi="Tahoma" w:cs="Tahoma"/>
-          <w:sz w:val="22"/>
-          <w:szCs w:val="22"/>
-        </w:rPr>
-        <w:t>.length&gt;0}</w:t>
+        <w:t>{#teknik_informatika.length&gt;0}</w:t>
       </w:r>
     </w:p>
     <w:p>
@@ -5123,7 +5121,43 @@
                 <w:sz w:val="22"/>
                 <w:szCs w:val="22"/>
               </w:rPr>
-              <w:t>{kelas}</w:t>
+              <w:t>{#kelas}</w:t>
+            </w:r>
+          </w:p>
+          <w:p>
+            <w:pPr>
+              <w:jc w:val="center"/>
+              <w:rPr>
+                <w:rFonts w:ascii="Calibri" w:hAnsi="Calibri" w:cs="Calibri"/>
+                <w:sz w:val="22"/>
+                <w:szCs w:val="22"/>
+              </w:rPr>
+            </w:pPr>
+            <w:r>
+              <w:rPr>
+                <w:rFonts w:ascii="Calibri" w:hAnsi="Calibri" w:cs="Calibri"/>
+                <w:sz w:val="22"/>
+                <w:szCs w:val="22"/>
+              </w:rPr>
+              <w:t>{.}</w:t>
+            </w:r>
+          </w:p>
+          <w:p>
+            <w:pPr>
+              <w:jc w:val="center"/>
+              <w:rPr>
+                <w:rFonts w:ascii="Calibri" w:hAnsi="Calibri" w:cs="Calibri"/>
+                <w:sz w:val="22"/>
+                <w:szCs w:val="22"/>
+              </w:rPr>
+            </w:pPr>
+            <w:r>
+              <w:rPr>
+                <w:rFonts w:ascii="Calibri" w:hAnsi="Calibri" w:cs="Calibri"/>
+                <w:sz w:val="22"/>
+                <w:szCs w:val="22"/>
+              </w:rPr>
+              <w:t>{/kelas}</w:t>
             </w:r>
           </w:p>
         </w:tc>
@@ -5319,39 +5353,7 @@
           <w:sz w:val="22"/>
           <w:szCs w:val="22"/>
         </w:rPr>
-        <w:t>{/teknik_</w:t>
-      </w:r>
-      <w:r>
-        <w:rPr>
-          <w:rFonts w:ascii="Tahoma" w:hAnsi="Tahoma" w:cs="Tahoma"/>
-          <w:sz w:val="22"/>
-          <w:szCs w:val="22"/>
-        </w:rPr>
-        <w:t>informatika</w:t>
-      </w:r>
-      <w:r>
-        <w:rPr>
-          <w:rFonts w:ascii="Tahoma" w:hAnsi="Tahoma" w:cs="Tahoma"/>
-          <w:sz w:val="22"/>
-          <w:szCs w:val="22"/>
-        </w:rPr>
-        <w:t>.length&gt;0}{#teknik_</w:t>
-      </w:r>
-      <w:r>
-        <w:rPr>
-          <w:rFonts w:ascii="Tahoma" w:hAnsi="Tahoma" w:cs="Tahoma"/>
-          <w:sz w:val="22"/>
-          <w:szCs w:val="22"/>
-        </w:rPr>
-        <w:t>tenaga_listrik</w:t>
-      </w:r>
-      <w:r>
-        <w:rPr>
-          <w:rFonts w:ascii="Tahoma" w:hAnsi="Tahoma" w:cs="Tahoma"/>
-          <w:sz w:val="22"/>
-          <w:szCs w:val="22"/>
-        </w:rPr>
-        <w:t>.length&gt;0}</w:t>
+        <w:t>{/teknik_informatika.length&gt;0}{#teknik_tenaga_listrik.length&gt;0}</w:t>
       </w:r>
     </w:p>
     <w:p>
@@ -5851,7 +5853,43 @@
                 <w:sz w:val="22"/>
                 <w:szCs w:val="22"/>
               </w:rPr>
-              <w:t>{kelas}</w:t>
+              <w:t>{#kelas}</w:t>
+            </w:r>
+          </w:p>
+          <w:p>
+            <w:pPr>
+              <w:jc w:val="center"/>
+              <w:rPr>
+                <w:rFonts w:ascii="Calibri" w:hAnsi="Calibri" w:cs="Calibri"/>
+                <w:sz w:val="22"/>
+                <w:szCs w:val="22"/>
+              </w:rPr>
+            </w:pPr>
+            <w:r>
+              <w:rPr>
+                <w:rFonts w:ascii="Calibri" w:hAnsi="Calibri" w:cs="Calibri"/>
+                <w:sz w:val="22"/>
+                <w:szCs w:val="22"/>
+              </w:rPr>
+              <w:t>{.}</w:t>
+            </w:r>
+          </w:p>
+          <w:p>
+            <w:pPr>
+              <w:jc w:val="center"/>
+              <w:rPr>
+                <w:rFonts w:ascii="Calibri" w:hAnsi="Calibri" w:cs="Calibri"/>
+                <w:sz w:val="22"/>
+                <w:szCs w:val="22"/>
+              </w:rPr>
+            </w:pPr>
+            <w:r>
+              <w:rPr>
+                <w:rFonts w:ascii="Calibri" w:hAnsi="Calibri" w:cs="Calibri"/>
+                <w:sz w:val="22"/>
+                <w:szCs w:val="22"/>
+              </w:rPr>
+              <w:t>{/kelas}</w:t>
             </w:r>
           </w:p>
         </w:tc>
@@ -6047,39 +6085,7 @@
           <w:sz w:val="22"/>
           <w:szCs w:val="22"/>
         </w:rPr>
-        <w:t>{/teknik_</w:t>
-      </w:r>
-      <w:r>
-        <w:rPr>
-          <w:rFonts w:ascii="Tahoma" w:hAnsi="Tahoma" w:cs="Tahoma"/>
-          <w:sz w:val="22"/>
-          <w:szCs w:val="22"/>
-        </w:rPr>
-        <w:t>tenaga_listrik</w:t>
-      </w:r>
-      <w:r>
-        <w:rPr>
-          <w:rFonts w:ascii="Tahoma" w:hAnsi="Tahoma" w:cs="Tahoma"/>
-          <w:sz w:val="22"/>
-          <w:szCs w:val="22"/>
-        </w:rPr>
-        <w:t>.length&gt;0}{#teknik_</w:t>
-      </w:r>
-      <w:r>
-        <w:rPr>
-          <w:rFonts w:ascii="Tahoma" w:hAnsi="Tahoma" w:cs="Tahoma"/>
-          <w:sz w:val="22"/>
-          <w:szCs w:val="22"/>
-        </w:rPr>
-        <w:t>telekomunikasi</w:t>
-      </w:r>
-      <w:r>
-        <w:rPr>
-          <w:rFonts w:ascii="Tahoma" w:hAnsi="Tahoma" w:cs="Tahoma"/>
-          <w:sz w:val="22"/>
-          <w:szCs w:val="22"/>
-        </w:rPr>
-        <w:t>.length&gt;0}</w:t>
+        <w:t>{/teknik_tenaga_listrik.length&gt;0}{#teknik_telekomunikasi.length&gt;0}</w:t>
       </w:r>
     </w:p>
     <w:p>
@@ -6578,7 +6584,43 @@
                 <w:sz w:val="22"/>
                 <w:szCs w:val="22"/>
               </w:rPr>
-              <w:t>{kelas}</w:t>
+              <w:t>{#kelas}</w:t>
+            </w:r>
+          </w:p>
+          <w:p>
+            <w:pPr>
+              <w:jc w:val="center"/>
+              <w:rPr>
+                <w:rFonts w:ascii="Calibri" w:hAnsi="Calibri" w:cs="Calibri"/>
+                <w:sz w:val="22"/>
+                <w:szCs w:val="22"/>
+              </w:rPr>
+            </w:pPr>
+            <w:r>
+              <w:rPr>
+                <w:rFonts w:ascii="Calibri" w:hAnsi="Calibri" w:cs="Calibri"/>
+                <w:sz w:val="22"/>
+                <w:szCs w:val="22"/>
+              </w:rPr>
+              <w:t>{.}</w:t>
+            </w:r>
+          </w:p>
+          <w:p>
+            <w:pPr>
+              <w:jc w:val="center"/>
+              <w:rPr>
+                <w:rFonts w:ascii="Calibri" w:hAnsi="Calibri" w:cs="Calibri"/>
+                <w:sz w:val="22"/>
+                <w:szCs w:val="22"/>
+              </w:rPr>
+            </w:pPr>
+            <w:r>
+              <w:rPr>
+                <w:rFonts w:ascii="Calibri" w:hAnsi="Calibri" w:cs="Calibri"/>
+                <w:sz w:val="22"/>
+                <w:szCs w:val="22"/>
+              </w:rPr>
+              <w:t>{/kelas}</w:t>
             </w:r>
           </w:p>
         </w:tc>
@@ -6774,39 +6816,7 @@
           <w:sz w:val="22"/>
           <w:szCs w:val="22"/>
         </w:rPr>
-        <w:t>{/teknik_</w:t>
-      </w:r>
-      <w:r>
-        <w:rPr>
-          <w:rFonts w:ascii="Tahoma" w:hAnsi="Tahoma" w:cs="Tahoma"/>
-          <w:sz w:val="22"/>
-          <w:szCs w:val="22"/>
-        </w:rPr>
-        <w:t>telekomunikasi</w:t>
-      </w:r>
-      <w:r>
-        <w:rPr>
-          <w:rFonts w:ascii="Tahoma" w:hAnsi="Tahoma" w:cs="Tahoma"/>
-          <w:sz w:val="22"/>
-          <w:szCs w:val="22"/>
-        </w:rPr>
-        <w:t>.length&gt;0}{#</w:t>
-      </w:r>
-      <w:r>
-        <w:rPr>
-          <w:rFonts w:ascii="Tahoma" w:hAnsi="Tahoma" w:cs="Tahoma"/>
-          <w:sz w:val="22"/>
-          <w:szCs w:val="22"/>
-        </w:rPr>
-        <w:t>sistem_teknologi_informasi</w:t>
-      </w:r>
-      <w:r>
-        <w:rPr>
-          <w:rFonts w:ascii="Tahoma" w:hAnsi="Tahoma" w:cs="Tahoma"/>
-          <w:sz w:val="22"/>
-          <w:szCs w:val="22"/>
-        </w:rPr>
-        <w:t>.length&gt;0}</w:t>
+        <w:t>{/teknik_telekomunikasi.length&gt;0}{#sistem_teknologi_informasi.length&gt;0}</w:t>
       </w:r>
     </w:p>
     <w:p>
@@ -7305,7 +7315,43 @@
                 <w:sz w:val="22"/>
                 <w:szCs w:val="22"/>
               </w:rPr>
-              <w:t>{kelas}</w:t>
+              <w:t>{#kelas}</w:t>
+            </w:r>
+          </w:p>
+          <w:p>
+            <w:pPr>
+              <w:jc w:val="center"/>
+              <w:rPr>
+                <w:rFonts w:ascii="Calibri" w:hAnsi="Calibri" w:cs="Calibri"/>
+                <w:sz w:val="22"/>
+                <w:szCs w:val="22"/>
+              </w:rPr>
+            </w:pPr>
+            <w:r>
+              <w:rPr>
+                <w:rFonts w:ascii="Calibri" w:hAnsi="Calibri" w:cs="Calibri"/>
+                <w:sz w:val="22"/>
+                <w:szCs w:val="22"/>
+              </w:rPr>
+              <w:t>{.}</w:t>
+            </w:r>
+          </w:p>
+          <w:p>
+            <w:pPr>
+              <w:jc w:val="center"/>
+              <w:rPr>
+                <w:rFonts w:ascii="Calibri" w:hAnsi="Calibri" w:cs="Calibri"/>
+                <w:sz w:val="22"/>
+                <w:szCs w:val="22"/>
+              </w:rPr>
+            </w:pPr>
+            <w:r>
+              <w:rPr>
+                <w:rFonts w:ascii="Calibri" w:hAnsi="Calibri" w:cs="Calibri"/>
+                <w:sz w:val="22"/>
+                <w:szCs w:val="22"/>
+              </w:rPr>
+              <w:t>{/kelas}</w:t>
             </w:r>
           </w:p>
         </w:tc>
@@ -7502,39 +7548,7 @@
           <w:szCs w:val="22"/>
         </w:rPr>
         <w:lastRenderedPageBreak/>
-        <w:t>{/</w:t>
-      </w:r>
-      <w:r>
-        <w:rPr>
-          <w:rFonts w:ascii="Tahoma" w:hAnsi="Tahoma" w:cs="Tahoma"/>
-          <w:sz w:val="22"/>
-          <w:szCs w:val="22"/>
-        </w:rPr>
-        <w:t>sistem_teknologi_informasi</w:t>
-      </w:r>
-      <w:r>
-        <w:rPr>
-          <w:rFonts w:ascii="Tahoma" w:hAnsi="Tahoma" w:cs="Tahoma"/>
-          <w:sz w:val="22"/>
-          <w:szCs w:val="22"/>
-        </w:rPr>
-        <w:t>.length&gt;0}{#teknik_</w:t>
-      </w:r>
-      <w:r>
-        <w:rPr>
-          <w:rFonts w:ascii="Tahoma" w:hAnsi="Tahoma" w:cs="Tahoma"/>
-          <w:sz w:val="22"/>
-          <w:szCs w:val="22"/>
-        </w:rPr>
-        <w:t>biomedis</w:t>
-      </w:r>
-      <w:r>
-        <w:rPr>
-          <w:rFonts w:ascii="Tahoma" w:hAnsi="Tahoma" w:cs="Tahoma"/>
-          <w:sz w:val="22"/>
-          <w:szCs w:val="22"/>
-        </w:rPr>
-        <w:t>.length&gt;0}</w:t>
+        <w:t>{/sistem_teknologi_informasi.length&gt;0}{#teknik_biomedis.length&gt;0}</w:t>
       </w:r>
     </w:p>
     <w:p>
@@ -8033,7 +8047,43 @@
                 <w:sz w:val="22"/>
                 <w:szCs w:val="22"/>
               </w:rPr>
-              <w:t>{kelas}</w:t>
+              <w:t>{#kelas}</w:t>
+            </w:r>
+          </w:p>
+          <w:p>
+            <w:pPr>
+              <w:jc w:val="center"/>
+              <w:rPr>
+                <w:rFonts w:ascii="Calibri" w:hAnsi="Calibri" w:cs="Calibri"/>
+                <w:sz w:val="22"/>
+                <w:szCs w:val="22"/>
+              </w:rPr>
+            </w:pPr>
+            <w:r>
+              <w:rPr>
+                <w:rFonts w:ascii="Calibri" w:hAnsi="Calibri" w:cs="Calibri"/>
+                <w:sz w:val="22"/>
+                <w:szCs w:val="22"/>
+              </w:rPr>
+              <w:t>{.}</w:t>
+            </w:r>
+          </w:p>
+          <w:p>
+            <w:pPr>
+              <w:jc w:val="center"/>
+              <w:rPr>
+                <w:rFonts w:ascii="Calibri" w:hAnsi="Calibri" w:cs="Calibri"/>
+                <w:sz w:val="22"/>
+                <w:szCs w:val="22"/>
+              </w:rPr>
+            </w:pPr>
+            <w:r>
+              <w:rPr>
+                <w:rFonts w:ascii="Calibri" w:hAnsi="Calibri" w:cs="Calibri"/>
+                <w:sz w:val="22"/>
+                <w:szCs w:val="22"/>
+              </w:rPr>
+              <w:t>{/kelas}</w:t>
             </w:r>
           </w:p>
         </w:tc>
@@ -8229,55 +8279,7 @@
           <w:sz w:val="22"/>
           <w:szCs w:val="22"/>
         </w:rPr>
-        <w:t>{/teknik_</w:t>
-      </w:r>
-      <w:r>
-        <w:rPr>
-          <w:rFonts w:ascii="Tahoma" w:hAnsi="Tahoma" w:cs="Tahoma"/>
-          <w:sz w:val="22"/>
-          <w:szCs w:val="22"/>
-        </w:rPr>
-        <w:t>biomedis</w:t>
-      </w:r>
-      <w:r>
-        <w:rPr>
-          <w:rFonts w:ascii="Tahoma" w:hAnsi="Tahoma" w:cs="Tahoma"/>
-          <w:sz w:val="22"/>
-          <w:szCs w:val="22"/>
-        </w:rPr>
-        <w:t>.length&gt;0}{#</w:t>
-      </w:r>
-      <w:r>
-        <w:rPr>
-          <w:rFonts w:ascii="Tahoma" w:hAnsi="Tahoma" w:cs="Tahoma"/>
-          <w:sz w:val="22"/>
-          <w:szCs w:val="22"/>
-        </w:rPr>
-        <w:t>magister_</w:t>
-      </w:r>
-      <w:r>
-        <w:rPr>
-          <w:rFonts w:ascii="Tahoma" w:hAnsi="Tahoma" w:cs="Tahoma"/>
-          <w:sz w:val="22"/>
-          <w:szCs w:val="22"/>
-        </w:rPr>
-        <w:t>teknik_</w:t>
-      </w:r>
-      <w:r>
-        <w:rPr>
-          <w:rFonts w:ascii="Tahoma" w:hAnsi="Tahoma" w:cs="Tahoma"/>
-          <w:sz w:val="22"/>
-          <w:szCs w:val="22"/>
-        </w:rPr>
-        <w:t>elektro</w:t>
-      </w:r>
-      <w:r>
-        <w:rPr>
-          <w:rFonts w:ascii="Tahoma" w:hAnsi="Tahoma" w:cs="Tahoma"/>
-          <w:sz w:val="22"/>
-          <w:szCs w:val="22"/>
-        </w:rPr>
-        <w:t>.length&gt;0}</w:t>
+        <w:t>{/teknik_biomedis.length&gt;0}{#magister_teknik_elektro.length&gt;0}</w:t>
       </w:r>
     </w:p>
     <w:p>
@@ -8776,7 +8778,43 @@
                 <w:sz w:val="22"/>
                 <w:szCs w:val="22"/>
               </w:rPr>
-              <w:t>{kelas}</w:t>
+              <w:t>{#kelas}</w:t>
+            </w:r>
+          </w:p>
+          <w:p>
+            <w:pPr>
+              <w:jc w:val="center"/>
+              <w:rPr>
+                <w:rFonts w:ascii="Calibri" w:hAnsi="Calibri" w:cs="Calibri"/>
+                <w:sz w:val="22"/>
+                <w:szCs w:val="22"/>
+              </w:rPr>
+            </w:pPr>
+            <w:r>
+              <w:rPr>
+                <w:rFonts w:ascii="Calibri" w:hAnsi="Calibri" w:cs="Calibri"/>
+                <w:sz w:val="22"/>
+                <w:szCs w:val="22"/>
+              </w:rPr>
+              <w:t>{.}</w:t>
+            </w:r>
+          </w:p>
+          <w:p>
+            <w:pPr>
+              <w:jc w:val="center"/>
+              <w:rPr>
+                <w:rFonts w:ascii="Calibri" w:hAnsi="Calibri" w:cs="Calibri"/>
+                <w:sz w:val="22"/>
+                <w:szCs w:val="22"/>
+              </w:rPr>
+            </w:pPr>
+            <w:r>
+              <w:rPr>
+                <w:rFonts w:ascii="Calibri" w:hAnsi="Calibri" w:cs="Calibri"/>
+                <w:sz w:val="22"/>
+                <w:szCs w:val="22"/>
+              </w:rPr>
+              <w:t>{/kelas}</w:t>
             </w:r>
           </w:p>
         </w:tc>
@@ -8972,39 +9010,7 @@
           <w:sz w:val="22"/>
           <w:szCs w:val="22"/>
         </w:rPr>
-        <w:t>{/</w:t>
-      </w:r>
-      <w:r>
-        <w:rPr>
-          <w:rFonts w:ascii="Tahoma" w:hAnsi="Tahoma" w:cs="Tahoma"/>
-          <w:sz w:val="22"/>
-          <w:szCs w:val="22"/>
-        </w:rPr>
-        <w:t>magister_</w:t>
-      </w:r>
-      <w:r>
-        <w:rPr>
-          <w:rFonts w:ascii="Tahoma" w:hAnsi="Tahoma" w:cs="Tahoma"/>
-          <w:sz w:val="22"/>
-          <w:szCs w:val="22"/>
-        </w:rPr>
-        <w:t>teknik_elektro.length&gt;0}{#</w:t>
-      </w:r>
-      <w:r>
-        <w:rPr>
-          <w:rFonts w:ascii="Tahoma" w:hAnsi="Tahoma" w:cs="Tahoma"/>
-          <w:sz w:val="22"/>
-          <w:szCs w:val="22"/>
-        </w:rPr>
-        <w:t>magister_</w:t>
-      </w:r>
-      <w:r>
-        <w:rPr>
-          <w:rFonts w:ascii="Tahoma" w:hAnsi="Tahoma" w:cs="Tahoma"/>
-          <w:sz w:val="22"/>
-          <w:szCs w:val="22"/>
-        </w:rPr>
-        <w:t>teknik_informatika.length&gt;0}</w:t>
+        <w:t>{/magister_teknik_elektro.length&gt;0}{#magister_teknik_informatika.length&gt;0}</w:t>
       </w:r>
     </w:p>
     <w:p>
@@ -9504,7 +9510,43 @@
                 <w:sz w:val="22"/>
                 <w:szCs w:val="22"/>
               </w:rPr>
-              <w:t>{kelas}</w:t>
+              <w:t>{#kelas}</w:t>
+            </w:r>
+          </w:p>
+          <w:p>
+            <w:pPr>
+              <w:jc w:val="center"/>
+              <w:rPr>
+                <w:rFonts w:ascii="Calibri" w:hAnsi="Calibri" w:cs="Calibri"/>
+                <w:sz w:val="22"/>
+                <w:szCs w:val="22"/>
+              </w:rPr>
+            </w:pPr>
+            <w:r>
+              <w:rPr>
+                <w:rFonts w:ascii="Calibri" w:hAnsi="Calibri" w:cs="Calibri"/>
+                <w:sz w:val="22"/>
+                <w:szCs w:val="22"/>
+              </w:rPr>
+              <w:t>{.}</w:t>
+            </w:r>
+          </w:p>
+          <w:p>
+            <w:pPr>
+              <w:jc w:val="center"/>
+              <w:rPr>
+                <w:rFonts w:ascii="Calibri" w:hAnsi="Calibri" w:cs="Calibri"/>
+                <w:sz w:val="22"/>
+                <w:szCs w:val="22"/>
+              </w:rPr>
+            </w:pPr>
+            <w:r>
+              <w:rPr>
+                <w:rFonts w:ascii="Calibri" w:hAnsi="Calibri" w:cs="Calibri"/>
+                <w:sz w:val="22"/>
+                <w:szCs w:val="22"/>
+              </w:rPr>
+              <w:t>{/kelas}</w:t>
             </w:r>
           </w:p>
         </w:tc>
@@ -10215,15 +10257,7 @@
           <w:sz w:val="22"/>
           <w:szCs w:val="22"/>
         </w:rPr>
-        <w:t>{#tabel.praktikum}</w:t>
-      </w:r>
-      <w:r>
-        <w:rPr>
-          <w:rFonts w:ascii="Tahoma" w:hAnsi="Tahoma" w:cs="Tahoma"/>
-          <w:sz w:val="22"/>
-          <w:szCs w:val="22"/>
-        </w:rPr>
-        <w:t>{#teknik_elektro.length&gt;0}</w:t>
+        <w:t>{#tabel.praktikum}{#teknik_elektro.length&gt;0}</w:t>
       </w:r>
     </w:p>
     <w:p>
@@ -10722,7 +10756,43 @@
                 <w:sz w:val="22"/>
                 <w:szCs w:val="22"/>
               </w:rPr>
-              <w:t>{kelas}</w:t>
+              <w:t>{#kelas}</w:t>
+            </w:r>
+          </w:p>
+          <w:p>
+            <w:pPr>
+              <w:jc w:val="center"/>
+              <w:rPr>
+                <w:rFonts w:ascii="Calibri" w:hAnsi="Calibri" w:cs="Calibri"/>
+                <w:sz w:val="22"/>
+                <w:szCs w:val="22"/>
+              </w:rPr>
+            </w:pPr>
+            <w:r>
+              <w:rPr>
+                <w:rFonts w:ascii="Calibri" w:hAnsi="Calibri" w:cs="Calibri"/>
+                <w:sz w:val="22"/>
+                <w:szCs w:val="22"/>
+              </w:rPr>
+              <w:t>{.}</w:t>
+            </w:r>
+          </w:p>
+          <w:p>
+            <w:pPr>
+              <w:jc w:val="center"/>
+              <w:rPr>
+                <w:rFonts w:ascii="Calibri" w:hAnsi="Calibri" w:cs="Calibri"/>
+                <w:sz w:val="22"/>
+                <w:szCs w:val="22"/>
+              </w:rPr>
+            </w:pPr>
+            <w:r>
+              <w:rPr>
+                <w:rFonts w:ascii="Calibri" w:hAnsi="Calibri" w:cs="Calibri"/>
+                <w:sz w:val="22"/>
+                <w:szCs w:val="22"/>
+              </w:rPr>
+              <w:t>{/kelas}</w:t>
             </w:r>
           </w:p>
         </w:tc>
@@ -11417,7 +11487,43 @@
                 <w:sz w:val="22"/>
                 <w:szCs w:val="22"/>
               </w:rPr>
-              <w:t>{kelas}</w:t>
+              <w:t>{#kelas}</w:t>
+            </w:r>
+          </w:p>
+          <w:p>
+            <w:pPr>
+              <w:jc w:val="center"/>
+              <w:rPr>
+                <w:rFonts w:ascii="Calibri" w:hAnsi="Calibri" w:cs="Calibri"/>
+                <w:sz w:val="22"/>
+                <w:szCs w:val="22"/>
+              </w:rPr>
+            </w:pPr>
+            <w:r>
+              <w:rPr>
+                <w:rFonts w:ascii="Calibri" w:hAnsi="Calibri" w:cs="Calibri"/>
+                <w:sz w:val="22"/>
+                <w:szCs w:val="22"/>
+              </w:rPr>
+              <w:t>{.}</w:t>
+            </w:r>
+          </w:p>
+          <w:p>
+            <w:pPr>
+              <w:jc w:val="center"/>
+              <w:rPr>
+                <w:rFonts w:ascii="Calibri" w:hAnsi="Calibri" w:cs="Calibri"/>
+                <w:sz w:val="22"/>
+                <w:szCs w:val="22"/>
+              </w:rPr>
+            </w:pPr>
+            <w:r>
+              <w:rPr>
+                <w:rFonts w:ascii="Calibri" w:hAnsi="Calibri" w:cs="Calibri"/>
+                <w:sz w:val="22"/>
+                <w:szCs w:val="22"/>
+              </w:rPr>
+              <w:t>{/kelas}</w:t>
             </w:r>
           </w:p>
         </w:tc>
@@ -11613,39 +11719,7 @@
           <w:sz w:val="22"/>
           <w:szCs w:val="22"/>
         </w:rPr>
-        <w:t>{/teknik_</w:t>
-      </w:r>
-      <w:r>
-        <w:rPr>
-          <w:rFonts w:ascii="Tahoma" w:hAnsi="Tahoma" w:cs="Tahoma"/>
-          <w:sz w:val="22"/>
-          <w:szCs w:val="22"/>
-        </w:rPr>
-        <w:t>informatika</w:t>
-      </w:r>
-      <w:r>
-        <w:rPr>
-          <w:rFonts w:ascii="Tahoma" w:hAnsi="Tahoma" w:cs="Tahoma"/>
-          <w:sz w:val="22"/>
-          <w:szCs w:val="22"/>
-        </w:rPr>
-        <w:t>.length&gt;0}{#teknik_</w:t>
-      </w:r>
-      <w:r>
-        <w:rPr>
-          <w:rFonts w:ascii="Tahoma" w:hAnsi="Tahoma" w:cs="Tahoma"/>
-          <w:sz w:val="22"/>
-          <w:szCs w:val="22"/>
-        </w:rPr>
-        <w:t>tenaga_listrik</w:t>
-      </w:r>
-      <w:r>
-        <w:rPr>
-          <w:rFonts w:ascii="Tahoma" w:hAnsi="Tahoma" w:cs="Tahoma"/>
-          <w:sz w:val="22"/>
-          <w:szCs w:val="22"/>
-        </w:rPr>
-        <w:t>.length&gt;0}</w:t>
+        <w:t>{/teknik_informatika.length&gt;0}{#teknik_tenaga_listrik.length&gt;0}</w:t>
       </w:r>
     </w:p>
     <w:p>
@@ -12145,7 +12219,43 @@
                 <w:sz w:val="22"/>
                 <w:szCs w:val="22"/>
               </w:rPr>
-              <w:t>{kelas}</w:t>
+              <w:t>{#kelas}</w:t>
+            </w:r>
+          </w:p>
+          <w:p>
+            <w:pPr>
+              <w:jc w:val="center"/>
+              <w:rPr>
+                <w:rFonts w:ascii="Calibri" w:hAnsi="Calibri" w:cs="Calibri"/>
+                <w:sz w:val="22"/>
+                <w:szCs w:val="22"/>
+              </w:rPr>
+            </w:pPr>
+            <w:r>
+              <w:rPr>
+                <w:rFonts w:ascii="Calibri" w:hAnsi="Calibri" w:cs="Calibri"/>
+                <w:sz w:val="22"/>
+                <w:szCs w:val="22"/>
+              </w:rPr>
+              <w:t>{.}</w:t>
+            </w:r>
+          </w:p>
+          <w:p>
+            <w:pPr>
+              <w:jc w:val="center"/>
+              <w:rPr>
+                <w:rFonts w:ascii="Calibri" w:hAnsi="Calibri" w:cs="Calibri"/>
+                <w:sz w:val="22"/>
+                <w:szCs w:val="22"/>
+              </w:rPr>
+            </w:pPr>
+            <w:r>
+              <w:rPr>
+                <w:rFonts w:ascii="Calibri" w:hAnsi="Calibri" w:cs="Calibri"/>
+                <w:sz w:val="22"/>
+                <w:szCs w:val="22"/>
+              </w:rPr>
+              <w:t>{/kelas}</w:t>
             </w:r>
           </w:p>
         </w:tc>
@@ -12341,39 +12451,7 @@
           <w:sz w:val="22"/>
           <w:szCs w:val="22"/>
         </w:rPr>
-        <w:t>{/teknik_</w:t>
-      </w:r>
-      <w:r>
-        <w:rPr>
-          <w:rFonts w:ascii="Tahoma" w:hAnsi="Tahoma" w:cs="Tahoma"/>
-          <w:sz w:val="22"/>
-          <w:szCs w:val="22"/>
-        </w:rPr>
-        <w:t>tenaga_listrik</w:t>
-      </w:r>
-      <w:r>
-        <w:rPr>
-          <w:rFonts w:ascii="Tahoma" w:hAnsi="Tahoma" w:cs="Tahoma"/>
-          <w:sz w:val="22"/>
-          <w:szCs w:val="22"/>
-        </w:rPr>
-        <w:t>.length&gt;0}{#teknik_</w:t>
-      </w:r>
-      <w:r>
-        <w:rPr>
-          <w:rFonts w:ascii="Tahoma" w:hAnsi="Tahoma" w:cs="Tahoma"/>
-          <w:sz w:val="22"/>
-          <w:szCs w:val="22"/>
-        </w:rPr>
-        <w:t>telekomunikasi</w:t>
-      </w:r>
-      <w:r>
-        <w:rPr>
-          <w:rFonts w:ascii="Tahoma" w:hAnsi="Tahoma" w:cs="Tahoma"/>
-          <w:sz w:val="22"/>
-          <w:szCs w:val="22"/>
-        </w:rPr>
-        <w:t>.length&gt;0}</w:t>
+        <w:t>{/teknik_tenaga_listrik.length&gt;0}{#teknik_telekomunikasi.length&gt;0}</w:t>
       </w:r>
     </w:p>
     <w:p>
@@ -12872,7 +12950,43 @@
                 <w:sz w:val="22"/>
                 <w:szCs w:val="22"/>
               </w:rPr>
-              <w:t>{kelas}</w:t>
+              <w:t>{#kelas}</w:t>
+            </w:r>
+          </w:p>
+          <w:p>
+            <w:pPr>
+              <w:jc w:val="center"/>
+              <w:rPr>
+                <w:rFonts w:ascii="Calibri" w:hAnsi="Calibri" w:cs="Calibri"/>
+                <w:sz w:val="22"/>
+                <w:szCs w:val="22"/>
+              </w:rPr>
+            </w:pPr>
+            <w:r>
+              <w:rPr>
+                <w:rFonts w:ascii="Calibri" w:hAnsi="Calibri" w:cs="Calibri"/>
+                <w:sz w:val="22"/>
+                <w:szCs w:val="22"/>
+              </w:rPr>
+              <w:t>{.}</w:t>
+            </w:r>
+          </w:p>
+          <w:p>
+            <w:pPr>
+              <w:jc w:val="center"/>
+              <w:rPr>
+                <w:rFonts w:ascii="Calibri" w:hAnsi="Calibri" w:cs="Calibri"/>
+                <w:sz w:val="22"/>
+                <w:szCs w:val="22"/>
+              </w:rPr>
+            </w:pPr>
+            <w:r>
+              <w:rPr>
+                <w:rFonts w:ascii="Calibri" w:hAnsi="Calibri" w:cs="Calibri"/>
+                <w:sz w:val="22"/>
+                <w:szCs w:val="22"/>
+              </w:rPr>
+              <w:t>{/kelas}</w:t>
             </w:r>
           </w:p>
         </w:tc>
@@ -13068,39 +13182,7 @@
           <w:sz w:val="22"/>
           <w:szCs w:val="22"/>
         </w:rPr>
-        <w:t>{/teknik_</w:t>
-      </w:r>
-      <w:r>
-        <w:rPr>
-          <w:rFonts w:ascii="Tahoma" w:hAnsi="Tahoma" w:cs="Tahoma"/>
-          <w:sz w:val="22"/>
-          <w:szCs w:val="22"/>
-        </w:rPr>
-        <w:t>telekomunikasi</w:t>
-      </w:r>
-      <w:r>
-        <w:rPr>
-          <w:rFonts w:ascii="Tahoma" w:hAnsi="Tahoma" w:cs="Tahoma"/>
-          <w:sz w:val="22"/>
-          <w:szCs w:val="22"/>
-        </w:rPr>
-        <w:t>.length&gt;0}{#</w:t>
-      </w:r>
-      <w:r>
-        <w:rPr>
-          <w:rFonts w:ascii="Tahoma" w:hAnsi="Tahoma" w:cs="Tahoma"/>
-          <w:sz w:val="22"/>
-          <w:szCs w:val="22"/>
-        </w:rPr>
-        <w:t>sistem_teknologi_informasi</w:t>
-      </w:r>
-      <w:r>
-        <w:rPr>
-          <w:rFonts w:ascii="Tahoma" w:hAnsi="Tahoma" w:cs="Tahoma"/>
-          <w:sz w:val="22"/>
-          <w:szCs w:val="22"/>
-        </w:rPr>
-        <w:t>.length&gt;0}</w:t>
+        <w:t>{/teknik_telekomunikasi.length&gt;0}{#sistem_teknologi_informasi.length&gt;0}</w:t>
       </w:r>
     </w:p>
     <w:p>
@@ -13599,7 +13681,43 @@
                 <w:sz w:val="22"/>
                 <w:szCs w:val="22"/>
               </w:rPr>
-              <w:t>{kelas}</w:t>
+              <w:t>{#kelas}</w:t>
+            </w:r>
+          </w:p>
+          <w:p>
+            <w:pPr>
+              <w:jc w:val="center"/>
+              <w:rPr>
+                <w:rFonts w:ascii="Calibri" w:hAnsi="Calibri" w:cs="Calibri"/>
+                <w:sz w:val="22"/>
+                <w:szCs w:val="22"/>
+              </w:rPr>
+            </w:pPr>
+            <w:r>
+              <w:rPr>
+                <w:rFonts w:ascii="Calibri" w:hAnsi="Calibri" w:cs="Calibri"/>
+                <w:sz w:val="22"/>
+                <w:szCs w:val="22"/>
+              </w:rPr>
+              <w:t>{.}</w:t>
+            </w:r>
+          </w:p>
+          <w:p>
+            <w:pPr>
+              <w:jc w:val="center"/>
+              <w:rPr>
+                <w:rFonts w:ascii="Calibri" w:hAnsi="Calibri" w:cs="Calibri"/>
+                <w:sz w:val="22"/>
+                <w:szCs w:val="22"/>
+              </w:rPr>
+            </w:pPr>
+            <w:r>
+              <w:rPr>
+                <w:rFonts w:ascii="Calibri" w:hAnsi="Calibri" w:cs="Calibri"/>
+                <w:sz w:val="22"/>
+                <w:szCs w:val="22"/>
+              </w:rPr>
+              <w:t>{/kelas}</w:t>
             </w:r>
           </w:p>
         </w:tc>
@@ -13796,39 +13914,7 @@
           <w:szCs w:val="22"/>
         </w:rPr>
         <w:lastRenderedPageBreak/>
-        <w:t>{/</w:t>
-      </w:r>
-      <w:r>
-        <w:rPr>
-          <w:rFonts w:ascii="Tahoma" w:hAnsi="Tahoma" w:cs="Tahoma"/>
-          <w:sz w:val="22"/>
-          <w:szCs w:val="22"/>
-        </w:rPr>
-        <w:t>sistem_teknologi_informasi</w:t>
-      </w:r>
-      <w:r>
-        <w:rPr>
-          <w:rFonts w:ascii="Tahoma" w:hAnsi="Tahoma" w:cs="Tahoma"/>
-          <w:sz w:val="22"/>
-          <w:szCs w:val="22"/>
-        </w:rPr>
-        <w:t>.length&gt;0}{#teknik_</w:t>
-      </w:r>
-      <w:r>
-        <w:rPr>
-          <w:rFonts w:ascii="Tahoma" w:hAnsi="Tahoma" w:cs="Tahoma"/>
-          <w:sz w:val="22"/>
-          <w:szCs w:val="22"/>
-        </w:rPr>
-        <w:t>biomedis</w:t>
-      </w:r>
-      <w:r>
-        <w:rPr>
-          <w:rFonts w:ascii="Tahoma" w:hAnsi="Tahoma" w:cs="Tahoma"/>
-          <w:sz w:val="22"/>
-          <w:szCs w:val="22"/>
-        </w:rPr>
-        <w:t>.length&gt;0}</w:t>
+        <w:t>{/sistem_teknologi_informasi.length&gt;0}{#teknik_biomedis.length&gt;0}</w:t>
       </w:r>
     </w:p>
     <w:p>
@@ -14327,7 +14413,43 @@
                 <w:sz w:val="22"/>
                 <w:szCs w:val="22"/>
               </w:rPr>
-              <w:t>{kelas}</w:t>
+              <w:t>{#kelas}</w:t>
+            </w:r>
+          </w:p>
+          <w:p>
+            <w:pPr>
+              <w:jc w:val="center"/>
+              <w:rPr>
+                <w:rFonts w:ascii="Calibri" w:hAnsi="Calibri" w:cs="Calibri"/>
+                <w:sz w:val="22"/>
+                <w:szCs w:val="22"/>
+              </w:rPr>
+            </w:pPr>
+            <w:r>
+              <w:rPr>
+                <w:rFonts w:ascii="Calibri" w:hAnsi="Calibri" w:cs="Calibri"/>
+                <w:sz w:val="22"/>
+                <w:szCs w:val="22"/>
+              </w:rPr>
+              <w:t>{.}</w:t>
+            </w:r>
+          </w:p>
+          <w:p>
+            <w:pPr>
+              <w:jc w:val="center"/>
+              <w:rPr>
+                <w:rFonts w:ascii="Calibri" w:hAnsi="Calibri" w:cs="Calibri"/>
+                <w:sz w:val="22"/>
+                <w:szCs w:val="22"/>
+              </w:rPr>
+            </w:pPr>
+            <w:r>
+              <w:rPr>
+                <w:rFonts w:ascii="Calibri" w:hAnsi="Calibri" w:cs="Calibri"/>
+                <w:sz w:val="22"/>
+                <w:szCs w:val="22"/>
+              </w:rPr>
+              <w:t>{/kelas}</w:t>
             </w:r>
           </w:p>
         </w:tc>
@@ -14523,55 +14645,7 @@
           <w:sz w:val="22"/>
           <w:szCs w:val="22"/>
         </w:rPr>
-        <w:t>{/teknik_</w:t>
-      </w:r>
-      <w:r>
-        <w:rPr>
-          <w:rFonts w:ascii="Tahoma" w:hAnsi="Tahoma" w:cs="Tahoma"/>
-          <w:sz w:val="22"/>
-          <w:szCs w:val="22"/>
-        </w:rPr>
-        <w:t>biomedis</w:t>
-      </w:r>
-      <w:r>
-        <w:rPr>
-          <w:rFonts w:ascii="Tahoma" w:hAnsi="Tahoma" w:cs="Tahoma"/>
-          <w:sz w:val="22"/>
-          <w:szCs w:val="22"/>
-        </w:rPr>
-        <w:t>.length&gt;0}{#</w:t>
-      </w:r>
-      <w:r>
-        <w:rPr>
-          <w:rFonts w:ascii="Tahoma" w:hAnsi="Tahoma" w:cs="Tahoma"/>
-          <w:sz w:val="22"/>
-          <w:szCs w:val="22"/>
-        </w:rPr>
-        <w:t>magister_</w:t>
-      </w:r>
-      <w:r>
-        <w:rPr>
-          <w:rFonts w:ascii="Tahoma" w:hAnsi="Tahoma" w:cs="Tahoma"/>
-          <w:sz w:val="22"/>
-          <w:szCs w:val="22"/>
-        </w:rPr>
-        <w:t>teknik_</w:t>
-      </w:r>
-      <w:r>
-        <w:rPr>
-          <w:rFonts w:ascii="Tahoma" w:hAnsi="Tahoma" w:cs="Tahoma"/>
-          <w:sz w:val="22"/>
-          <w:szCs w:val="22"/>
-        </w:rPr>
-        <w:t>elektro</w:t>
-      </w:r>
-      <w:r>
-        <w:rPr>
-          <w:rFonts w:ascii="Tahoma" w:hAnsi="Tahoma" w:cs="Tahoma"/>
-          <w:sz w:val="22"/>
-          <w:szCs w:val="22"/>
-        </w:rPr>
-        <w:t>.length&gt;0}</w:t>
+        <w:t>{/teknik_biomedis.length&gt;0}{#magister_teknik_elektro.length&gt;0}</w:t>
       </w:r>
     </w:p>
     <w:p>
@@ -15070,7 +15144,43 @@
                 <w:sz w:val="22"/>
                 <w:szCs w:val="22"/>
               </w:rPr>
-              <w:t>{kelas}</w:t>
+              <w:t>{#kelas}</w:t>
+            </w:r>
+          </w:p>
+          <w:p>
+            <w:pPr>
+              <w:jc w:val="center"/>
+              <w:rPr>
+                <w:rFonts w:ascii="Calibri" w:hAnsi="Calibri" w:cs="Calibri"/>
+                <w:sz w:val="22"/>
+                <w:szCs w:val="22"/>
+              </w:rPr>
+            </w:pPr>
+            <w:r>
+              <w:rPr>
+                <w:rFonts w:ascii="Calibri" w:hAnsi="Calibri" w:cs="Calibri"/>
+                <w:sz w:val="22"/>
+                <w:szCs w:val="22"/>
+              </w:rPr>
+              <w:t>{.}</w:t>
+            </w:r>
+          </w:p>
+          <w:p>
+            <w:pPr>
+              <w:jc w:val="center"/>
+              <w:rPr>
+                <w:rFonts w:ascii="Calibri" w:hAnsi="Calibri" w:cs="Calibri"/>
+                <w:sz w:val="22"/>
+                <w:szCs w:val="22"/>
+              </w:rPr>
+            </w:pPr>
+            <w:r>
+              <w:rPr>
+                <w:rFonts w:ascii="Calibri" w:hAnsi="Calibri" w:cs="Calibri"/>
+                <w:sz w:val="22"/>
+                <w:szCs w:val="22"/>
+              </w:rPr>
+              <w:t>{/kelas}</w:t>
             </w:r>
           </w:p>
         </w:tc>
@@ -15266,39 +15376,7 @@
           <w:sz w:val="22"/>
           <w:szCs w:val="22"/>
         </w:rPr>
-        <w:t>{/</w:t>
-      </w:r>
-      <w:r>
-        <w:rPr>
-          <w:rFonts w:ascii="Tahoma" w:hAnsi="Tahoma" w:cs="Tahoma"/>
-          <w:sz w:val="22"/>
-          <w:szCs w:val="22"/>
-        </w:rPr>
-        <w:t>magister_</w:t>
-      </w:r>
-      <w:r>
-        <w:rPr>
-          <w:rFonts w:ascii="Tahoma" w:hAnsi="Tahoma" w:cs="Tahoma"/>
-          <w:sz w:val="22"/>
-          <w:szCs w:val="22"/>
-        </w:rPr>
-        <w:t>teknik_elektro.length&gt;0}{#</w:t>
-      </w:r>
-      <w:r>
-        <w:rPr>
-          <w:rFonts w:ascii="Tahoma" w:hAnsi="Tahoma" w:cs="Tahoma"/>
-          <w:sz w:val="22"/>
-          <w:szCs w:val="22"/>
-        </w:rPr>
-        <w:t>magister_</w:t>
-      </w:r>
-      <w:r>
-        <w:rPr>
-          <w:rFonts w:ascii="Tahoma" w:hAnsi="Tahoma" w:cs="Tahoma"/>
-          <w:sz w:val="22"/>
-          <w:szCs w:val="22"/>
-        </w:rPr>
-        <w:t>teknik_informatika.length&gt;0}</w:t>
+        <w:t>{/magister_teknik_elektro.length&gt;0}{#magister_teknik_informatika.length&gt;0}</w:t>
       </w:r>
     </w:p>
     <w:p>
@@ -15798,7 +15876,43 @@
                 <w:sz w:val="22"/>
                 <w:szCs w:val="22"/>
               </w:rPr>
-              <w:t>{kelas}</w:t>
+              <w:t>{#kelas}</w:t>
+            </w:r>
+          </w:p>
+          <w:p>
+            <w:pPr>
+              <w:jc w:val="center"/>
+              <w:rPr>
+                <w:rFonts w:ascii="Calibri" w:hAnsi="Calibri" w:cs="Calibri"/>
+                <w:sz w:val="22"/>
+                <w:szCs w:val="22"/>
+              </w:rPr>
+            </w:pPr>
+            <w:r>
+              <w:rPr>
+                <w:rFonts w:ascii="Calibri" w:hAnsi="Calibri" w:cs="Calibri"/>
+                <w:sz w:val="22"/>
+                <w:szCs w:val="22"/>
+              </w:rPr>
+              <w:t>{.}</w:t>
+            </w:r>
+          </w:p>
+          <w:p>
+            <w:pPr>
+              <w:jc w:val="center"/>
+              <w:rPr>
+                <w:rFonts w:ascii="Calibri" w:hAnsi="Calibri" w:cs="Calibri"/>
+                <w:sz w:val="22"/>
+                <w:szCs w:val="22"/>
+              </w:rPr>
+            </w:pPr>
+            <w:r>
+              <w:rPr>
+                <w:rFonts w:ascii="Calibri" w:hAnsi="Calibri" w:cs="Calibri"/>
+                <w:sz w:val="22"/>
+                <w:szCs w:val="22"/>
+              </w:rPr>
+              <w:t>{/kelas}</w:t>
             </w:r>
           </w:p>
         </w:tc>
@@ -16136,7 +16250,7 @@
 </file>
 
 <file path=word/endnotes.xml><?xml version="1.0" encoding="utf-8"?>
-<w:endnotes xmlns:wpc="http://schemas.microsoft.com/office/word/2010/wordprocessingCanvas" xmlns:cx="http://schemas.microsoft.com/office/drawing/2014/chartex" xmlns:cx1="http://schemas.microsoft.com/office/drawing/2015/9/8/chartex" xmlns:cx2="http://schemas.microsoft.com/office/drawing/2015/10/21/chartex" xmlns:cx3="http://schemas.microsoft.com/office/drawing/2016/5/9/chartex" xmlns:cx4="http://schemas.microsoft.com/office/drawing/2016/5/10/chartex" xmlns:cx5="http://schemas.microsoft.com/office/drawing/2016/5/11/chartex" xmlns:cx6="http://schemas.microsoft.com/office/drawing/2016/5/12/chartex" xmlns:cx7="http://schemas.microsoft.com/office/drawing/2016/5/13/chartex" xmlns:cx8="http://schemas.microsoft.com/office/drawing/2016/5/14/chartex" xmlns:mc="http://schemas.openxmlformats.org/markup-compatibility/2006" xmlns:aink="http://schemas.microsoft.com/office/drawing/2016/ink" xmlns:am3d="http://schemas.microsoft.com/office/drawing/2017/model3d" xmlns:o="urn:schemas-microsoft-com:office:office" xmlns:oel="http://schemas.microsoft.com/office/2019/extlst" xmlns:r="http://schemas.openxmlformats.org/officeDocument/2006/relationships" xmlns:m="http://schemas.openxmlformats.org/officeDocument/2006/math" xmlns:v="urn:schemas-microsoft-com:vml" xmlns:wp14="http://schemas.microsoft.com/office/word/2010/wordprocessingDrawing" xmlns:wp="http://schemas.openxmlformats.org/drawingml/2006/wordprocessingDrawing" xmlns:w10="urn:schemas-microsoft-com:office:word" xmlns:w="http://schemas.openxmlformats.org/wordprocessingml/2006/main" xmlns:w14="http://schemas.microsoft.com/office/word/2010/wordml" xmlns:w15="http://schemas.microsoft.com/office/word/2012/wordml" xmlns:w16cex="http://schemas.microsoft.com/office/word/2018/wordml/cex" xmlns:w16cid="http://schemas.microsoft.com/office/word/2016/wordml/cid" xmlns:w16="http://schemas.microsoft.com/office/word/2018/wordml" xmlns:w16du="http://schemas.microsoft.com/office/word/2023/wordml/word16du" xmlns:w16sdtdh="http://schemas.microsoft.com/office/word/2020/wordml/sdtdatahash" xmlns:w16se="http://schemas.microsoft.com/office/word/2015/wordml/symex" xmlns:wpg="http://schemas.microsoft.com/office/word/2010/wordprocessingGroup" xmlns:wpi="http://schemas.microsoft.com/office/word/2010/wordprocessingInk" xmlns:wne="http://schemas.microsoft.com/office/word/2006/wordml" xmlns:wps="http://schemas.microsoft.com/office/word/2010/wordprocessingShape" mc:Ignorable="w14 w15 w16se w16cid w16 w16cex w16sdtdh w16du wp14">
+<w:endnotes xmlns:wpc="http://schemas.microsoft.com/office/word/2010/wordprocessingCanvas" xmlns:cx="http://schemas.microsoft.com/office/drawing/2014/chartex" xmlns:cx1="http://schemas.microsoft.com/office/drawing/2015/9/8/chartex" xmlns:cx2="http://schemas.microsoft.com/office/drawing/2015/10/21/chartex" xmlns:cx3="http://schemas.microsoft.com/office/drawing/2016/5/9/chartex" xmlns:cx4="http://schemas.microsoft.com/office/drawing/2016/5/10/chartex" xmlns:cx5="http://schemas.microsoft.com/office/drawing/2016/5/11/chartex" xmlns:cx6="http://schemas.microsoft.com/office/drawing/2016/5/12/chartex" xmlns:cx7="http://schemas.microsoft.com/office/drawing/2016/5/13/chartex" xmlns:cx8="http://schemas.microsoft.com/office/drawing/2016/5/14/chartex" xmlns:mc="http://schemas.openxmlformats.org/markup-compatibility/2006" xmlns:aink="http://schemas.microsoft.com/office/drawing/2016/ink" xmlns:am3d="http://schemas.microsoft.com/office/drawing/2017/model3d" xmlns:o="urn:schemas-microsoft-com:office:office" xmlns:oel="http://schemas.microsoft.com/office/2019/extlst" xmlns:r="http://schemas.openxmlformats.org/officeDocument/2006/relationships" xmlns:m="http://schemas.openxmlformats.org/officeDocument/2006/math" xmlns:v="urn:schemas-microsoft-com:vml" xmlns:wp14="http://schemas.microsoft.com/office/word/2010/wordprocessingDrawing" xmlns:wp="http://schemas.openxmlformats.org/drawingml/2006/wordprocessingDrawing" xmlns:w10="urn:schemas-microsoft-com:office:word" xmlns:w="http://schemas.openxmlformats.org/wordprocessingml/2006/main" xmlns:w14="http://schemas.microsoft.com/office/word/2010/wordml" xmlns:w15="http://schemas.microsoft.com/office/word/2012/wordml" xmlns:w16cex="http://schemas.microsoft.com/office/word/2018/wordml/cex" xmlns:w16cid="http://schemas.microsoft.com/office/word/2016/wordml/cid" xmlns:w16="http://schemas.microsoft.com/office/word/2018/wordml" xmlns:w16du="http://schemas.microsoft.com/office/word/2023/wordml/word16du" xmlns:w16sdtdh="http://schemas.microsoft.com/office/word/2020/wordml/sdtdatahash" xmlns:w16sdtfl="http://schemas.microsoft.com/office/word/2024/wordml/sdtformatlock" xmlns:w16se="http://schemas.microsoft.com/office/word/2015/wordml/symex" xmlns:wpg="http://schemas.microsoft.com/office/word/2010/wordprocessingGroup" xmlns:wpi="http://schemas.microsoft.com/office/word/2010/wordprocessingInk" xmlns:wne="http://schemas.microsoft.com/office/word/2006/wordml" xmlns:wps="http://schemas.microsoft.com/office/word/2010/wordprocessingShape" mc:Ignorable="w14 w15 w16se w16cid w16 w16cex w16sdtdh w16sdtfl w16du wp14">
   <w:endnote w:type="separator" w:id="-1">
     <w:p>
       <w:r>
@@ -16155,7 +16269,7 @@
 </file>
 
 <file path=word/footer1.xml><?xml version="1.0" encoding="utf-8"?>
-<w:ftr xmlns:wpc="http://schemas.microsoft.com/office/word/2010/wordprocessingCanvas" xmlns:cx="http://schemas.microsoft.com/office/drawing/2014/chartex" xmlns:cx1="http://schemas.microsoft.com/office/drawing/2015/9/8/chartex" xmlns:cx2="http://schemas.microsoft.com/office/drawing/2015/10/21/chartex" xmlns:cx3="http://schemas.microsoft.com/office/drawing/2016/5/9/chartex" xmlns:cx4="http://schemas.microsoft.com/office/drawing/2016/5/10/chartex" xmlns:cx5="http://schemas.microsoft.com/office/drawing/2016/5/11/chartex" xmlns:cx6="http://schemas.microsoft.com/office/drawing/2016/5/12/chartex" xmlns:cx7="http://schemas.microsoft.com/office/drawing/2016/5/13/chartex" xmlns:cx8="http://schemas.microsoft.com/office/drawing/2016/5/14/chartex" xmlns:mc="http://schemas.openxmlformats.org/markup-compatibility/2006" xmlns:aink="http://schemas.microsoft.com/office/drawing/2016/ink" xmlns:am3d="http://schemas.microsoft.com/office/drawing/2017/model3d" xmlns:o="urn:schemas-microsoft-com:office:office" xmlns:oel="http://schemas.microsoft.com/office/2019/extlst" xmlns:r="http://schemas.openxmlformats.org/officeDocument/2006/relationships" xmlns:m="http://schemas.openxmlformats.org/officeDocument/2006/math" xmlns:v="urn:schemas-microsoft-com:vml" xmlns:wp14="http://schemas.microsoft.com/office/word/2010/wordprocessingDrawing" xmlns:wp="http://schemas.openxmlformats.org/drawingml/2006/wordprocessingDrawing" xmlns:w10="urn:schemas-microsoft-com:office:word" xmlns:w="http://schemas.openxmlformats.org/wordprocessingml/2006/main" xmlns:w14="http://schemas.microsoft.com/office/word/2010/wordml" xmlns:w15="http://schemas.microsoft.com/office/word/2012/wordml" xmlns:w16cex="http://schemas.microsoft.com/office/word/2018/wordml/cex" xmlns:w16cid="http://schemas.microsoft.com/office/word/2016/wordml/cid" xmlns:w16="http://schemas.microsoft.com/office/word/2018/wordml" xmlns:w16du="http://schemas.microsoft.com/office/word/2023/wordml/word16du" xmlns:w16sdtdh="http://schemas.microsoft.com/office/word/2020/wordml/sdtdatahash" xmlns:w16se="http://schemas.microsoft.com/office/word/2015/wordml/symex" xmlns:wpg="http://schemas.microsoft.com/office/word/2010/wordprocessingGroup" xmlns:wpi="http://schemas.microsoft.com/office/word/2010/wordprocessingInk" xmlns:wne="http://schemas.microsoft.com/office/word/2006/wordml" xmlns:wps="http://schemas.microsoft.com/office/word/2010/wordprocessingShape" mc:Ignorable="w14 w15 w16se w16cid w16 w16cex w16sdtdh w16du wp14">
+<w:ftr xmlns:wpc="http://schemas.microsoft.com/office/word/2010/wordprocessingCanvas" xmlns:cx="http://schemas.microsoft.com/office/drawing/2014/chartex" xmlns:cx1="http://schemas.microsoft.com/office/drawing/2015/9/8/chartex" xmlns:cx2="http://schemas.microsoft.com/office/drawing/2015/10/21/chartex" xmlns:cx3="http://schemas.microsoft.com/office/drawing/2016/5/9/chartex" xmlns:cx4="http://schemas.microsoft.com/office/drawing/2016/5/10/chartex" xmlns:cx5="http://schemas.microsoft.com/office/drawing/2016/5/11/chartex" xmlns:cx6="http://schemas.microsoft.com/office/drawing/2016/5/12/chartex" xmlns:cx7="http://schemas.microsoft.com/office/drawing/2016/5/13/chartex" xmlns:cx8="http://schemas.microsoft.com/office/drawing/2016/5/14/chartex" xmlns:mc="http://schemas.openxmlformats.org/markup-compatibility/2006" xmlns:aink="http://schemas.microsoft.com/office/drawing/2016/ink" xmlns:am3d="http://schemas.microsoft.com/office/drawing/2017/model3d" xmlns:o="urn:schemas-microsoft-com:office:office" xmlns:oel="http://schemas.microsoft.com/office/2019/extlst" xmlns:r="http://schemas.openxmlformats.org/officeDocument/2006/relationships" xmlns:m="http://schemas.openxmlformats.org/officeDocument/2006/math" xmlns:v="urn:schemas-microsoft-com:vml" xmlns:wp14="http://schemas.microsoft.com/office/word/2010/wordprocessingDrawing" xmlns:wp="http://schemas.openxmlformats.org/drawingml/2006/wordprocessingDrawing" xmlns:w10="urn:schemas-microsoft-com:office:word" xmlns:w="http://schemas.openxmlformats.org/wordprocessingml/2006/main" xmlns:w14="http://schemas.microsoft.com/office/word/2010/wordml" xmlns:w15="http://schemas.microsoft.com/office/word/2012/wordml" xmlns:w16cex="http://schemas.microsoft.com/office/word/2018/wordml/cex" xmlns:w16cid="http://schemas.microsoft.com/office/word/2016/wordml/cid" xmlns:w16="http://schemas.microsoft.com/office/word/2018/wordml" xmlns:w16du="http://schemas.microsoft.com/office/word/2023/wordml/word16du" xmlns:w16sdtdh="http://schemas.microsoft.com/office/word/2020/wordml/sdtdatahash" xmlns:w16sdtfl="http://schemas.microsoft.com/office/word/2024/wordml/sdtformatlock" xmlns:w16se="http://schemas.microsoft.com/office/word/2015/wordml/symex" xmlns:wpg="http://schemas.microsoft.com/office/word/2010/wordprocessingGroup" xmlns:wpi="http://schemas.microsoft.com/office/word/2010/wordprocessingInk" xmlns:wne="http://schemas.microsoft.com/office/word/2006/wordml" xmlns:wps="http://schemas.microsoft.com/office/word/2010/wordprocessingShape" mc:Ignorable="w14 w15 w16se w16cid w16 w16cex w16sdtdh w16sdtfl w16du wp14">
   <w:p>
     <w:pPr>
       <w:pStyle w:val="Footer"/>
@@ -16165,7 +16279,7 @@
 </file>
 
 <file path=word/footnotes.xml><?xml version="1.0" encoding="utf-8"?>
-<w:footnotes xmlns:wpc="http://schemas.microsoft.com/office/word/2010/wordprocessingCanvas" xmlns:cx="http://schemas.microsoft.com/office/drawing/2014/chartex" xmlns:cx1="http://schemas.microsoft.com/office/drawing/2015/9/8/chartex" xmlns:cx2="http://schemas.microsoft.com/office/drawing/2015/10/21/chartex" xmlns:cx3="http://schemas.microsoft.com/office/drawing/2016/5/9/chartex" xmlns:cx4="http://schemas.microsoft.com/office/drawing/2016/5/10/chartex" xmlns:cx5="http://schemas.microsoft.com/office/drawing/2016/5/11/chartex" xmlns:cx6="http://schemas.microsoft.com/office/drawing/2016/5/12/chartex" xmlns:cx7="http://schemas.microsoft.com/office/drawing/2016/5/13/chartex" xmlns:cx8="http://schemas.microsoft.com/office/drawing/2016/5/14/chartex" xmlns:mc="http://schemas.openxmlformats.org/markup-compatibility/2006" xmlns:aink="http://schemas.microsoft.com/office/drawing/2016/ink" xmlns:am3d="http://schemas.microsoft.com/office/drawing/2017/model3d" xmlns:o="urn:schemas-microsoft-com:office:office" xmlns:oel="http://schemas.microsoft.com/office/2019/extlst" xmlns:r="http://schemas.openxmlformats.org/officeDocument/2006/relationships" xmlns:m="http://schemas.openxmlformats.org/officeDocument/2006/math" xmlns:v="urn:schemas-microsoft-com:vml" xmlns:wp14="http://schemas.microsoft.com/office/word/2010/wordprocessingDrawing" xmlns:wp="http://schemas.openxmlformats.org/drawingml/2006/wordprocessingDrawing" xmlns:w10="urn:schemas-microsoft-com:office:word" xmlns:w="http://schemas.openxmlformats.org/wordprocessingml/2006/main" xmlns:w14="http://schemas.microsoft.com/office/word/2010/wordml" xmlns:w15="http://schemas.microsoft.com/office/word/2012/wordml" xmlns:w16cex="http://schemas.microsoft.com/office/word/2018/wordml/cex" xmlns:w16cid="http://schemas.microsoft.com/office/word/2016/wordml/cid" xmlns:w16="http://schemas.microsoft.com/office/word/2018/wordml" xmlns:w16du="http://schemas.microsoft.com/office/word/2023/wordml/word16du" xmlns:w16sdtdh="http://schemas.microsoft.com/office/word/2020/wordml/sdtdatahash" xmlns:w16se="http://schemas.microsoft.com/office/word/2015/wordml/symex" xmlns:wpg="http://schemas.microsoft.com/office/word/2010/wordprocessingGroup" xmlns:wpi="http://schemas.microsoft.com/office/word/2010/wordprocessingInk" xmlns:wne="http://schemas.microsoft.com/office/word/2006/wordml" xmlns:wps="http://schemas.microsoft.com/office/word/2010/wordprocessingShape" mc:Ignorable="w14 w15 w16se w16cid w16 w16cex w16sdtdh w16du wp14">
+<w:footnotes xmlns:wpc="http://schemas.microsoft.com/office/word/2010/wordprocessingCanvas" xmlns:cx="http://schemas.microsoft.com/office/drawing/2014/chartex" xmlns:cx1="http://schemas.microsoft.com/office/drawing/2015/9/8/chartex" xmlns:cx2="http://schemas.microsoft.com/office/drawing/2015/10/21/chartex" xmlns:cx3="http://schemas.microsoft.com/office/drawing/2016/5/9/chartex" xmlns:cx4="http://schemas.microsoft.com/office/drawing/2016/5/10/chartex" xmlns:cx5="http://schemas.microsoft.com/office/drawing/2016/5/11/chartex" xmlns:cx6="http://schemas.microsoft.com/office/drawing/2016/5/12/chartex" xmlns:cx7="http://schemas.microsoft.com/office/drawing/2016/5/13/chartex" xmlns:cx8="http://schemas.microsoft.com/office/drawing/2016/5/14/chartex" xmlns:mc="http://schemas.openxmlformats.org/markup-compatibility/2006" xmlns:aink="http://schemas.microsoft.com/office/drawing/2016/ink" xmlns:am3d="http://schemas.microsoft.com/office/drawing/2017/model3d" xmlns:o="urn:schemas-microsoft-com:office:office" xmlns:oel="http://schemas.microsoft.com/office/2019/extlst" xmlns:r="http://schemas.openxmlformats.org/officeDocument/2006/relationships" xmlns:m="http://schemas.openxmlformats.org/officeDocument/2006/math" xmlns:v="urn:schemas-microsoft-com:vml" xmlns:wp14="http://schemas.microsoft.com/office/word/2010/wordprocessingDrawing" xmlns:wp="http://schemas.openxmlformats.org/drawingml/2006/wordprocessingDrawing" xmlns:w10="urn:schemas-microsoft-com:office:word" xmlns:w="http://schemas.openxmlformats.org/wordprocessingml/2006/main" xmlns:w14="http://schemas.microsoft.com/office/word/2010/wordml" xmlns:w15="http://schemas.microsoft.com/office/word/2012/wordml" xmlns:w16cex="http://schemas.microsoft.com/office/word/2018/wordml/cex" xmlns:w16cid="http://schemas.microsoft.com/office/word/2016/wordml/cid" xmlns:w16="http://schemas.microsoft.com/office/word/2018/wordml" xmlns:w16du="http://schemas.microsoft.com/office/word/2023/wordml/word16du" xmlns:w16sdtdh="http://schemas.microsoft.com/office/word/2020/wordml/sdtdatahash" xmlns:w16sdtfl="http://schemas.microsoft.com/office/word/2024/wordml/sdtformatlock" xmlns:w16se="http://schemas.microsoft.com/office/word/2015/wordml/symex" xmlns:wpg="http://schemas.microsoft.com/office/word/2010/wordprocessingGroup" xmlns:wpi="http://schemas.microsoft.com/office/word/2010/wordprocessingInk" xmlns:wne="http://schemas.microsoft.com/office/word/2006/wordml" xmlns:wps="http://schemas.microsoft.com/office/word/2010/wordprocessingShape" mc:Ignorable="w14 w15 w16se w16cid w16 w16cex w16sdtdh w16sdtfl w16du wp14">
   <w:footnote w:type="separator" w:id="-1">
     <w:p>
       <w:r>
@@ -16184,7 +16298,7 @@
 </file>
 
 <file path=word/header1.xml><?xml version="1.0" encoding="utf-8"?>
-<w:hdr xmlns:wpc="http://schemas.microsoft.com/office/word/2010/wordprocessingCanvas" xmlns:cx="http://schemas.microsoft.com/office/drawing/2014/chartex" xmlns:cx1="http://schemas.microsoft.com/office/drawing/2015/9/8/chartex" xmlns:cx2="http://schemas.microsoft.com/office/drawing/2015/10/21/chartex" xmlns:cx3="http://schemas.microsoft.com/office/drawing/2016/5/9/chartex" xmlns:cx4="http://schemas.microsoft.com/office/drawing/2016/5/10/chartex" xmlns:cx5="http://schemas.microsoft.com/office/drawing/2016/5/11/chartex" xmlns:cx6="http://schemas.microsoft.com/office/drawing/2016/5/12/chartex" xmlns:cx7="http://schemas.microsoft.com/office/drawing/2016/5/13/chartex" xmlns:cx8="http://schemas.microsoft.com/office/drawing/2016/5/14/chartex" xmlns:mc="http://schemas.openxmlformats.org/markup-compatibility/2006" xmlns:aink="http://schemas.microsoft.com/office/drawing/2016/ink" xmlns:am3d="http://schemas.microsoft.com/office/drawing/2017/model3d" xmlns:o="urn:schemas-microsoft-com:office:office" xmlns:oel="http://schemas.microsoft.com/office/2019/extlst" xmlns:r="http://schemas.openxmlformats.org/officeDocument/2006/relationships" xmlns:m="http://schemas.openxmlformats.org/officeDocument/2006/math" xmlns:v="urn:schemas-microsoft-com:vml" xmlns:wp14="http://schemas.microsoft.com/office/word/2010/wordprocessingDrawing" xmlns:wp="http://schemas.openxmlformats.org/drawingml/2006/wordprocessingDrawing" xmlns:w10="urn:schemas-microsoft-com:office:word" xmlns:w="http://schemas.openxmlformats.org/wordprocessingml/2006/main" xmlns:w14="http://schemas.microsoft.com/office/word/2010/wordml" xmlns:w15="http://schemas.microsoft.com/office/word/2012/wordml" xmlns:w16cex="http://schemas.microsoft.com/office/word/2018/wordml/cex" xmlns:w16cid="http://schemas.microsoft.com/office/word/2016/wordml/cid" xmlns:w16="http://schemas.microsoft.com/office/word/2018/wordml" xmlns:w16du="http://schemas.microsoft.com/office/word/2023/wordml/word16du" xmlns:w16sdtdh="http://schemas.microsoft.com/office/word/2020/wordml/sdtdatahash" xmlns:w16se="http://schemas.microsoft.com/office/word/2015/wordml/symex" xmlns:wpg="http://schemas.microsoft.com/office/word/2010/wordprocessingGroup" xmlns:wpi="http://schemas.microsoft.com/office/word/2010/wordprocessingInk" xmlns:wne="http://schemas.microsoft.com/office/word/2006/wordml" xmlns:wps="http://schemas.microsoft.com/office/word/2010/wordprocessingShape" mc:Ignorable="w14 w15 w16se w16cid w16 w16cex w16sdtdh w16du wp14">
+<w:hdr xmlns:wpc="http://schemas.microsoft.com/office/word/2010/wordprocessingCanvas" xmlns:cx="http://schemas.microsoft.com/office/drawing/2014/chartex" xmlns:cx1="http://schemas.microsoft.com/office/drawing/2015/9/8/chartex" xmlns:cx2="http://schemas.microsoft.com/office/drawing/2015/10/21/chartex" xmlns:cx3="http://schemas.microsoft.com/office/drawing/2016/5/9/chartex" xmlns:cx4="http://schemas.microsoft.com/office/drawing/2016/5/10/chartex" xmlns:cx5="http://schemas.microsoft.com/office/drawing/2016/5/11/chartex" xmlns:cx6="http://schemas.microsoft.com/office/drawing/2016/5/12/chartex" xmlns:cx7="http://schemas.microsoft.com/office/drawing/2016/5/13/chartex" xmlns:cx8="http://schemas.microsoft.com/office/drawing/2016/5/14/chartex" xmlns:mc="http://schemas.openxmlformats.org/markup-compatibility/2006" xmlns:aink="http://schemas.microsoft.com/office/drawing/2016/ink" xmlns:am3d="http://schemas.microsoft.com/office/drawing/2017/model3d" xmlns:o="urn:schemas-microsoft-com:office:office" xmlns:oel="http://schemas.microsoft.com/office/2019/extlst" xmlns:r="http://schemas.openxmlformats.org/officeDocument/2006/relationships" xmlns:m="http://schemas.openxmlformats.org/officeDocument/2006/math" xmlns:v="urn:schemas-microsoft-com:vml" xmlns:wp14="http://schemas.microsoft.com/office/word/2010/wordprocessingDrawing" xmlns:wp="http://schemas.openxmlformats.org/drawingml/2006/wordprocessingDrawing" xmlns:w10="urn:schemas-microsoft-com:office:word" xmlns:w="http://schemas.openxmlformats.org/wordprocessingml/2006/main" xmlns:w14="http://schemas.microsoft.com/office/word/2010/wordml" xmlns:w15="http://schemas.microsoft.com/office/word/2012/wordml" xmlns:w16cex="http://schemas.microsoft.com/office/word/2018/wordml/cex" xmlns:w16cid="http://schemas.microsoft.com/office/word/2016/wordml/cid" xmlns:w16="http://schemas.microsoft.com/office/word/2018/wordml" xmlns:w16du="http://schemas.microsoft.com/office/word/2023/wordml/word16du" xmlns:w16sdtdh="http://schemas.microsoft.com/office/word/2020/wordml/sdtdatahash" xmlns:w16sdtfl="http://schemas.microsoft.com/office/word/2024/wordml/sdtformatlock" xmlns:w16se="http://schemas.microsoft.com/office/word/2015/wordml/symex" xmlns:wpg="http://schemas.microsoft.com/office/word/2010/wordprocessingGroup" xmlns:wpi="http://schemas.microsoft.com/office/word/2010/wordprocessingInk" xmlns:wne="http://schemas.microsoft.com/office/word/2006/wordml" xmlns:wps="http://schemas.microsoft.com/office/word/2010/wordprocessingShape" mc:Ignorable="w14 w15 w16se w16cid w16 w16cex w16sdtdh w16sdtfl w16du wp14">
   <w:p>
     <w:pPr>
       <w:pStyle w:val="Header"/>
@@ -16195,7 +16309,7 @@
 </file>
 
 <file path=word/numbering.xml><?xml version="1.0" encoding="utf-8"?>
-<w:numbering xmlns:wpc="http://schemas.microsoft.com/office/word/2010/wordprocessingCanvas" xmlns:cx="http://schemas.microsoft.com/office/drawing/2014/chartex" xmlns:cx1="http://schemas.microsoft.com/office/drawing/2015/9/8/chartex" xmlns:cx2="http://schemas.microsoft.com/office/drawing/2015/10/21/chartex" xmlns:cx3="http://schemas.microsoft.com/office/drawing/2016/5/9/chartex" xmlns:cx4="http://schemas.microsoft.com/office/drawing/2016/5/10/chartex" xmlns:cx5="http://schemas.microsoft.com/office/drawing/2016/5/11/chartex" xmlns:cx6="http://schemas.microsoft.com/office/drawing/2016/5/12/chartex" xmlns:cx7="http://schemas.microsoft.com/office/drawing/2016/5/13/chartex" xmlns:cx8="http://schemas.microsoft.com/office/drawing/2016/5/14/chartex" xmlns:mc="http://schemas.openxmlformats.org/markup-compatibility/2006" xmlns:aink="http://schemas.microsoft.com/office/drawing/2016/ink" xmlns:am3d="http://schemas.microsoft.com/office/drawing/2017/model3d" xmlns:o="urn:schemas-microsoft-com:office:office" xmlns:oel="http://schemas.microsoft.com/office/2019/extlst" xmlns:r="http://schemas.openxmlformats.org/officeDocument/2006/relationships" xmlns:m="http://schemas.openxmlformats.org/officeDocument/2006/math" xmlns:v="urn:schemas-microsoft-com:vml" xmlns:wp14="http://schemas.microsoft.com/office/word/2010/wordprocessingDrawing" xmlns:wp="http://schemas.openxmlformats.org/drawingml/2006/wordprocessingDrawing" xmlns:w10="urn:schemas-microsoft-com:office:word" xmlns:w="http://schemas.openxmlformats.org/wordprocessingml/2006/main" xmlns:w14="http://schemas.microsoft.com/office/word/2010/wordml" xmlns:w15="http://schemas.microsoft.com/office/word/2012/wordml" xmlns:w16cex="http://schemas.microsoft.com/office/word/2018/wordml/cex" xmlns:w16cid="http://schemas.microsoft.com/office/word/2016/wordml/cid" xmlns:w16="http://schemas.microsoft.com/office/word/2018/wordml" xmlns:w16du="http://schemas.microsoft.com/office/word/2023/wordml/word16du" xmlns:w16sdtdh="http://schemas.microsoft.com/office/word/2020/wordml/sdtdatahash" xmlns:w16se="http://schemas.microsoft.com/office/word/2015/wordml/symex" xmlns:wpg="http://schemas.microsoft.com/office/word/2010/wordprocessingGroup" xmlns:wpi="http://schemas.microsoft.com/office/word/2010/wordprocessingInk" xmlns:wne="http://schemas.microsoft.com/office/word/2006/wordml" xmlns:wps="http://schemas.microsoft.com/office/word/2010/wordprocessingShape" mc:Ignorable="w14 w15 w16se w16cid w16 w16cex w16sdtdh w16du wp14">
+<w:numbering xmlns:wpc="http://schemas.microsoft.com/office/word/2010/wordprocessingCanvas" xmlns:cx="http://schemas.microsoft.com/office/drawing/2014/chartex" xmlns:cx1="http://schemas.microsoft.com/office/drawing/2015/9/8/chartex" xmlns:cx2="http://schemas.microsoft.com/office/drawing/2015/10/21/chartex" xmlns:cx3="http://schemas.microsoft.com/office/drawing/2016/5/9/chartex" xmlns:cx4="http://schemas.microsoft.com/office/drawing/2016/5/10/chartex" xmlns:cx5="http://schemas.microsoft.com/office/drawing/2016/5/11/chartex" xmlns:cx6="http://schemas.microsoft.com/office/drawing/2016/5/12/chartex" xmlns:cx7="http://schemas.microsoft.com/office/drawing/2016/5/13/chartex" xmlns:cx8="http://schemas.microsoft.com/office/drawing/2016/5/14/chartex" xmlns:mc="http://schemas.openxmlformats.org/markup-compatibility/2006" xmlns:aink="http://schemas.microsoft.com/office/drawing/2016/ink" xmlns:am3d="http://schemas.microsoft.com/office/drawing/2017/model3d" xmlns:o="urn:schemas-microsoft-com:office:office" xmlns:oel="http://schemas.microsoft.com/office/2019/extlst" xmlns:r="http://schemas.openxmlformats.org/officeDocument/2006/relationships" xmlns:m="http://schemas.openxmlformats.org/officeDocument/2006/math" xmlns:v="urn:schemas-microsoft-com:vml" xmlns:wp14="http://schemas.microsoft.com/office/word/2010/wordprocessingDrawing" xmlns:wp="http://schemas.openxmlformats.org/drawingml/2006/wordprocessingDrawing" xmlns:w10="urn:schemas-microsoft-com:office:word" xmlns:w="http://schemas.openxmlformats.org/wordprocessingml/2006/main" xmlns:w14="http://schemas.microsoft.com/office/word/2010/wordml" xmlns:w15="http://schemas.microsoft.com/office/word/2012/wordml" xmlns:w16cex="http://schemas.microsoft.com/office/word/2018/wordml/cex" xmlns:w16cid="http://schemas.microsoft.com/office/word/2016/wordml/cid" xmlns:w16="http://schemas.microsoft.com/office/word/2018/wordml" xmlns:w16du="http://schemas.microsoft.com/office/word/2023/wordml/word16du" xmlns:w16sdtdh="http://schemas.microsoft.com/office/word/2020/wordml/sdtdatahash" xmlns:w16sdtfl="http://schemas.microsoft.com/office/word/2024/wordml/sdtformatlock" xmlns:w16se="http://schemas.microsoft.com/office/word/2015/wordml/symex" xmlns:wpg="http://schemas.microsoft.com/office/word/2010/wordprocessingGroup" xmlns:wpi="http://schemas.microsoft.com/office/word/2010/wordprocessingInk" xmlns:wne="http://schemas.microsoft.com/office/word/2006/wordml" xmlns:wps="http://schemas.microsoft.com/office/word/2010/wordprocessingShape" mc:Ignorable="w14 w15 w16se w16cid w16 w16cex w16sdtdh w16sdtfl w16du wp14">
   <w:abstractNum w:abstractNumId="0" w15:restartNumberingAfterBreak="0">
     <w:nsid w:val="01F70217"/>
     <w:multiLevelType w:val="hybridMultilevel"/>
@@ -20387,7 +20501,7 @@
 </file>
 
 <file path=word/styles.xml><?xml version="1.0" encoding="utf-8"?>
-<w:styles xmlns:mc="http://schemas.openxmlformats.org/markup-compatibility/2006" xmlns:r="http://schemas.openxmlformats.org/officeDocument/2006/relationships" xmlns:w="http://schemas.openxmlformats.org/wordprocessingml/2006/main" xmlns:w14="http://schemas.microsoft.com/office/word/2010/wordml" xmlns:w15="http://schemas.microsoft.com/office/word/2012/wordml" xmlns:w16cex="http://schemas.microsoft.com/office/word/2018/wordml/cex" xmlns:w16cid="http://schemas.microsoft.com/office/word/2016/wordml/cid" xmlns:w16="http://schemas.microsoft.com/office/word/2018/wordml" xmlns:w16du="http://schemas.microsoft.com/office/word/2023/wordml/word16du" xmlns:w16sdtdh="http://schemas.microsoft.com/office/word/2020/wordml/sdtdatahash" xmlns:w16se="http://schemas.microsoft.com/office/word/2015/wordml/symex" mc:Ignorable="w14 w15 w16se w16cid w16 w16cex w16sdtdh w16du">
+<w:styles xmlns:mc="http://schemas.openxmlformats.org/markup-compatibility/2006" xmlns:r="http://schemas.openxmlformats.org/officeDocument/2006/relationships" xmlns:w="http://schemas.openxmlformats.org/wordprocessingml/2006/main" xmlns:w14="http://schemas.microsoft.com/office/word/2010/wordml" xmlns:w15="http://schemas.microsoft.com/office/word/2012/wordml" xmlns:w16cex="http://schemas.microsoft.com/office/word/2018/wordml/cex" xmlns:w16cid="http://schemas.microsoft.com/office/word/2016/wordml/cid" xmlns:w16="http://schemas.microsoft.com/office/word/2018/wordml" xmlns:w16du="http://schemas.microsoft.com/office/word/2023/wordml/word16du" xmlns:w16sdtdh="http://schemas.microsoft.com/office/word/2020/wordml/sdtdatahash" xmlns:w16sdtfl="http://schemas.microsoft.com/office/word/2024/wordml/sdtformatlock" xmlns:w16se="http://schemas.microsoft.com/office/word/2015/wordml/symex" mc:Ignorable="w14 w15 w16se w16cid w16 w16cex w16sdtdh w16sdtfl w16du">
   <w:docDefaults>
     <w:rPrDefault>
       <w:rPr>

</xml_diff>